<commit_message>
SDD - System Vision and Requirements
</commit_message>
<xml_diff>
--- a/Software Design Document.docx
+++ b/Software Design Document.docx
@@ -1161,9 +1161,22 @@
     </w:p>
     <w:p>
       <w:r>
-        <w:t>…</w:t>
-      </w:r>
-    </w:p>
+        <w:t>Input/Output –</w:t>
+      </w:r>
+    </w:p>
+    <w:p/>
+    <w:p>
+      <w:r>
+        <w:t>What problem does this solve –</w:t>
+      </w:r>
+    </w:p>
+    <w:p/>
+    <w:p>
+      <w:r>
+        <w:t>Who will use it –</w:t>
+      </w:r>
+    </w:p>
+    <w:p/>
     <w:p>
       <w:pPr>
         <w:pStyle w:val="Heading2"/>
@@ -1178,7 +1191,36 @@
       </w:r>
       <w:bookmarkEnd w:id="3"/>
     </w:p>
+    <w:p>
+      <w:r>
+        <w:t>What will the system do –</w:t>
+      </w:r>
+    </w:p>
     <w:p/>
+    <w:p>
+      <w:r>
+        <w:t>Features, functions –</w:t>
+      </w:r>
+      <w:r>
+        <w:t xml:space="preserve"> </w:t>
+      </w:r>
+    </w:p>
+    <w:p>
+      <w:r>
+        <w:t>The system will include browsing functions which will let the user view</w:t>
+      </w:r>
+      <w:r>
+        <w:t xml:space="preserve"> all information. This browsing function will include features such as the ability to filter information -this can be by date, case codes, words or </w:t>
+      </w:r>
+      <w:proofErr w:type="spellStart"/>
+      <w:r>
+        <w:t>phases</w:t>
+      </w:r>
+      <w:proofErr w:type="spellEnd"/>
+      <w:r>
+        <w:t xml:space="preserve">, or </w:t>
+      </w:r>
+    </w:p>
     <w:p>
       <w:pPr>
         <w:pStyle w:val="Heading2"/>
@@ -1194,11 +1236,11 @@
       <w:bookmarkEnd w:id="4"/>
     </w:p>
     <w:p>
-      <w:pPr>
-        <w:pStyle w:val="ListParagraph"/>
-        <w:ind w:left="857"/>
-      </w:pPr>
-    </w:p>
+      <w:r>
+        <w:t>How will this create benefits –</w:t>
+      </w:r>
+    </w:p>
+    <w:p/>
     <w:p/>
     <w:p/>
     <w:p/>
@@ -1461,73 +1503,98 @@
       <w:pPr>
         <w:pStyle w:val="ListParagraph"/>
         <w:numPr>
-          <w:ilvl w:val="0"/>
-          <w:numId w:val="7"/>
+          <w:ilvl w:val="1"/>
+          <w:numId w:val="14"/>
         </w:numPr>
       </w:pPr>
       <w:r>
-        <w:t xml:space="preserve"> The program shall provide information on all cases within the selected time period.</w:t>
+        <w:t>The program shall accept multiple dates as arguments from ______.</w:t>
       </w:r>
     </w:p>
     <w:p>
       <w:pPr>
         <w:pStyle w:val="ListParagraph"/>
         <w:numPr>
-          <w:ilvl w:val="0"/>
-          <w:numId w:val="7"/>
+          <w:ilvl w:val="1"/>
+          <w:numId w:val="14"/>
         </w:numPr>
       </w:pPr>
       <w:r>
-        <w:t>The program shall produce a chart to show the distribution of different case codes within the selected time period.</w:t>
+        <w:t>Each date must include at least the desired month and year, within the given time period.</w:t>
       </w:r>
     </w:p>
     <w:p>
       <w:pPr>
         <w:pStyle w:val="ListParagraph"/>
         <w:numPr>
-          <w:ilvl w:val="0"/>
-          <w:numId w:val="7"/>
+          <w:ilvl w:val="1"/>
+          <w:numId w:val="14"/>
         </w:numPr>
       </w:pPr>
       <w:r>
-        <w:t>The program shall provide all cases captured by radars or cameras within the selected time period.</w:t>
+        <w:t>Information within the user-selected period shall have the option of being shown in a graph.</w:t>
       </w:r>
     </w:p>
     <w:p>
       <w:pPr>
         <w:ind w:left="360"/>
       </w:pPr>
-    </w:p>
-    <w:p>
-      <w:pPr>
+      <w:r>
+        <w:t>2.1</w:t>
+      </w:r>
+      <w:r>
+        <w:tab/>
+        <w:t>The program shall accept penalty case codes as arguments from ______.</w:t>
+      </w:r>
+    </w:p>
+    <w:p>
+      <w:pPr>
+        <w:spacing w:after="0"/>
         <w:ind w:left="360"/>
       </w:pPr>
-    </w:p>
-    <w:p>
-      <w:pPr>
-        <w:pStyle w:val="ListParagraph"/>
-        <w:numPr>
-          <w:ilvl w:val="0"/>
-          <w:numId w:val="8"/>
-        </w:numPr>
-      </w:pPr>
-      <w:r>
-        <w:t>The program shall</w:t>
-      </w:r>
-      <w:r>
-        <w:t xml:space="preserve"> accept multiple dates as arguments from the command line.</w:t>
-      </w:r>
-    </w:p>
-    <w:p>
-      <w:pPr>
-        <w:pStyle w:val="ListParagraph"/>
-        <w:numPr>
-          <w:ilvl w:val="0"/>
-          <w:numId w:val="8"/>
-        </w:numPr>
-      </w:pPr>
-      <w:r>
-        <w:t xml:space="preserve">The program shall </w:t>
+      <w:r>
+        <w:t>4</w:t>
+      </w:r>
+      <w:r>
+        <w:t>.1</w:t>
+      </w:r>
+      <w:r>
+        <w:tab/>
+        <w:t>The program shall accept keywords and phrases as arguments from ______.</w:t>
+      </w:r>
+    </w:p>
+    <w:p>
+      <w:pPr>
+        <w:spacing w:after="0"/>
+        <w:ind w:left="360"/>
+      </w:pPr>
+      <w:r>
+        <w:t>4</w:t>
+      </w:r>
+      <w:r>
+        <w:t>.2</w:t>
+      </w:r>
+      <w:r>
+        <w:tab/>
+        <w:t>Information shall then be able to be filtered further with the use of dates.</w:t>
+      </w:r>
+    </w:p>
+    <w:p>
+      <w:pPr>
+        <w:spacing w:after="0"/>
+        <w:ind w:left="360"/>
+      </w:pPr>
+    </w:p>
+    <w:p>
+      <w:pPr>
+        <w:spacing w:after="0"/>
+        <w:ind w:left="360"/>
+      </w:pPr>
+      <w:r>
+        <w:rPr>
+          <w:highlight w:val="green"/>
+        </w:rPr>
+        <w:t>Not sure how the cameras or radar filer would work. That still needs to be added into this.</w:t>
       </w:r>
     </w:p>
     <w:p>
@@ -1566,14 +1633,147 @@
         <w:t>provide some use cases showing how people may use your software.</w:t>
       </w:r>
     </w:p>
+    <w:p>
+      <w:pPr>
+        <w:spacing w:after="0"/>
+        <w:ind w:left="360"/>
+      </w:pPr>
+      <w:r>
+        <w:rPr>
+          <w:highlight w:val="green"/>
+        </w:rPr>
+        <w:t xml:space="preserve">Look </w:t>
+      </w:r>
+      <w:proofErr w:type="spellStart"/>
+      <w:r>
+        <w:rPr>
+          <w:highlight w:val="green"/>
+        </w:rPr>
+        <w:t>im</w:t>
+      </w:r>
+      <w:proofErr w:type="spellEnd"/>
+      <w:r>
+        <w:rPr>
+          <w:highlight w:val="green"/>
+        </w:rPr>
+        <w:t xml:space="preserve"> </w:t>
+      </w:r>
+      <w:proofErr w:type="spellStart"/>
+      <w:r>
+        <w:rPr>
+          <w:highlight w:val="green"/>
+        </w:rPr>
+        <w:t>gonna</w:t>
+      </w:r>
+      <w:proofErr w:type="spellEnd"/>
+      <w:r>
+        <w:rPr>
+          <w:highlight w:val="green"/>
+        </w:rPr>
+        <w:t xml:space="preserve"> be real. Not too sure what functions we are going to have.</w:t>
+      </w:r>
+    </w:p>
+    <w:p>
+      <w:pPr>
+        <w:spacing w:after="0"/>
+        <w:ind w:left="360"/>
+      </w:pPr>
+      <w:r>
+        <w:rPr>
+          <w:highlight w:val="green"/>
+        </w:rPr>
+        <w:t>Example below.</w:t>
+      </w:r>
+    </w:p>
+    <w:p/>
+    <w:p/>
+    <w:p>
+      <w:r>
+        <w:rPr>
+          <w:noProof/>
+        </w:rPr>
+        <w:lastRenderedPageBreak/>
+        <w:drawing>
+          <wp:anchor distT="0" distB="0" distL="114300" distR="114300" simplePos="0" relativeHeight="251658240" behindDoc="1" locked="0" layoutInCell="1" allowOverlap="1" wp14:anchorId="6959DB14" wp14:editId="131796FD">
+            <wp:simplePos x="0" y="0"/>
+            <wp:positionH relativeFrom="margin">
+              <wp:align>left</wp:align>
+            </wp:positionH>
+            <wp:positionV relativeFrom="paragraph">
+              <wp:posOffset>608</wp:posOffset>
+            </wp:positionV>
+            <wp:extent cx="4102100" cy="2393315"/>
+            <wp:effectExtent l="0" t="0" r="0" b="6985"/>
+            <wp:wrapTight wrapText="bothSides">
+              <wp:wrapPolygon edited="0">
+                <wp:start x="0" y="0"/>
+                <wp:lineTo x="0" y="21491"/>
+                <wp:lineTo x="21466" y="21491"/>
+                <wp:lineTo x="21466" y="0"/>
+                <wp:lineTo x="0" y="0"/>
+              </wp:wrapPolygon>
+            </wp:wrapTight>
+            <wp:docPr id="527458700" name="Picture 2"/>
+            <wp:cNvGraphicFramePr>
+              <a:graphicFrameLocks xmlns:a="http://schemas.openxmlformats.org/drawingml/2006/main" noChangeAspect="1"/>
+            </wp:cNvGraphicFramePr>
+            <a:graphic xmlns:a="http://schemas.openxmlformats.org/drawingml/2006/main">
+              <a:graphicData uri="http://schemas.openxmlformats.org/drawingml/2006/picture">
+                <pic:pic xmlns:pic="http://schemas.openxmlformats.org/drawingml/2006/picture">
+                  <pic:nvPicPr>
+                    <pic:cNvPr id="0" name="Picture 2"/>
+                    <pic:cNvPicPr>
+                      <a:picLocks noChangeAspect="1" noChangeArrowheads="1"/>
+                    </pic:cNvPicPr>
+                  </pic:nvPicPr>
+                  <pic:blipFill>
+                    <a:blip r:embed="rId6">
+                      <a:extLst>
+                        <a:ext uri="{28A0092B-C50C-407E-A947-70E740481C1C}">
+                          <a14:useLocalDpi xmlns:a14="http://schemas.microsoft.com/office/drawing/2010/main" val="0"/>
+                        </a:ext>
+                      </a:extLst>
+                    </a:blip>
+                    <a:srcRect/>
+                    <a:stretch>
+                      <a:fillRect/>
+                    </a:stretch>
+                  </pic:blipFill>
+                  <pic:spPr bwMode="auto">
+                    <a:xfrm>
+                      <a:off x="0" y="0"/>
+                      <a:ext cx="4102100" cy="2393315"/>
+                    </a:xfrm>
+                    <a:prstGeom prst="rect">
+                      <a:avLst/>
+                    </a:prstGeom>
+                    <a:noFill/>
+                    <a:ln>
+                      <a:noFill/>
+                    </a:ln>
+                  </pic:spPr>
+                </pic:pic>
+              </a:graphicData>
+            </a:graphic>
+            <wp14:sizeRelH relativeFrom="page">
+              <wp14:pctWidth>0</wp14:pctWidth>
+            </wp14:sizeRelH>
+            <wp14:sizeRelV relativeFrom="page">
+              <wp14:pctHeight>0</wp14:pctHeight>
+            </wp14:sizeRelV>
+          </wp:anchor>
+        </w:drawing>
+      </w:r>
+    </w:p>
     <w:p/>
     <w:p/>
     <w:p/>
-    <w:p>
-      <w:r>
-        <w:br w:type="page"/>
-      </w:r>
-    </w:p>
+    <w:p/>
+    <w:p/>
+    <w:p/>
+    <w:p/>
+    <w:p/>
+    <w:p/>
     <w:p>
       <w:pPr>
         <w:pStyle w:val="Heading1"/>
@@ -1584,7 +1784,6 @@
       </w:pPr>
       <w:bookmarkStart w:id="8" w:name="_Toc46748630"/>
       <w:r>
-        <w:lastRenderedPageBreak/>
         <w:t>Software Design and S</w:t>
       </w:r>
       <w:r>
@@ -1949,6 +2148,7 @@
         </w:numPr>
       </w:pPr>
       <w:r>
+        <w:lastRenderedPageBreak/>
         <w:t>Detailed Design</w:t>
       </w:r>
     </w:p>
@@ -2262,6 +2462,354 @@
     </w:lvl>
   </w:abstractNum>
   <w:abstractNum w:abstractNumId="1" w15:restartNumberingAfterBreak="0">
+    <w:nsid w:val="111D35FE"/>
+    <w:multiLevelType w:val="multilevel"/>
+    <w:tmpl w:val="8BE68F84"/>
+    <w:lvl w:ilvl="0">
+      <w:start w:val="1"/>
+      <w:numFmt w:val="decimal"/>
+      <w:lvlText w:val="%1"/>
+      <w:lvlJc w:val="left"/>
+      <w:pPr>
+        <w:ind w:left="720" w:hanging="720"/>
+      </w:pPr>
+      <w:rPr>
+        <w:rFonts w:hint="default"/>
+      </w:rPr>
+    </w:lvl>
+    <w:lvl w:ilvl="1">
+      <w:start w:val="1"/>
+      <w:numFmt w:val="decimal"/>
+      <w:lvlText w:val="%1.%2"/>
+      <w:lvlJc w:val="left"/>
+      <w:pPr>
+        <w:ind w:left="720" w:hanging="720"/>
+      </w:pPr>
+      <w:rPr>
+        <w:rFonts w:hint="default"/>
+      </w:rPr>
+    </w:lvl>
+    <w:lvl w:ilvl="2">
+      <w:start w:val="1"/>
+      <w:numFmt w:val="decimal"/>
+      <w:lvlText w:val="%1.%2.%3"/>
+      <w:lvlJc w:val="left"/>
+      <w:pPr>
+        <w:ind w:left="720" w:hanging="720"/>
+      </w:pPr>
+      <w:rPr>
+        <w:rFonts w:hint="default"/>
+      </w:rPr>
+    </w:lvl>
+    <w:lvl w:ilvl="3">
+      <w:start w:val="1"/>
+      <w:numFmt w:val="decimal"/>
+      <w:lvlText w:val="%1.%2.%3.%4"/>
+      <w:lvlJc w:val="left"/>
+      <w:pPr>
+        <w:ind w:left="720" w:hanging="720"/>
+      </w:pPr>
+      <w:rPr>
+        <w:rFonts w:hint="default"/>
+      </w:rPr>
+    </w:lvl>
+    <w:lvl w:ilvl="4">
+      <w:start w:val="1"/>
+      <w:numFmt w:val="decimal"/>
+      <w:lvlText w:val="%1.%2.%3.%4.%5"/>
+      <w:lvlJc w:val="left"/>
+      <w:pPr>
+        <w:ind w:left="1080" w:hanging="1080"/>
+      </w:pPr>
+      <w:rPr>
+        <w:rFonts w:hint="default"/>
+      </w:rPr>
+    </w:lvl>
+    <w:lvl w:ilvl="5">
+      <w:start w:val="1"/>
+      <w:numFmt w:val="decimal"/>
+      <w:lvlText w:val="%1.%2.%3.%4.%5.%6"/>
+      <w:lvlJc w:val="left"/>
+      <w:pPr>
+        <w:ind w:left="1080" w:hanging="1080"/>
+      </w:pPr>
+      <w:rPr>
+        <w:rFonts w:hint="default"/>
+      </w:rPr>
+    </w:lvl>
+    <w:lvl w:ilvl="6">
+      <w:start w:val="1"/>
+      <w:numFmt w:val="decimal"/>
+      <w:lvlText w:val="%1.%2.%3.%4.%5.%6.%7"/>
+      <w:lvlJc w:val="left"/>
+      <w:pPr>
+        <w:ind w:left="1440" w:hanging="1440"/>
+      </w:pPr>
+      <w:rPr>
+        <w:rFonts w:hint="default"/>
+      </w:rPr>
+    </w:lvl>
+    <w:lvl w:ilvl="7">
+      <w:start w:val="1"/>
+      <w:numFmt w:val="decimal"/>
+      <w:lvlText w:val="%1.%2.%3.%4.%5.%6.%7.%8"/>
+      <w:lvlJc w:val="left"/>
+      <w:pPr>
+        <w:ind w:left="1440" w:hanging="1440"/>
+      </w:pPr>
+      <w:rPr>
+        <w:rFonts w:hint="default"/>
+      </w:rPr>
+    </w:lvl>
+    <w:lvl w:ilvl="8">
+      <w:start w:val="1"/>
+      <w:numFmt w:val="decimal"/>
+      <w:lvlText w:val="%1.%2.%3.%4.%5.%6.%7.%8.%9"/>
+      <w:lvlJc w:val="left"/>
+      <w:pPr>
+        <w:ind w:left="1440" w:hanging="1440"/>
+      </w:pPr>
+      <w:rPr>
+        <w:rFonts w:hint="default"/>
+      </w:rPr>
+    </w:lvl>
+  </w:abstractNum>
+  <w:abstractNum w:abstractNumId="2" w15:restartNumberingAfterBreak="0">
+    <w:nsid w:val="1B983B27"/>
+    <w:multiLevelType w:val="multilevel"/>
+    <w:tmpl w:val="05D89EFA"/>
+    <w:lvl w:ilvl="0">
+      <w:start w:val="1"/>
+      <w:numFmt w:val="decimal"/>
+      <w:lvlText w:val="%1"/>
+      <w:lvlJc w:val="left"/>
+      <w:pPr>
+        <w:ind w:left="360" w:hanging="360"/>
+      </w:pPr>
+      <w:rPr>
+        <w:rFonts w:hint="default"/>
+      </w:rPr>
+    </w:lvl>
+    <w:lvl w:ilvl="1">
+      <w:start w:val="1"/>
+      <w:numFmt w:val="decimal"/>
+      <w:lvlText w:val="%1.%2"/>
+      <w:lvlJc w:val="left"/>
+      <w:pPr>
+        <w:ind w:left="720" w:hanging="360"/>
+      </w:pPr>
+      <w:rPr>
+        <w:rFonts w:hint="default"/>
+      </w:rPr>
+    </w:lvl>
+    <w:lvl w:ilvl="2">
+      <w:start w:val="1"/>
+      <w:numFmt w:val="decimal"/>
+      <w:lvlText w:val="%1.%2.%3"/>
+      <w:lvlJc w:val="left"/>
+      <w:pPr>
+        <w:ind w:left="1440" w:hanging="720"/>
+      </w:pPr>
+      <w:rPr>
+        <w:rFonts w:hint="default"/>
+      </w:rPr>
+    </w:lvl>
+    <w:lvl w:ilvl="3">
+      <w:start w:val="1"/>
+      <w:numFmt w:val="decimal"/>
+      <w:lvlText w:val="%1.%2.%3.%4"/>
+      <w:lvlJc w:val="left"/>
+      <w:pPr>
+        <w:ind w:left="1800" w:hanging="720"/>
+      </w:pPr>
+      <w:rPr>
+        <w:rFonts w:hint="default"/>
+      </w:rPr>
+    </w:lvl>
+    <w:lvl w:ilvl="4">
+      <w:start w:val="1"/>
+      <w:numFmt w:val="decimal"/>
+      <w:lvlText w:val="%1.%2.%3.%4.%5"/>
+      <w:lvlJc w:val="left"/>
+      <w:pPr>
+        <w:ind w:left="2520" w:hanging="1080"/>
+      </w:pPr>
+      <w:rPr>
+        <w:rFonts w:hint="default"/>
+      </w:rPr>
+    </w:lvl>
+    <w:lvl w:ilvl="5">
+      <w:start w:val="1"/>
+      <w:numFmt w:val="decimal"/>
+      <w:lvlText w:val="%1.%2.%3.%4.%5.%6"/>
+      <w:lvlJc w:val="left"/>
+      <w:pPr>
+        <w:ind w:left="2880" w:hanging="1080"/>
+      </w:pPr>
+      <w:rPr>
+        <w:rFonts w:hint="default"/>
+      </w:rPr>
+    </w:lvl>
+    <w:lvl w:ilvl="6">
+      <w:start w:val="1"/>
+      <w:numFmt w:val="decimal"/>
+      <w:lvlText w:val="%1.%2.%3.%4.%5.%6.%7"/>
+      <w:lvlJc w:val="left"/>
+      <w:pPr>
+        <w:ind w:left="3600" w:hanging="1440"/>
+      </w:pPr>
+      <w:rPr>
+        <w:rFonts w:hint="default"/>
+      </w:rPr>
+    </w:lvl>
+    <w:lvl w:ilvl="7">
+      <w:start w:val="1"/>
+      <w:numFmt w:val="decimal"/>
+      <w:lvlText w:val="%1.%2.%3.%4.%5.%6.%7.%8"/>
+      <w:lvlJc w:val="left"/>
+      <w:pPr>
+        <w:ind w:left="3960" w:hanging="1440"/>
+      </w:pPr>
+      <w:rPr>
+        <w:rFonts w:hint="default"/>
+      </w:rPr>
+    </w:lvl>
+    <w:lvl w:ilvl="8">
+      <w:start w:val="1"/>
+      <w:numFmt w:val="decimal"/>
+      <w:lvlText w:val="%1.%2.%3.%4.%5.%6.%7.%8.%9"/>
+      <w:lvlJc w:val="left"/>
+      <w:pPr>
+        <w:ind w:left="4320" w:hanging="1440"/>
+      </w:pPr>
+      <w:rPr>
+        <w:rFonts w:hint="default"/>
+      </w:rPr>
+    </w:lvl>
+  </w:abstractNum>
+  <w:abstractNum w:abstractNumId="3" w15:restartNumberingAfterBreak="0">
+    <w:nsid w:val="301D123C"/>
+    <w:multiLevelType w:val="multilevel"/>
+    <w:tmpl w:val="8294F88C"/>
+    <w:styleLink w:val="CurrentList1"/>
+    <w:lvl w:ilvl="0">
+      <w:start w:val="1"/>
+      <w:numFmt w:val="decimal"/>
+      <w:lvlText w:val="%1."/>
+      <w:lvlJc w:val="left"/>
+      <w:pPr>
+        <w:ind w:left="720" w:hanging="360"/>
+      </w:pPr>
+      <w:rPr>
+        <w:rFonts w:hint="default"/>
+      </w:rPr>
+    </w:lvl>
+    <w:lvl w:ilvl="1">
+      <w:start w:val="1"/>
+      <w:numFmt w:val="decimal"/>
+      <w:isLgl/>
+      <w:lvlText w:val="%1.%2"/>
+      <w:lvlJc w:val="left"/>
+      <w:pPr>
+        <w:ind w:left="1080" w:hanging="720"/>
+      </w:pPr>
+      <w:rPr>
+        <w:rFonts w:hint="default"/>
+      </w:rPr>
+    </w:lvl>
+    <w:lvl w:ilvl="2">
+      <w:start w:val="1"/>
+      <w:numFmt w:val="decimal"/>
+      <w:isLgl/>
+      <w:lvlText w:val="%1.%2.%3"/>
+      <w:lvlJc w:val="left"/>
+      <w:pPr>
+        <w:ind w:left="1080" w:hanging="720"/>
+      </w:pPr>
+      <w:rPr>
+        <w:rFonts w:hint="default"/>
+      </w:rPr>
+    </w:lvl>
+    <w:lvl w:ilvl="3">
+      <w:start w:val="1"/>
+      <w:numFmt w:val="decimal"/>
+      <w:isLgl/>
+      <w:lvlText w:val="%1.%2.%3.%4"/>
+      <w:lvlJc w:val="left"/>
+      <w:pPr>
+        <w:ind w:left="1080" w:hanging="720"/>
+      </w:pPr>
+      <w:rPr>
+        <w:rFonts w:hint="default"/>
+      </w:rPr>
+    </w:lvl>
+    <w:lvl w:ilvl="4">
+      <w:start w:val="1"/>
+      <w:numFmt w:val="decimal"/>
+      <w:isLgl/>
+      <w:lvlText w:val="%1.%2.%3.%4.%5"/>
+      <w:lvlJc w:val="left"/>
+      <w:pPr>
+        <w:ind w:left="1440" w:hanging="1080"/>
+      </w:pPr>
+      <w:rPr>
+        <w:rFonts w:hint="default"/>
+      </w:rPr>
+    </w:lvl>
+    <w:lvl w:ilvl="5">
+      <w:start w:val="1"/>
+      <w:numFmt w:val="decimal"/>
+      <w:isLgl/>
+      <w:lvlText w:val="%1.%2.%3.%4.%5.%6"/>
+      <w:lvlJc w:val="left"/>
+      <w:pPr>
+        <w:ind w:left="1440" w:hanging="1080"/>
+      </w:pPr>
+      <w:rPr>
+        <w:rFonts w:hint="default"/>
+      </w:rPr>
+    </w:lvl>
+    <w:lvl w:ilvl="6">
+      <w:start w:val="1"/>
+      <w:numFmt w:val="decimal"/>
+      <w:isLgl/>
+      <w:lvlText w:val="%1.%2.%3.%4.%5.%6.%7"/>
+      <w:lvlJc w:val="left"/>
+      <w:pPr>
+        <w:ind w:left="1800" w:hanging="1440"/>
+      </w:pPr>
+      <w:rPr>
+        <w:rFonts w:hint="default"/>
+      </w:rPr>
+    </w:lvl>
+    <w:lvl w:ilvl="7">
+      <w:start w:val="1"/>
+      <w:numFmt w:val="decimal"/>
+      <w:isLgl/>
+      <w:lvlText w:val="%1.%2.%3.%4.%5.%6.%7.%8"/>
+      <w:lvlJc w:val="left"/>
+      <w:pPr>
+        <w:ind w:left="1800" w:hanging="1440"/>
+      </w:pPr>
+      <w:rPr>
+        <w:rFonts w:hint="default"/>
+      </w:rPr>
+    </w:lvl>
+    <w:lvl w:ilvl="8">
+      <w:start w:val="1"/>
+      <w:numFmt w:val="decimal"/>
+      <w:isLgl/>
+      <w:lvlText w:val="%1.%2.%3.%4.%5.%6.%7.%8.%9"/>
+      <w:lvlJc w:val="left"/>
+      <w:pPr>
+        <w:ind w:left="1800" w:hanging="1440"/>
+      </w:pPr>
+      <w:rPr>
+        <w:rFonts w:hint="default"/>
+      </w:rPr>
+    </w:lvl>
+  </w:abstractNum>
+  <w:abstractNum w:abstractNumId="4" w15:restartNumberingAfterBreak="0">
     <w:nsid w:val="367E3F6A"/>
     <w:multiLevelType w:val="hybridMultilevel"/>
     <w:tmpl w:val="0CB6E2E4"/>
@@ -2373,7 +2921,7 @@
       </w:rPr>
     </w:lvl>
   </w:abstractNum>
-  <w:abstractNum w:abstractNumId="2" w15:restartNumberingAfterBreak="0">
+  <w:abstractNum w:abstractNumId="5" w15:restartNumberingAfterBreak="0">
     <w:nsid w:val="375D36C8"/>
     <w:multiLevelType w:val="multilevel"/>
     <w:tmpl w:val="CF405D9C"/>
@@ -2486,11 +3034,11 @@
       </w:rPr>
     </w:lvl>
   </w:abstractNum>
-  <w:abstractNum w:abstractNumId="3" w15:restartNumberingAfterBreak="0">
+  <w:abstractNum w:abstractNumId="6" w15:restartNumberingAfterBreak="0">
     <w:nsid w:val="52251AC5"/>
-    <w:multiLevelType w:val="hybridMultilevel"/>
-    <w:tmpl w:val="A08EE832"/>
-    <w:lvl w:ilvl="0" w:tplc="0C09000F">
+    <w:multiLevelType w:val="multilevel"/>
+    <w:tmpl w:val="E6669D10"/>
+    <w:lvl w:ilvl="0">
       <w:start w:val="1"/>
       <w:numFmt w:val="decimal"/>
       <w:lvlText w:val="%1."/>
@@ -2502,80 +3050,112 @@
         <w:rFonts w:hint="default"/>
       </w:rPr>
     </w:lvl>
-    <w:lvl w:ilvl="1" w:tplc="0C090019" w:tentative="1">
-      <w:start w:val="1"/>
-      <w:numFmt w:val="lowerLetter"/>
-      <w:lvlText w:val="%2."/>
-      <w:lvlJc w:val="left"/>
-      <w:pPr>
-        <w:ind w:left="1440" w:hanging="360"/>
-      </w:pPr>
-    </w:lvl>
-    <w:lvl w:ilvl="2" w:tplc="0C09001B" w:tentative="1">
-      <w:start w:val="1"/>
-      <w:numFmt w:val="lowerRoman"/>
-      <w:lvlText w:val="%3."/>
-      <w:lvlJc w:val="right"/>
-      <w:pPr>
-        <w:ind w:left="2160" w:hanging="180"/>
-      </w:pPr>
-    </w:lvl>
-    <w:lvl w:ilvl="3" w:tplc="0C09000F" w:tentative="1">
-      <w:start w:val="1"/>
-      <w:numFmt w:val="decimal"/>
-      <w:lvlText w:val="%4."/>
-      <w:lvlJc w:val="left"/>
-      <w:pPr>
-        <w:ind w:left="2880" w:hanging="360"/>
-      </w:pPr>
-    </w:lvl>
-    <w:lvl w:ilvl="4" w:tplc="0C090019" w:tentative="1">
-      <w:start w:val="1"/>
-      <w:numFmt w:val="lowerLetter"/>
-      <w:lvlText w:val="%5."/>
-      <w:lvlJc w:val="left"/>
-      <w:pPr>
-        <w:ind w:left="3600" w:hanging="360"/>
-      </w:pPr>
-    </w:lvl>
-    <w:lvl w:ilvl="5" w:tplc="0C09001B" w:tentative="1">
-      <w:start w:val="1"/>
-      <w:numFmt w:val="lowerRoman"/>
-      <w:lvlText w:val="%6."/>
-      <w:lvlJc w:val="right"/>
-      <w:pPr>
-        <w:ind w:left="4320" w:hanging="180"/>
-      </w:pPr>
-    </w:lvl>
-    <w:lvl w:ilvl="6" w:tplc="0C09000F" w:tentative="1">
-      <w:start w:val="1"/>
-      <w:numFmt w:val="decimal"/>
-      <w:lvlText w:val="%7."/>
-      <w:lvlJc w:val="left"/>
-      <w:pPr>
-        <w:ind w:left="5040" w:hanging="360"/>
-      </w:pPr>
-    </w:lvl>
-    <w:lvl w:ilvl="7" w:tplc="0C090019" w:tentative="1">
-      <w:start w:val="1"/>
-      <w:numFmt w:val="lowerLetter"/>
-      <w:lvlText w:val="%8."/>
-      <w:lvlJc w:val="left"/>
-      <w:pPr>
-        <w:ind w:left="5760" w:hanging="360"/>
-      </w:pPr>
-    </w:lvl>
-    <w:lvl w:ilvl="8" w:tplc="0C09001B" w:tentative="1">
-      <w:start w:val="1"/>
-      <w:numFmt w:val="lowerRoman"/>
-      <w:lvlText w:val="%9."/>
-      <w:lvlJc w:val="right"/>
-      <w:pPr>
-        <w:ind w:left="6480" w:hanging="180"/>
-      </w:pPr>
+    <w:lvl w:ilvl="1">
+      <w:start w:val="1"/>
+      <w:numFmt w:val="decimal"/>
+      <w:isLgl/>
+      <w:lvlText w:val="%1.%2"/>
+      <w:lvlJc w:val="left"/>
+      <w:pPr>
+        <w:ind w:left="1080" w:hanging="720"/>
+      </w:pPr>
+      <w:rPr>
+        <w:rFonts w:hint="default"/>
+      </w:rPr>
+    </w:lvl>
+    <w:lvl w:ilvl="2">
+      <w:start w:val="1"/>
+      <w:numFmt w:val="decimal"/>
+      <w:isLgl/>
+      <w:lvlText w:val="%1.%2.%3"/>
+      <w:lvlJc w:val="left"/>
+      <w:pPr>
+        <w:ind w:left="1080" w:hanging="720"/>
+      </w:pPr>
+      <w:rPr>
+        <w:rFonts w:hint="default"/>
+      </w:rPr>
+    </w:lvl>
+    <w:lvl w:ilvl="3">
+      <w:start w:val="1"/>
+      <w:numFmt w:val="decimal"/>
+      <w:isLgl/>
+      <w:lvlText w:val="%1.%2.%3.%4"/>
+      <w:lvlJc w:val="left"/>
+      <w:pPr>
+        <w:ind w:left="1080" w:hanging="720"/>
+      </w:pPr>
+      <w:rPr>
+        <w:rFonts w:hint="default"/>
+      </w:rPr>
+    </w:lvl>
+    <w:lvl w:ilvl="4">
+      <w:start w:val="1"/>
+      <w:numFmt w:val="decimal"/>
+      <w:isLgl/>
+      <w:lvlText w:val="%1.%2.%3.%4.%5"/>
+      <w:lvlJc w:val="left"/>
+      <w:pPr>
+        <w:ind w:left="1440" w:hanging="1080"/>
+      </w:pPr>
+      <w:rPr>
+        <w:rFonts w:hint="default"/>
+      </w:rPr>
+    </w:lvl>
+    <w:lvl w:ilvl="5">
+      <w:start w:val="1"/>
+      <w:numFmt w:val="decimal"/>
+      <w:isLgl/>
+      <w:lvlText w:val="%1.%2.%3.%4.%5.%6"/>
+      <w:lvlJc w:val="left"/>
+      <w:pPr>
+        <w:ind w:left="1440" w:hanging="1080"/>
+      </w:pPr>
+      <w:rPr>
+        <w:rFonts w:hint="default"/>
+      </w:rPr>
+    </w:lvl>
+    <w:lvl w:ilvl="6">
+      <w:start w:val="1"/>
+      <w:numFmt w:val="decimal"/>
+      <w:isLgl/>
+      <w:lvlText w:val="%1.%2.%3.%4.%5.%6.%7"/>
+      <w:lvlJc w:val="left"/>
+      <w:pPr>
+        <w:ind w:left="1800" w:hanging="1440"/>
+      </w:pPr>
+      <w:rPr>
+        <w:rFonts w:hint="default"/>
+      </w:rPr>
+    </w:lvl>
+    <w:lvl w:ilvl="7">
+      <w:start w:val="1"/>
+      <w:numFmt w:val="decimal"/>
+      <w:isLgl/>
+      <w:lvlText w:val="%1.%2.%3.%4.%5.%6.%7.%8"/>
+      <w:lvlJc w:val="left"/>
+      <w:pPr>
+        <w:ind w:left="1800" w:hanging="1440"/>
+      </w:pPr>
+      <w:rPr>
+        <w:rFonts w:hint="default"/>
+      </w:rPr>
+    </w:lvl>
+    <w:lvl w:ilvl="8">
+      <w:start w:val="1"/>
+      <w:numFmt w:val="decimal"/>
+      <w:isLgl/>
+      <w:lvlText w:val="%1.%2.%3.%4.%5.%6.%7.%8.%9"/>
+      <w:lvlJc w:val="left"/>
+      <w:pPr>
+        <w:ind w:left="1800" w:hanging="1440"/>
+      </w:pPr>
+      <w:rPr>
+        <w:rFonts w:hint="default"/>
+      </w:rPr>
     </w:lvl>
   </w:abstractNum>
-  <w:abstractNum w:abstractNumId="4" w15:restartNumberingAfterBreak="0">
+  <w:abstractNum w:abstractNumId="7" w15:restartNumberingAfterBreak="0">
     <w:nsid w:val="594D2C6D"/>
     <w:multiLevelType w:val="hybridMultilevel"/>
     <w:tmpl w:val="BA2812A4"/>
@@ -2687,7 +3267,7 @@
       </w:rPr>
     </w:lvl>
   </w:abstractNum>
-  <w:abstractNum w:abstractNumId="5" w15:restartNumberingAfterBreak="0">
+  <w:abstractNum w:abstractNumId="8" w15:restartNumberingAfterBreak="0">
     <w:nsid w:val="63D23837"/>
     <w:multiLevelType w:val="hybridMultilevel"/>
     <w:tmpl w:val="9BD61186"/>
@@ -2799,7 +3379,7 @@
       </w:rPr>
     </w:lvl>
   </w:abstractNum>
-  <w:abstractNum w:abstractNumId="6" w15:restartNumberingAfterBreak="0">
+  <w:abstractNum w:abstractNumId="9" w15:restartNumberingAfterBreak="0">
     <w:nsid w:val="66162F7D"/>
     <w:multiLevelType w:val="hybridMultilevel"/>
     <w:tmpl w:val="38A2F066"/>
@@ -2912,7 +3492,233 @@
       </w:rPr>
     </w:lvl>
   </w:abstractNum>
-  <w:abstractNum w:abstractNumId="7" w15:restartNumberingAfterBreak="0">
+  <w:abstractNum w:abstractNumId="10" w15:restartNumberingAfterBreak="0">
+    <w:nsid w:val="67934989"/>
+    <w:multiLevelType w:val="multilevel"/>
+    <w:tmpl w:val="9BB03AD0"/>
+    <w:lvl w:ilvl="0">
+      <w:start w:val="2"/>
+      <w:numFmt w:val="decimal"/>
+      <w:lvlText w:val="%1"/>
+      <w:lvlJc w:val="left"/>
+      <w:pPr>
+        <w:ind w:left="360" w:hanging="360"/>
+      </w:pPr>
+      <w:rPr>
+        <w:rFonts w:hint="default"/>
+      </w:rPr>
+    </w:lvl>
+    <w:lvl w:ilvl="1">
+      <w:start w:val="1"/>
+      <w:numFmt w:val="decimal"/>
+      <w:lvlText w:val="%1.%2"/>
+      <w:lvlJc w:val="left"/>
+      <w:pPr>
+        <w:ind w:left="720" w:hanging="360"/>
+      </w:pPr>
+      <w:rPr>
+        <w:rFonts w:hint="default"/>
+      </w:rPr>
+    </w:lvl>
+    <w:lvl w:ilvl="2">
+      <w:start w:val="1"/>
+      <w:numFmt w:val="decimal"/>
+      <w:lvlText w:val="%1.%2.%3"/>
+      <w:lvlJc w:val="left"/>
+      <w:pPr>
+        <w:ind w:left="1440" w:hanging="720"/>
+      </w:pPr>
+      <w:rPr>
+        <w:rFonts w:hint="default"/>
+      </w:rPr>
+    </w:lvl>
+    <w:lvl w:ilvl="3">
+      <w:start w:val="1"/>
+      <w:numFmt w:val="decimal"/>
+      <w:lvlText w:val="%1.%2.%3.%4"/>
+      <w:lvlJc w:val="left"/>
+      <w:pPr>
+        <w:ind w:left="1800" w:hanging="720"/>
+      </w:pPr>
+      <w:rPr>
+        <w:rFonts w:hint="default"/>
+      </w:rPr>
+    </w:lvl>
+    <w:lvl w:ilvl="4">
+      <w:start w:val="1"/>
+      <w:numFmt w:val="decimal"/>
+      <w:lvlText w:val="%1.%2.%3.%4.%5"/>
+      <w:lvlJc w:val="left"/>
+      <w:pPr>
+        <w:ind w:left="2520" w:hanging="1080"/>
+      </w:pPr>
+      <w:rPr>
+        <w:rFonts w:hint="default"/>
+      </w:rPr>
+    </w:lvl>
+    <w:lvl w:ilvl="5">
+      <w:start w:val="1"/>
+      <w:numFmt w:val="decimal"/>
+      <w:lvlText w:val="%1.%2.%3.%4.%5.%6"/>
+      <w:lvlJc w:val="left"/>
+      <w:pPr>
+        <w:ind w:left="2880" w:hanging="1080"/>
+      </w:pPr>
+      <w:rPr>
+        <w:rFonts w:hint="default"/>
+      </w:rPr>
+    </w:lvl>
+    <w:lvl w:ilvl="6">
+      <w:start w:val="1"/>
+      <w:numFmt w:val="decimal"/>
+      <w:lvlText w:val="%1.%2.%3.%4.%5.%6.%7"/>
+      <w:lvlJc w:val="left"/>
+      <w:pPr>
+        <w:ind w:left="3600" w:hanging="1440"/>
+      </w:pPr>
+      <w:rPr>
+        <w:rFonts w:hint="default"/>
+      </w:rPr>
+    </w:lvl>
+    <w:lvl w:ilvl="7">
+      <w:start w:val="1"/>
+      <w:numFmt w:val="decimal"/>
+      <w:lvlText w:val="%1.%2.%3.%4.%5.%6.%7.%8"/>
+      <w:lvlJc w:val="left"/>
+      <w:pPr>
+        <w:ind w:left="3960" w:hanging="1440"/>
+      </w:pPr>
+      <w:rPr>
+        <w:rFonts w:hint="default"/>
+      </w:rPr>
+    </w:lvl>
+    <w:lvl w:ilvl="8">
+      <w:start w:val="1"/>
+      <w:numFmt w:val="decimal"/>
+      <w:lvlText w:val="%1.%2.%3.%4.%5.%6.%7.%8.%9"/>
+      <w:lvlJc w:val="left"/>
+      <w:pPr>
+        <w:ind w:left="4320" w:hanging="1440"/>
+      </w:pPr>
+      <w:rPr>
+        <w:rFonts w:hint="default"/>
+      </w:rPr>
+    </w:lvl>
+  </w:abstractNum>
+  <w:abstractNum w:abstractNumId="11" w15:restartNumberingAfterBreak="0">
+    <w:nsid w:val="728C3C4B"/>
+    <w:multiLevelType w:val="multilevel"/>
+    <w:tmpl w:val="8BE68F84"/>
+    <w:lvl w:ilvl="0">
+      <w:start w:val="1"/>
+      <w:numFmt w:val="decimal"/>
+      <w:lvlText w:val="%1"/>
+      <w:lvlJc w:val="left"/>
+      <w:pPr>
+        <w:ind w:left="720" w:hanging="720"/>
+      </w:pPr>
+      <w:rPr>
+        <w:rFonts w:hint="default"/>
+      </w:rPr>
+    </w:lvl>
+    <w:lvl w:ilvl="1">
+      <w:start w:val="1"/>
+      <w:numFmt w:val="decimal"/>
+      <w:lvlText w:val="%1.%2"/>
+      <w:lvlJc w:val="left"/>
+      <w:pPr>
+        <w:ind w:left="720" w:hanging="720"/>
+      </w:pPr>
+      <w:rPr>
+        <w:rFonts w:hint="default"/>
+      </w:rPr>
+    </w:lvl>
+    <w:lvl w:ilvl="2">
+      <w:start w:val="1"/>
+      <w:numFmt w:val="decimal"/>
+      <w:lvlText w:val="%1.%2.%3"/>
+      <w:lvlJc w:val="left"/>
+      <w:pPr>
+        <w:ind w:left="720" w:hanging="720"/>
+      </w:pPr>
+      <w:rPr>
+        <w:rFonts w:hint="default"/>
+      </w:rPr>
+    </w:lvl>
+    <w:lvl w:ilvl="3">
+      <w:start w:val="1"/>
+      <w:numFmt w:val="decimal"/>
+      <w:lvlText w:val="%1.%2.%3.%4"/>
+      <w:lvlJc w:val="left"/>
+      <w:pPr>
+        <w:ind w:left="720" w:hanging="720"/>
+      </w:pPr>
+      <w:rPr>
+        <w:rFonts w:hint="default"/>
+      </w:rPr>
+    </w:lvl>
+    <w:lvl w:ilvl="4">
+      <w:start w:val="1"/>
+      <w:numFmt w:val="decimal"/>
+      <w:lvlText w:val="%1.%2.%3.%4.%5"/>
+      <w:lvlJc w:val="left"/>
+      <w:pPr>
+        <w:ind w:left="1080" w:hanging="1080"/>
+      </w:pPr>
+      <w:rPr>
+        <w:rFonts w:hint="default"/>
+      </w:rPr>
+    </w:lvl>
+    <w:lvl w:ilvl="5">
+      <w:start w:val="1"/>
+      <w:numFmt w:val="decimal"/>
+      <w:lvlText w:val="%1.%2.%3.%4.%5.%6"/>
+      <w:lvlJc w:val="left"/>
+      <w:pPr>
+        <w:ind w:left="1080" w:hanging="1080"/>
+      </w:pPr>
+      <w:rPr>
+        <w:rFonts w:hint="default"/>
+      </w:rPr>
+    </w:lvl>
+    <w:lvl w:ilvl="6">
+      <w:start w:val="1"/>
+      <w:numFmt w:val="decimal"/>
+      <w:lvlText w:val="%1.%2.%3.%4.%5.%6.%7"/>
+      <w:lvlJc w:val="left"/>
+      <w:pPr>
+        <w:ind w:left="1440" w:hanging="1440"/>
+      </w:pPr>
+      <w:rPr>
+        <w:rFonts w:hint="default"/>
+      </w:rPr>
+    </w:lvl>
+    <w:lvl w:ilvl="7">
+      <w:start w:val="1"/>
+      <w:numFmt w:val="decimal"/>
+      <w:lvlText w:val="%1.%2.%3.%4.%5.%6.%7.%8"/>
+      <w:lvlJc w:val="left"/>
+      <w:pPr>
+        <w:ind w:left="1440" w:hanging="1440"/>
+      </w:pPr>
+      <w:rPr>
+        <w:rFonts w:hint="default"/>
+      </w:rPr>
+    </w:lvl>
+    <w:lvl w:ilvl="8">
+      <w:start w:val="1"/>
+      <w:numFmt w:val="decimal"/>
+      <w:lvlText w:val="%1.%2.%3.%4.%5.%6.%7.%8.%9"/>
+      <w:lvlJc w:val="left"/>
+      <w:pPr>
+        <w:ind w:left="1440" w:hanging="1440"/>
+      </w:pPr>
+      <w:rPr>
+        <w:rFonts w:hint="default"/>
+      </w:rPr>
+    </w:lvl>
+  </w:abstractNum>
+  <w:abstractNum w:abstractNumId="12" w15:restartNumberingAfterBreak="0">
     <w:nsid w:val="765D23A3"/>
     <w:multiLevelType w:val="multilevel"/>
     <w:tmpl w:val="D2A25216"/>
@@ -2946,7 +3752,7 @@
       <w:lvlText w:val="%1.%2.%3"/>
       <w:lvlJc w:val="left"/>
       <w:pPr>
-        <w:ind w:left="1428" w:hanging="720"/>
+        <w:ind w:left="2160" w:hanging="720"/>
       </w:pPr>
       <w:rPr>
         <w:rFonts w:hint="default"/>
@@ -3019,6 +3825,119 @@
       <w:lvlJc w:val="left"/>
       <w:pPr>
         <w:ind w:left="7200" w:hanging="1440"/>
+      </w:pPr>
+      <w:rPr>
+        <w:rFonts w:hint="default"/>
+      </w:rPr>
+    </w:lvl>
+  </w:abstractNum>
+  <w:abstractNum w:abstractNumId="13" w15:restartNumberingAfterBreak="0">
+    <w:nsid w:val="79837B93"/>
+    <w:multiLevelType w:val="multilevel"/>
+    <w:tmpl w:val="35C41B0C"/>
+    <w:lvl w:ilvl="0">
+      <w:start w:val="1"/>
+      <w:numFmt w:val="decimal"/>
+      <w:lvlText w:val="%1"/>
+      <w:lvlJc w:val="left"/>
+      <w:pPr>
+        <w:ind w:left="360" w:hanging="360"/>
+      </w:pPr>
+      <w:rPr>
+        <w:rFonts w:hint="default"/>
+      </w:rPr>
+    </w:lvl>
+    <w:lvl w:ilvl="1">
+      <w:start w:val="1"/>
+      <w:numFmt w:val="decimal"/>
+      <w:lvlText w:val="%1.%2"/>
+      <w:lvlJc w:val="left"/>
+      <w:pPr>
+        <w:ind w:left="720" w:hanging="360"/>
+      </w:pPr>
+      <w:rPr>
+        <w:rFonts w:hint="default"/>
+      </w:rPr>
+    </w:lvl>
+    <w:lvl w:ilvl="2">
+      <w:start w:val="1"/>
+      <w:numFmt w:val="decimal"/>
+      <w:lvlText w:val="%1.%2.%3"/>
+      <w:lvlJc w:val="left"/>
+      <w:pPr>
+        <w:ind w:left="1440" w:hanging="720"/>
+      </w:pPr>
+      <w:rPr>
+        <w:rFonts w:hint="default"/>
+      </w:rPr>
+    </w:lvl>
+    <w:lvl w:ilvl="3">
+      <w:start w:val="1"/>
+      <w:numFmt w:val="decimal"/>
+      <w:lvlText w:val="%1.%2.%3.%4"/>
+      <w:lvlJc w:val="left"/>
+      <w:pPr>
+        <w:ind w:left="1800" w:hanging="720"/>
+      </w:pPr>
+      <w:rPr>
+        <w:rFonts w:hint="default"/>
+      </w:rPr>
+    </w:lvl>
+    <w:lvl w:ilvl="4">
+      <w:start w:val="1"/>
+      <w:numFmt w:val="decimal"/>
+      <w:lvlText w:val="%1.%2.%3.%4.%5"/>
+      <w:lvlJc w:val="left"/>
+      <w:pPr>
+        <w:ind w:left="2520" w:hanging="1080"/>
+      </w:pPr>
+      <w:rPr>
+        <w:rFonts w:hint="default"/>
+      </w:rPr>
+    </w:lvl>
+    <w:lvl w:ilvl="5">
+      <w:start w:val="1"/>
+      <w:numFmt w:val="decimal"/>
+      <w:lvlText w:val="%1.%2.%3.%4.%5.%6"/>
+      <w:lvlJc w:val="left"/>
+      <w:pPr>
+        <w:ind w:left="2880" w:hanging="1080"/>
+      </w:pPr>
+      <w:rPr>
+        <w:rFonts w:hint="default"/>
+      </w:rPr>
+    </w:lvl>
+    <w:lvl w:ilvl="6">
+      <w:start w:val="1"/>
+      <w:numFmt w:val="decimal"/>
+      <w:lvlText w:val="%1.%2.%3.%4.%5.%6.%7"/>
+      <w:lvlJc w:val="left"/>
+      <w:pPr>
+        <w:ind w:left="3600" w:hanging="1440"/>
+      </w:pPr>
+      <w:rPr>
+        <w:rFonts w:hint="default"/>
+      </w:rPr>
+    </w:lvl>
+    <w:lvl w:ilvl="7">
+      <w:start w:val="1"/>
+      <w:numFmt w:val="decimal"/>
+      <w:lvlText w:val="%1.%2.%3.%4.%5.%6.%7.%8"/>
+      <w:lvlJc w:val="left"/>
+      <w:pPr>
+        <w:ind w:left="3960" w:hanging="1440"/>
+      </w:pPr>
+      <w:rPr>
+        <w:rFonts w:hint="default"/>
+      </w:rPr>
+    </w:lvl>
+    <w:lvl w:ilvl="8">
+      <w:start w:val="1"/>
+      <w:numFmt w:val="decimal"/>
+      <w:lvlText w:val="%1.%2.%3.%4.%5.%6.%7.%8.%9"/>
+      <w:lvlJc w:val="left"/>
+      <w:pPr>
+        <w:ind w:left="4320" w:hanging="1440"/>
       </w:pPr>
       <w:rPr>
         <w:rFonts w:hint="default"/>
@@ -3026,28 +3945,175 @@
     </w:lvl>
   </w:abstractNum>
   <w:num w:numId="1" w16cid:durableId="2093813727">
-    <w:abstractNumId w:val="2"/>
+    <w:abstractNumId w:val="5"/>
   </w:num>
   <w:num w:numId="2" w16cid:durableId="249704384">
+    <w:abstractNumId w:val="12"/>
+  </w:num>
+  <w:num w:numId="3" w16cid:durableId="207030029">
+    <w:abstractNumId w:val="9"/>
+  </w:num>
+  <w:num w:numId="4" w16cid:durableId="1891652754">
     <w:abstractNumId w:val="7"/>
   </w:num>
-  <w:num w:numId="3" w16cid:durableId="207030029">
-    <w:abstractNumId w:val="6"/>
+  <w:num w:numId="5" w16cid:durableId="1340699802">
+    <w:abstractNumId w:val="8"/>
   </w:num>
-  <w:num w:numId="4" w16cid:durableId="1891652754">
+  <w:num w:numId="6" w16cid:durableId="16808238">
     <w:abstractNumId w:val="4"/>
   </w:num>
-  <w:num w:numId="5" w16cid:durableId="1340699802">
-    <w:abstractNumId w:val="5"/>
-  </w:num>
-  <w:num w:numId="6" w16cid:durableId="16808238">
-    <w:abstractNumId w:val="1"/>
-  </w:num>
   <w:num w:numId="7" w16cid:durableId="1678187990">
-    <w:abstractNumId w:val="3"/>
+    <w:abstractNumId w:val="6"/>
   </w:num>
   <w:num w:numId="8" w16cid:durableId="692459692">
     <w:abstractNumId w:val="0"/>
+  </w:num>
+  <w:num w:numId="9" w16cid:durableId="800878049">
+    <w:abstractNumId w:val="11"/>
+  </w:num>
+  <w:num w:numId="10" w16cid:durableId="1416125079">
+    <w:abstractNumId w:val="1"/>
+  </w:num>
+  <w:num w:numId="11" w16cid:durableId="666249586">
+    <w:abstractNumId w:val="2"/>
+  </w:num>
+  <w:num w:numId="12" w16cid:durableId="1755277535">
+    <w:abstractNumId w:val="10"/>
+  </w:num>
+  <w:num w:numId="13" w16cid:durableId="908273923">
+    <w:abstractNumId w:val="3"/>
+  </w:num>
+  <w:num w:numId="14" w16cid:durableId="128789831">
+    <w:abstractNumId w:val="13"/>
+  </w:num>
+  <w:num w:numId="15" w16cid:durableId="1587837347">
+    <w:abstractNumId w:val="13"/>
+    <w:lvlOverride w:ilvl="0">
+      <w:lvl w:ilvl="0">
+        <w:start w:val="1"/>
+        <w:numFmt w:val="decimal"/>
+        <w:lvlText w:val="%1"/>
+        <w:lvlJc w:val="left"/>
+        <w:pPr>
+          <w:ind w:left="360" w:hanging="360"/>
+        </w:pPr>
+        <w:rPr>
+          <w:rFonts w:hint="default"/>
+        </w:rPr>
+      </w:lvl>
+    </w:lvlOverride>
+    <w:lvlOverride w:ilvl="1">
+      <w:lvl w:ilvl="1">
+        <w:start w:val="1"/>
+        <w:numFmt w:val="none"/>
+        <w:lvlText w:val="2.1"/>
+        <w:lvlJc w:val="left"/>
+        <w:pPr>
+          <w:ind w:left="720" w:hanging="360"/>
+        </w:pPr>
+        <w:rPr>
+          <w:rFonts w:hint="default"/>
+        </w:rPr>
+      </w:lvl>
+    </w:lvlOverride>
+    <w:lvlOverride w:ilvl="2">
+      <w:lvl w:ilvl="2">
+        <w:start w:val="1"/>
+        <w:numFmt w:val="decimal"/>
+        <w:lvlText w:val="%1.%2.%3"/>
+        <w:lvlJc w:val="left"/>
+        <w:pPr>
+          <w:ind w:left="1440" w:hanging="720"/>
+        </w:pPr>
+        <w:rPr>
+          <w:rFonts w:hint="default"/>
+        </w:rPr>
+      </w:lvl>
+    </w:lvlOverride>
+    <w:lvlOverride w:ilvl="3">
+      <w:lvl w:ilvl="3">
+        <w:start w:val="1"/>
+        <w:numFmt w:val="decimal"/>
+        <w:lvlText w:val="%1.%2.%3.%4"/>
+        <w:lvlJc w:val="left"/>
+        <w:pPr>
+          <w:ind w:left="1800" w:hanging="720"/>
+        </w:pPr>
+        <w:rPr>
+          <w:rFonts w:hint="default"/>
+        </w:rPr>
+      </w:lvl>
+    </w:lvlOverride>
+    <w:lvlOverride w:ilvl="4">
+      <w:lvl w:ilvl="4">
+        <w:start w:val="1"/>
+        <w:numFmt w:val="decimal"/>
+        <w:lvlText w:val="%1.%2.%3.%4.%5"/>
+        <w:lvlJc w:val="left"/>
+        <w:pPr>
+          <w:ind w:left="2520" w:hanging="1080"/>
+        </w:pPr>
+        <w:rPr>
+          <w:rFonts w:hint="default"/>
+        </w:rPr>
+      </w:lvl>
+    </w:lvlOverride>
+    <w:lvlOverride w:ilvl="5">
+      <w:lvl w:ilvl="5">
+        <w:start w:val="1"/>
+        <w:numFmt w:val="decimal"/>
+        <w:lvlText w:val="%1.%2.%3.%4.%5.%6"/>
+        <w:lvlJc w:val="left"/>
+        <w:pPr>
+          <w:ind w:left="2880" w:hanging="1080"/>
+        </w:pPr>
+        <w:rPr>
+          <w:rFonts w:hint="default"/>
+        </w:rPr>
+      </w:lvl>
+    </w:lvlOverride>
+    <w:lvlOverride w:ilvl="6">
+      <w:lvl w:ilvl="6">
+        <w:start w:val="1"/>
+        <w:numFmt w:val="decimal"/>
+        <w:lvlText w:val="%1.%2.%3.%4.%5.%6.%7"/>
+        <w:lvlJc w:val="left"/>
+        <w:pPr>
+          <w:ind w:left="3600" w:hanging="1440"/>
+        </w:pPr>
+        <w:rPr>
+          <w:rFonts w:hint="default"/>
+        </w:rPr>
+      </w:lvl>
+    </w:lvlOverride>
+    <w:lvlOverride w:ilvl="7">
+      <w:lvl w:ilvl="7">
+        <w:start w:val="1"/>
+        <w:numFmt w:val="decimal"/>
+        <w:lvlText w:val="%1.%2.%3.%4.%5.%6.%7.%8"/>
+        <w:lvlJc w:val="left"/>
+        <w:pPr>
+          <w:ind w:left="3960" w:hanging="1440"/>
+        </w:pPr>
+        <w:rPr>
+          <w:rFonts w:hint="default"/>
+        </w:rPr>
+      </w:lvl>
+    </w:lvlOverride>
+    <w:lvlOverride w:ilvl="8">
+      <w:lvl w:ilvl="8">
+        <w:start w:val="1"/>
+        <w:numFmt w:val="decimal"/>
+        <w:lvlText w:val="%1.%2.%3.%4.%5.%6.%7.%8.%9"/>
+        <w:lvlJc w:val="left"/>
+        <w:pPr>
+          <w:ind w:left="4320" w:hanging="1440"/>
+        </w:pPr>
+        <w:rPr>
+          <w:rFonts w:hint="default"/>
+        </w:rPr>
+      </w:lvl>
+    </w:lvlOverride>
   </w:num>
 </w:numbering>
 </file>
@@ -4149,6 +5215,16 @@
       <w:lang w:val="en-US"/>
     </w:rPr>
   </w:style>
+  <w:style w:type="numbering" w:customStyle="1" w:styleId="CurrentList1">
+    <w:name w:val="Current List1"/>
+    <w:uiPriority w:val="99"/>
+    <w:rsid w:val="005C5A0C"/>
+    <w:pPr>
+      <w:numPr>
+        <w:numId w:val="13"/>
+      </w:numPr>
+    </w:pPr>
+  </w:style>
 </w:styles>
 </file>
 

</xml_diff>

<commit_message>
Updated 1.1, 1.2, 2.3, 3.2.1
</commit_message>
<xml_diff>
--- a/Software Design Document.docx
+++ b/Software Design Document.docx
@@ -1156,6 +1156,11 @@
     </w:p>
     <w:p>
       <w:r>
+        <w:t>What is the dataset –</w:t>
+      </w:r>
+    </w:p>
+    <w:p>
+      <w:r>
         <w:t>The dataset that will be analysed is the NSW traffic penalty dataset which include reports from 2011 until 2017. The dataset holds a wide variety of information, including but not limited to, the financial year of the offence, the month of the offence, offence description, offence code, legislation the offence falls under and location.</w:t>
       </w:r>
     </w:p>
@@ -1164,7 +1169,17 @@
         <w:t>Input/Output –</w:t>
       </w:r>
     </w:p>
-    <w:p/>
+    <w:p>
+      <w:r>
+        <w:t xml:space="preserve">Users will be able to input selected time periods, penalty codes, keywords and phrases, </w:t>
+      </w:r>
+      <w:r>
+        <w:t>if the penalty case was detected by cameras to receive and output of information within the given constraints.</w:t>
+      </w:r>
+      <w:r>
+        <w:t xml:space="preserve"> This output can be altered to produce information in the form of graphs, with additional information available such as the average value ($AUD) of the penalties.</w:t>
+      </w:r>
+    </w:p>
     <w:p>
       <w:r>
         <w:t>What problem does this solve –</w:t>
@@ -1210,15 +1225,25 @@
         <w:t>The system will include browsing functions which will let the user view</w:t>
       </w:r>
       <w:r>
-        <w:t xml:space="preserve"> all information. This browsing function will include features such as the ability to filter information -this can be by date, case codes, words or </w:t>
-      </w:r>
-      <w:proofErr w:type="spellStart"/>
-      <w:r>
-        <w:t>phases</w:t>
-      </w:r>
-      <w:proofErr w:type="spellEnd"/>
-      <w:r>
-        <w:t xml:space="preserve">, or </w:t>
+        <w:t xml:space="preserve"> all information. This browsing function will include features such as the ability to filter information -this can be by date, case codes, words </w:t>
+      </w:r>
+      <w:r>
+        <w:t>and</w:t>
+      </w:r>
+      <w:r>
+        <w:t xml:space="preserve"> ph</w:t>
+      </w:r>
+      <w:r>
+        <w:t>r</w:t>
+      </w:r>
+      <w:r>
+        <w:t>ases, or</w:t>
+      </w:r>
+      <w:r>
+        <w:t xml:space="preserve"> if the penalty case was detected by cameras</w:t>
+      </w:r>
+      <w:r>
+        <w:t>-, as well as the ability to generate graphs for the information and calculate the average value ($AUD) of the penalties.</w:t>
       </w:r>
     </w:p>
     <w:p>
@@ -1553,7 +1578,7 @@
         <w:ind w:left="360"/>
       </w:pPr>
       <w:r>
-        <w:t>4</w:t>
+        <w:t>3</w:t>
       </w:r>
       <w:r>
         <w:t>.1</w:t>
@@ -1569,7 +1594,7 @@
         <w:ind w:left="360"/>
       </w:pPr>
       <w:r>
-        <w:t>4</w:t>
+        <w:t>3</w:t>
       </w:r>
       <w:r>
         <w:t>.2</w:t>
@@ -1687,6 +1712,9 @@
     </w:p>
     <w:p/>
     <w:p/>
+    <w:p/>
+    <w:p/>
+    <w:p/>
     <w:p>
       <w:r>
         <w:rPr>
@@ -1694,26 +1722,26 @@
         </w:rPr>
         <w:lastRenderedPageBreak/>
         <w:drawing>
-          <wp:anchor distT="0" distB="0" distL="114300" distR="114300" simplePos="0" relativeHeight="251658240" behindDoc="1" locked="0" layoutInCell="1" allowOverlap="1" wp14:anchorId="6959DB14" wp14:editId="131796FD">
+          <wp:anchor distT="0" distB="0" distL="114300" distR="114300" simplePos="0" relativeHeight="251658240" behindDoc="1" locked="0" layoutInCell="1" allowOverlap="1" wp14:anchorId="5C3D56CB" wp14:editId="0EBEA70D">
             <wp:simplePos x="0" y="0"/>
             <wp:positionH relativeFrom="margin">
-              <wp:align>left</wp:align>
+              <wp:align>center</wp:align>
             </wp:positionH>
             <wp:positionV relativeFrom="paragraph">
-              <wp:posOffset>608</wp:posOffset>
+              <wp:posOffset>0</wp:posOffset>
             </wp:positionV>
-            <wp:extent cx="4102100" cy="2393315"/>
-            <wp:effectExtent l="0" t="0" r="0" b="6985"/>
+            <wp:extent cx="5537200" cy="1727200"/>
+            <wp:effectExtent l="0" t="0" r="6350" b="6350"/>
             <wp:wrapTight wrapText="bothSides">
               <wp:wrapPolygon edited="0">
                 <wp:start x="0" y="0"/>
-                <wp:lineTo x="0" y="21491"/>
-                <wp:lineTo x="21466" y="21491"/>
-                <wp:lineTo x="21466" y="0"/>
+                <wp:lineTo x="0" y="21441"/>
+                <wp:lineTo x="21550" y="21441"/>
+                <wp:lineTo x="21550" y="0"/>
                 <wp:lineTo x="0" y="0"/>
               </wp:wrapPolygon>
             </wp:wrapTight>
-            <wp:docPr id="527458700" name="Picture 2"/>
+            <wp:docPr id="1189483592" name="Picture 1"/>
             <wp:cNvGraphicFramePr>
               <a:graphicFrameLocks xmlns:a="http://schemas.openxmlformats.org/drawingml/2006/main" noChangeAspect="1"/>
             </wp:cNvGraphicFramePr>
@@ -1721,7 +1749,7 @@
               <a:graphicData uri="http://schemas.openxmlformats.org/drawingml/2006/picture">
                 <pic:pic xmlns:pic="http://schemas.openxmlformats.org/drawingml/2006/picture">
                   <pic:nvPicPr>
-                    <pic:cNvPr id="0" name="Picture 2"/>
+                    <pic:cNvPr id="0" name="Picture 1"/>
                     <pic:cNvPicPr>
                       <a:picLocks noChangeAspect="1" noChangeArrowheads="1"/>
                     </pic:cNvPicPr>
@@ -1742,7 +1770,7 @@
                   <pic:spPr bwMode="auto">
                     <a:xfrm>
                       <a:off x="0" y="0"/>
-                      <a:ext cx="4102100" cy="2393315"/>
+                      <a:ext cx="5537200" cy="1727200"/>
                     </a:xfrm>
                     <a:prstGeom prst="rect">
                       <a:avLst/>
@@ -1767,13 +1795,6 @@
     </w:p>
     <w:p/>
     <w:p/>
-    <w:p/>
-    <w:p/>
-    <w:p/>
-    <w:p/>
-    <w:p/>
-    <w:p/>
-    <w:p/>
     <w:p>
       <w:pPr>
         <w:pStyle w:val="Heading1"/>
@@ -1977,7 +1998,309 @@
         <w:t>a description of the function’s return value</w:t>
       </w:r>
     </w:p>
-    <w:p/>
+    <w:p>
+      <w:pPr>
+        <w:pStyle w:val="ListParagraph"/>
+        <w:numPr>
+          <w:ilvl w:val="0"/>
+          <w:numId w:val="16"/>
+        </w:numPr>
+      </w:pPr>
+      <w:r>
+        <w:t>Date filter</w:t>
+      </w:r>
+    </w:p>
+    <w:p>
+      <w:pPr>
+        <w:pStyle w:val="ListParagraph"/>
+        <w:numPr>
+          <w:ilvl w:val="0"/>
+          <w:numId w:val="17"/>
+        </w:numPr>
+      </w:pPr>
+      <w:r>
+        <w:t xml:space="preserve">This function filters the </w:t>
+      </w:r>
+      <w:r>
+        <w:t xml:space="preserve">data </w:t>
+      </w:r>
+      <w:r>
+        <w:t>with the use of selected dates.</w:t>
+      </w:r>
+    </w:p>
+    <w:p>
+      <w:pPr>
+        <w:pStyle w:val="ListParagraph"/>
+        <w:numPr>
+          <w:ilvl w:val="0"/>
+          <w:numId w:val="17"/>
+        </w:numPr>
+      </w:pPr>
+      <w:r>
+        <w:t>Only data within the given time period will be provided.</w:t>
+      </w:r>
+    </w:p>
+    <w:p>
+      <w:pPr>
+        <w:pStyle w:val="ListParagraph"/>
+        <w:numPr>
+          <w:ilvl w:val="0"/>
+          <w:numId w:val="17"/>
+        </w:numPr>
+      </w:pPr>
+      <w:r>
+        <w:t>User will need to input two different dates, the first will be the start date and the second will be the end date.</w:t>
+      </w:r>
+    </w:p>
+    <w:p>
+      <w:pPr>
+        <w:pStyle w:val="ListParagraph"/>
+        <w:numPr>
+          <w:ilvl w:val="0"/>
+          <w:numId w:val="17"/>
+        </w:numPr>
+      </w:pPr>
+      <w:r>
+        <w:t>Dates can be input by either a dropdown calendar or by using the search bar with the format “DD/MM/YYYY – DD/MM/YYYY”.</w:t>
+      </w:r>
+    </w:p>
+    <w:p>
+      <w:pPr>
+        <w:pStyle w:val="ListParagraph"/>
+        <w:numPr>
+          <w:ilvl w:val="0"/>
+          <w:numId w:val="16"/>
+        </w:numPr>
+      </w:pPr>
+      <w:r>
+        <w:t>Keywords search bar</w:t>
+      </w:r>
+    </w:p>
+    <w:p>
+      <w:pPr>
+        <w:pStyle w:val="ListParagraph"/>
+        <w:numPr>
+          <w:ilvl w:val="0"/>
+          <w:numId w:val="17"/>
+        </w:numPr>
+      </w:pPr>
+      <w:r>
+        <w:t xml:space="preserve">This function filters the information with the use of </w:t>
+      </w:r>
+      <w:r>
+        <w:t>keywords</w:t>
+      </w:r>
+      <w:r>
+        <w:t>.</w:t>
+      </w:r>
+    </w:p>
+    <w:p>
+      <w:pPr>
+        <w:pStyle w:val="ListParagraph"/>
+        <w:numPr>
+          <w:ilvl w:val="0"/>
+          <w:numId w:val="17"/>
+        </w:numPr>
+      </w:pPr>
+      <w:r>
+        <w:t>Only data that contains the given keywords will be provided.</w:t>
+      </w:r>
+    </w:p>
+    <w:p>
+      <w:pPr>
+        <w:pStyle w:val="ListParagraph"/>
+        <w:numPr>
+          <w:ilvl w:val="0"/>
+          <w:numId w:val="16"/>
+        </w:numPr>
+      </w:pPr>
+      <w:r>
+        <w:t>Penalty code filter</w:t>
+      </w:r>
+    </w:p>
+    <w:p>
+      <w:pPr>
+        <w:pStyle w:val="ListParagraph"/>
+        <w:numPr>
+          <w:ilvl w:val="0"/>
+          <w:numId w:val="17"/>
+        </w:numPr>
+      </w:pPr>
+      <w:r>
+        <w:t>This function filters the information with the use of keywords</w:t>
+      </w:r>
+      <w:r>
+        <w:t xml:space="preserve"> (Specifically Penalty case code/s)</w:t>
+      </w:r>
+      <w:r>
+        <w:t>.</w:t>
+      </w:r>
+    </w:p>
+    <w:p>
+      <w:pPr>
+        <w:pStyle w:val="ListParagraph"/>
+        <w:numPr>
+          <w:ilvl w:val="0"/>
+          <w:numId w:val="17"/>
+        </w:numPr>
+      </w:pPr>
+      <w:r>
+        <w:t>Only data that contains the given case code/s will be provided.</w:t>
+      </w:r>
+    </w:p>
+    <w:p>
+      <w:pPr>
+        <w:pStyle w:val="ListParagraph"/>
+        <w:numPr>
+          <w:ilvl w:val="0"/>
+          <w:numId w:val="17"/>
+        </w:numPr>
+      </w:pPr>
+      <w:r>
+        <w:lastRenderedPageBreak/>
+        <w:t>User will need to input numbers as the case codes.</w:t>
+      </w:r>
+    </w:p>
+    <w:p>
+      <w:pPr>
+        <w:pStyle w:val="ListParagraph"/>
+        <w:numPr>
+          <w:ilvl w:val="0"/>
+          <w:numId w:val="17"/>
+        </w:numPr>
+      </w:pPr>
+      <w:r>
+        <w:t xml:space="preserve">When searching for multiple cases, a comma ‘,’ will act as the separating character. </w:t>
+      </w:r>
+      <w:proofErr w:type="gramStart"/>
+      <w:r>
+        <w:t>E.g.</w:t>
+      </w:r>
+      <w:proofErr w:type="gramEnd"/>
+      <w:r>
+        <w:t xml:space="preserve"> 74460,19584,74705</w:t>
+      </w:r>
+    </w:p>
+    <w:p>
+      <w:pPr>
+        <w:pStyle w:val="ListParagraph"/>
+        <w:numPr>
+          <w:ilvl w:val="0"/>
+          <w:numId w:val="16"/>
+        </w:numPr>
+      </w:pPr>
+      <w:r>
+        <w:t>Receiving user selected information</w:t>
+      </w:r>
+    </w:p>
+    <w:p>
+      <w:pPr>
+        <w:pStyle w:val="ListParagraph"/>
+        <w:numPr>
+          <w:ilvl w:val="0"/>
+          <w:numId w:val="17"/>
+        </w:numPr>
+      </w:pPr>
+      <w:r>
+        <w:t>This function will be responsible for providing the user with the data they requested.</w:t>
+      </w:r>
+    </w:p>
+    <w:p>
+      <w:pPr>
+        <w:pStyle w:val="ListParagraph"/>
+        <w:numPr>
+          <w:ilvl w:val="0"/>
+          <w:numId w:val="17"/>
+        </w:numPr>
+      </w:pPr>
+      <w:r>
+        <w:t>This function will change and respond to the different prompts the user gives.</w:t>
+      </w:r>
+    </w:p>
+    <w:p>
+      <w:pPr>
+        <w:pStyle w:val="ListParagraph"/>
+        <w:numPr>
+          <w:ilvl w:val="0"/>
+          <w:numId w:val="16"/>
+        </w:numPr>
+      </w:pPr>
+      <w:r>
+        <w:t>Graphs</w:t>
+      </w:r>
+    </w:p>
+    <w:p>
+      <w:pPr>
+        <w:pStyle w:val="ListParagraph"/>
+        <w:numPr>
+          <w:ilvl w:val="0"/>
+          <w:numId w:val="17"/>
+        </w:numPr>
+      </w:pPr>
+      <w:r>
+        <w:t>This function will take the data that the user requests and provide it in a graph form.</w:t>
+      </w:r>
+    </w:p>
+    <w:p>
+      <w:pPr>
+        <w:pStyle w:val="ListParagraph"/>
+        <w:numPr>
+          <w:ilvl w:val="0"/>
+          <w:numId w:val="16"/>
+        </w:numPr>
+      </w:pPr>
+      <w:r>
+        <w:t>Penalty case average cost</w:t>
+      </w:r>
+    </w:p>
+    <w:p>
+      <w:pPr>
+        <w:pStyle w:val="ListParagraph"/>
+        <w:numPr>
+          <w:ilvl w:val="0"/>
+          <w:numId w:val="17"/>
+        </w:numPr>
+      </w:pPr>
+      <w:r>
+        <w:t>This function provides the user with the option to see the average cost of the penalties within their specified period.</w:t>
+      </w:r>
+    </w:p>
+    <w:p>
+      <w:pPr>
+        <w:pStyle w:val="ListParagraph"/>
+        <w:numPr>
+          <w:ilvl w:val="0"/>
+          <w:numId w:val="17"/>
+        </w:numPr>
+      </w:pPr>
+      <w:r>
+        <w:t>As this information is not directly taken from the data available, it will be provided to the user in the form of an integer.</w:t>
+      </w:r>
+    </w:p>
+    <w:p>
+      <w:pPr>
+        <w:pStyle w:val="ListParagraph"/>
+        <w:numPr>
+          <w:ilvl w:val="0"/>
+          <w:numId w:val="17"/>
+        </w:numPr>
+      </w:pPr>
+      <w:r>
+        <w:rPr>
+          <w:highlight w:val="green"/>
+        </w:rPr>
+        <w:t xml:space="preserve">OPTIONAL </w:t>
+      </w:r>
+      <w:r>
+        <w:rPr>
+          <w:highlight w:val="green"/>
+        </w:rPr>
+        <w:t>–</w:t>
+      </w:r>
+      <w:r>
+        <w:t xml:space="preserve"> The information provided to the user can be presented in a graph to show the difference in each case cost. This graph will also provide the case average as a value.</w:t>
+      </w:r>
+    </w:p>
     <w:p>
       <w:pPr>
         <w:pStyle w:val="Heading3"/>
@@ -2132,8 +2455,7 @@
     </w:p>
     <w:p>
       <w:pPr>
-        <w:pStyle w:val="ListParagraph"/>
-        <w:ind w:left="1080"/>
+        <w:ind w:left="360"/>
         <w:rPr>
           <w:color w:val="FF0000"/>
         </w:rPr>
@@ -2148,7 +2470,6 @@
         </w:numPr>
       </w:pPr>
       <w:r>
-        <w:lastRenderedPageBreak/>
         <w:t>Detailed Design</w:t>
       </w:r>
     </w:p>
@@ -2373,6 +2694,95 @@
 <file path=word/numbering.xml><?xml version="1.0" encoding="utf-8"?>
 <w:numbering xmlns:wpc="http://schemas.microsoft.com/office/word/2010/wordprocessingCanvas" xmlns:cx="http://schemas.microsoft.com/office/drawing/2014/chartex" xmlns:cx1="http://schemas.microsoft.com/office/drawing/2015/9/8/chartex" xmlns:cx2="http://schemas.microsoft.com/office/drawing/2015/10/21/chartex" xmlns:cx3="http://schemas.microsoft.com/office/drawing/2016/5/9/chartex" xmlns:cx4="http://schemas.microsoft.com/office/drawing/2016/5/10/chartex" xmlns:cx5="http://schemas.microsoft.com/office/drawing/2016/5/11/chartex" xmlns:cx6="http://schemas.microsoft.com/office/drawing/2016/5/12/chartex" xmlns:cx7="http://schemas.microsoft.com/office/drawing/2016/5/13/chartex" xmlns:cx8="http://schemas.microsoft.com/office/drawing/2016/5/14/chartex" xmlns:mc="http://schemas.openxmlformats.org/markup-compatibility/2006" xmlns:aink="http://schemas.microsoft.com/office/drawing/2016/ink" xmlns:am3d="http://schemas.microsoft.com/office/drawing/2017/model3d" xmlns:o="urn:schemas-microsoft-com:office:office" xmlns:oel="http://schemas.microsoft.com/office/2019/extlst" xmlns:r="http://schemas.openxmlformats.org/officeDocument/2006/relationships" xmlns:m="http://schemas.openxmlformats.org/officeDocument/2006/math" xmlns:v="urn:schemas-microsoft-com:vml" xmlns:wp14="http://schemas.microsoft.com/office/word/2010/wordprocessingDrawing" xmlns:wp="http://schemas.openxmlformats.org/drawingml/2006/wordprocessingDrawing" xmlns:w10="urn:schemas-microsoft-com:office:word" xmlns:w="http://schemas.openxmlformats.org/wordprocessingml/2006/main" xmlns:w14="http://schemas.microsoft.com/office/word/2010/wordml" xmlns:w15="http://schemas.microsoft.com/office/word/2012/wordml" xmlns:w16cex="http://schemas.microsoft.com/office/word/2018/wordml/cex" xmlns:w16cid="http://schemas.microsoft.com/office/word/2016/wordml/cid" xmlns:w16="http://schemas.microsoft.com/office/word/2018/wordml" xmlns:w16sdtdh="http://schemas.microsoft.com/office/word/2020/wordml/sdtdatahash" xmlns:w16se="http://schemas.microsoft.com/office/word/2015/wordml/symex" xmlns:wpg="http://schemas.microsoft.com/office/word/2010/wordprocessingGroup" xmlns:wpi="http://schemas.microsoft.com/office/word/2010/wordprocessingInk" xmlns:wne="http://schemas.microsoft.com/office/word/2006/wordml" xmlns:wps="http://schemas.microsoft.com/office/word/2010/wordprocessingShape" mc:Ignorable="w14 w15 w16se w16cid w16 w16cex w16sdtdh wp14">
   <w:abstractNum w:abstractNumId="0" w15:restartNumberingAfterBreak="0">
+    <w:nsid w:val="03A160B9"/>
+    <w:multiLevelType w:val="hybridMultilevel"/>
+    <w:tmpl w:val="6024E33C"/>
+    <w:lvl w:ilvl="0" w:tplc="0C09000F">
+      <w:start w:val="1"/>
+      <w:numFmt w:val="decimal"/>
+      <w:lvlText w:val="%1."/>
+      <w:lvlJc w:val="left"/>
+      <w:pPr>
+        <w:ind w:left="720" w:hanging="360"/>
+      </w:pPr>
+      <w:rPr>
+        <w:rFonts w:hint="default"/>
+      </w:rPr>
+    </w:lvl>
+    <w:lvl w:ilvl="1" w:tplc="0C090019" w:tentative="1">
+      <w:start w:val="1"/>
+      <w:numFmt w:val="lowerLetter"/>
+      <w:lvlText w:val="%2."/>
+      <w:lvlJc w:val="left"/>
+      <w:pPr>
+        <w:ind w:left="1440" w:hanging="360"/>
+      </w:pPr>
+    </w:lvl>
+    <w:lvl w:ilvl="2" w:tplc="0C09001B" w:tentative="1">
+      <w:start w:val="1"/>
+      <w:numFmt w:val="lowerRoman"/>
+      <w:lvlText w:val="%3."/>
+      <w:lvlJc w:val="right"/>
+      <w:pPr>
+        <w:ind w:left="2160" w:hanging="180"/>
+      </w:pPr>
+    </w:lvl>
+    <w:lvl w:ilvl="3" w:tplc="0C09000F" w:tentative="1">
+      <w:start w:val="1"/>
+      <w:numFmt w:val="decimal"/>
+      <w:lvlText w:val="%4."/>
+      <w:lvlJc w:val="left"/>
+      <w:pPr>
+        <w:ind w:left="2880" w:hanging="360"/>
+      </w:pPr>
+    </w:lvl>
+    <w:lvl w:ilvl="4" w:tplc="0C090019" w:tentative="1">
+      <w:start w:val="1"/>
+      <w:numFmt w:val="lowerLetter"/>
+      <w:lvlText w:val="%5."/>
+      <w:lvlJc w:val="left"/>
+      <w:pPr>
+        <w:ind w:left="3600" w:hanging="360"/>
+      </w:pPr>
+    </w:lvl>
+    <w:lvl w:ilvl="5" w:tplc="0C09001B" w:tentative="1">
+      <w:start w:val="1"/>
+      <w:numFmt w:val="lowerRoman"/>
+      <w:lvlText w:val="%6."/>
+      <w:lvlJc w:val="right"/>
+      <w:pPr>
+        <w:ind w:left="4320" w:hanging="180"/>
+      </w:pPr>
+    </w:lvl>
+    <w:lvl w:ilvl="6" w:tplc="0C09000F" w:tentative="1">
+      <w:start w:val="1"/>
+      <w:numFmt w:val="decimal"/>
+      <w:lvlText w:val="%7."/>
+      <w:lvlJc w:val="left"/>
+      <w:pPr>
+        <w:ind w:left="5040" w:hanging="360"/>
+      </w:pPr>
+    </w:lvl>
+    <w:lvl w:ilvl="7" w:tplc="0C090019" w:tentative="1">
+      <w:start w:val="1"/>
+      <w:numFmt w:val="lowerLetter"/>
+      <w:lvlText w:val="%8."/>
+      <w:lvlJc w:val="left"/>
+      <w:pPr>
+        <w:ind w:left="5760" w:hanging="360"/>
+      </w:pPr>
+    </w:lvl>
+    <w:lvl w:ilvl="8" w:tplc="0C09001B" w:tentative="1">
+      <w:start w:val="1"/>
+      <w:numFmt w:val="lowerRoman"/>
+      <w:lvlText w:val="%9."/>
+      <w:lvlJc w:val="right"/>
+      <w:pPr>
+        <w:ind w:left="6480" w:hanging="180"/>
+      </w:pPr>
+    </w:lvl>
+  </w:abstractNum>
+  <w:abstractNum w:abstractNumId="1" w15:restartNumberingAfterBreak="0">
     <w:nsid w:val="0E940553"/>
     <w:multiLevelType w:val="hybridMultilevel"/>
     <w:tmpl w:val="82208CBC"/>
@@ -2461,7 +2871,7 @@
       </w:pPr>
     </w:lvl>
   </w:abstractNum>
-  <w:abstractNum w:abstractNumId="1" w15:restartNumberingAfterBreak="0">
+  <w:abstractNum w:abstractNumId="2" w15:restartNumberingAfterBreak="0">
     <w:nsid w:val="111D35FE"/>
     <w:multiLevelType w:val="multilevel"/>
     <w:tmpl w:val="8BE68F84"/>
@@ -2574,7 +2984,7 @@
       </w:rPr>
     </w:lvl>
   </w:abstractNum>
-  <w:abstractNum w:abstractNumId="2" w15:restartNumberingAfterBreak="0">
+  <w:abstractNum w:abstractNumId="3" w15:restartNumberingAfterBreak="0">
     <w:nsid w:val="1B983B27"/>
     <w:multiLevelType w:val="multilevel"/>
     <w:tmpl w:val="05D89EFA"/>
@@ -2687,7 +3097,120 @@
       </w:rPr>
     </w:lvl>
   </w:abstractNum>
-  <w:abstractNum w:abstractNumId="3" w15:restartNumberingAfterBreak="0">
+  <w:abstractNum w:abstractNumId="4" w15:restartNumberingAfterBreak="0">
+    <w:nsid w:val="1DA91641"/>
+    <w:multiLevelType w:val="hybridMultilevel"/>
+    <w:tmpl w:val="05E8DDA8"/>
+    <w:lvl w:ilvl="0" w:tplc="8FAE7F6E">
+      <w:start w:val="1"/>
+      <w:numFmt w:val="bullet"/>
+      <w:lvlText w:val="-"/>
+      <w:lvlJc w:val="left"/>
+      <w:pPr>
+        <w:ind w:left="1080" w:hanging="360"/>
+      </w:pPr>
+      <w:rPr>
+        <w:rFonts w:ascii="Calibri" w:eastAsiaTheme="minorEastAsia" w:hAnsi="Calibri" w:cs="Calibri" w:hint="default"/>
+      </w:rPr>
+    </w:lvl>
+    <w:lvl w:ilvl="1" w:tplc="0C090003" w:tentative="1">
+      <w:start w:val="1"/>
+      <w:numFmt w:val="bullet"/>
+      <w:lvlText w:val="o"/>
+      <w:lvlJc w:val="left"/>
+      <w:pPr>
+        <w:ind w:left="1800" w:hanging="360"/>
+      </w:pPr>
+      <w:rPr>
+        <w:rFonts w:ascii="Courier New" w:hAnsi="Courier New" w:cs="Courier New" w:hint="default"/>
+      </w:rPr>
+    </w:lvl>
+    <w:lvl w:ilvl="2" w:tplc="0C090005" w:tentative="1">
+      <w:start w:val="1"/>
+      <w:numFmt w:val="bullet"/>
+      <w:lvlText w:val=""/>
+      <w:lvlJc w:val="left"/>
+      <w:pPr>
+        <w:ind w:left="2520" w:hanging="360"/>
+      </w:pPr>
+      <w:rPr>
+        <w:rFonts w:ascii="Wingdings" w:hAnsi="Wingdings" w:hint="default"/>
+      </w:rPr>
+    </w:lvl>
+    <w:lvl w:ilvl="3" w:tplc="0C090001" w:tentative="1">
+      <w:start w:val="1"/>
+      <w:numFmt w:val="bullet"/>
+      <w:lvlText w:val=""/>
+      <w:lvlJc w:val="left"/>
+      <w:pPr>
+        <w:ind w:left="3240" w:hanging="360"/>
+      </w:pPr>
+      <w:rPr>
+        <w:rFonts w:ascii="Symbol" w:hAnsi="Symbol" w:hint="default"/>
+      </w:rPr>
+    </w:lvl>
+    <w:lvl w:ilvl="4" w:tplc="0C090003" w:tentative="1">
+      <w:start w:val="1"/>
+      <w:numFmt w:val="bullet"/>
+      <w:lvlText w:val="o"/>
+      <w:lvlJc w:val="left"/>
+      <w:pPr>
+        <w:ind w:left="3960" w:hanging="360"/>
+      </w:pPr>
+      <w:rPr>
+        <w:rFonts w:ascii="Courier New" w:hAnsi="Courier New" w:cs="Courier New" w:hint="default"/>
+      </w:rPr>
+    </w:lvl>
+    <w:lvl w:ilvl="5" w:tplc="0C090005" w:tentative="1">
+      <w:start w:val="1"/>
+      <w:numFmt w:val="bullet"/>
+      <w:lvlText w:val=""/>
+      <w:lvlJc w:val="left"/>
+      <w:pPr>
+        <w:ind w:left="4680" w:hanging="360"/>
+      </w:pPr>
+      <w:rPr>
+        <w:rFonts w:ascii="Wingdings" w:hAnsi="Wingdings" w:hint="default"/>
+      </w:rPr>
+    </w:lvl>
+    <w:lvl w:ilvl="6" w:tplc="0C090001" w:tentative="1">
+      <w:start w:val="1"/>
+      <w:numFmt w:val="bullet"/>
+      <w:lvlText w:val=""/>
+      <w:lvlJc w:val="left"/>
+      <w:pPr>
+        <w:ind w:left="5400" w:hanging="360"/>
+      </w:pPr>
+      <w:rPr>
+        <w:rFonts w:ascii="Symbol" w:hAnsi="Symbol" w:hint="default"/>
+      </w:rPr>
+    </w:lvl>
+    <w:lvl w:ilvl="7" w:tplc="0C090003" w:tentative="1">
+      <w:start w:val="1"/>
+      <w:numFmt w:val="bullet"/>
+      <w:lvlText w:val="o"/>
+      <w:lvlJc w:val="left"/>
+      <w:pPr>
+        <w:ind w:left="6120" w:hanging="360"/>
+      </w:pPr>
+      <w:rPr>
+        <w:rFonts w:ascii="Courier New" w:hAnsi="Courier New" w:cs="Courier New" w:hint="default"/>
+      </w:rPr>
+    </w:lvl>
+    <w:lvl w:ilvl="8" w:tplc="0C090005" w:tentative="1">
+      <w:start w:val="1"/>
+      <w:numFmt w:val="bullet"/>
+      <w:lvlText w:val=""/>
+      <w:lvlJc w:val="left"/>
+      <w:pPr>
+        <w:ind w:left="6840" w:hanging="360"/>
+      </w:pPr>
+      <w:rPr>
+        <w:rFonts w:ascii="Wingdings" w:hAnsi="Wingdings" w:hint="default"/>
+      </w:rPr>
+    </w:lvl>
+  </w:abstractNum>
+  <w:abstractNum w:abstractNumId="5" w15:restartNumberingAfterBreak="0">
     <w:nsid w:val="301D123C"/>
     <w:multiLevelType w:val="multilevel"/>
     <w:tmpl w:val="8294F88C"/>
@@ -2809,7 +3332,7 @@
       </w:rPr>
     </w:lvl>
   </w:abstractNum>
-  <w:abstractNum w:abstractNumId="4" w15:restartNumberingAfterBreak="0">
+  <w:abstractNum w:abstractNumId="6" w15:restartNumberingAfterBreak="0">
     <w:nsid w:val="367E3F6A"/>
     <w:multiLevelType w:val="hybridMultilevel"/>
     <w:tmpl w:val="0CB6E2E4"/>
@@ -2921,7 +3444,7 @@
       </w:rPr>
     </w:lvl>
   </w:abstractNum>
-  <w:abstractNum w:abstractNumId="5" w15:restartNumberingAfterBreak="0">
+  <w:abstractNum w:abstractNumId="7" w15:restartNumberingAfterBreak="0">
     <w:nsid w:val="375D36C8"/>
     <w:multiLevelType w:val="multilevel"/>
     <w:tmpl w:val="CF405D9C"/>
@@ -3034,7 +3557,7 @@
       </w:rPr>
     </w:lvl>
   </w:abstractNum>
-  <w:abstractNum w:abstractNumId="6" w15:restartNumberingAfterBreak="0">
+  <w:abstractNum w:abstractNumId="8" w15:restartNumberingAfterBreak="0">
     <w:nsid w:val="52251AC5"/>
     <w:multiLevelType w:val="multilevel"/>
     <w:tmpl w:val="E6669D10"/>
@@ -3155,7 +3678,7 @@
       </w:rPr>
     </w:lvl>
   </w:abstractNum>
-  <w:abstractNum w:abstractNumId="7" w15:restartNumberingAfterBreak="0">
+  <w:abstractNum w:abstractNumId="9" w15:restartNumberingAfterBreak="0">
     <w:nsid w:val="594D2C6D"/>
     <w:multiLevelType w:val="hybridMultilevel"/>
     <w:tmpl w:val="BA2812A4"/>
@@ -3267,7 +3790,7 @@
       </w:rPr>
     </w:lvl>
   </w:abstractNum>
-  <w:abstractNum w:abstractNumId="8" w15:restartNumberingAfterBreak="0">
+  <w:abstractNum w:abstractNumId="10" w15:restartNumberingAfterBreak="0">
     <w:nsid w:val="63D23837"/>
     <w:multiLevelType w:val="hybridMultilevel"/>
     <w:tmpl w:val="9BD61186"/>
@@ -3379,7 +3902,7 @@
       </w:rPr>
     </w:lvl>
   </w:abstractNum>
-  <w:abstractNum w:abstractNumId="9" w15:restartNumberingAfterBreak="0">
+  <w:abstractNum w:abstractNumId="11" w15:restartNumberingAfterBreak="0">
     <w:nsid w:val="66162F7D"/>
     <w:multiLevelType w:val="hybridMultilevel"/>
     <w:tmpl w:val="38A2F066"/>
@@ -3492,7 +4015,7 @@
       </w:rPr>
     </w:lvl>
   </w:abstractNum>
-  <w:abstractNum w:abstractNumId="10" w15:restartNumberingAfterBreak="0">
+  <w:abstractNum w:abstractNumId="12" w15:restartNumberingAfterBreak="0">
     <w:nsid w:val="67934989"/>
     <w:multiLevelType w:val="multilevel"/>
     <w:tmpl w:val="9BB03AD0"/>
@@ -3605,7 +4128,7 @@
       </w:rPr>
     </w:lvl>
   </w:abstractNum>
-  <w:abstractNum w:abstractNumId="11" w15:restartNumberingAfterBreak="0">
+  <w:abstractNum w:abstractNumId="13" w15:restartNumberingAfterBreak="0">
     <w:nsid w:val="728C3C4B"/>
     <w:multiLevelType w:val="multilevel"/>
     <w:tmpl w:val="8BE68F84"/>
@@ -3718,7 +4241,7 @@
       </w:rPr>
     </w:lvl>
   </w:abstractNum>
-  <w:abstractNum w:abstractNumId="12" w15:restartNumberingAfterBreak="0">
+  <w:abstractNum w:abstractNumId="14" w15:restartNumberingAfterBreak="0">
     <w:nsid w:val="765D23A3"/>
     <w:multiLevelType w:val="multilevel"/>
     <w:tmpl w:val="D2A25216"/>
@@ -3831,7 +4354,7 @@
       </w:rPr>
     </w:lvl>
   </w:abstractNum>
-  <w:abstractNum w:abstractNumId="13" w15:restartNumberingAfterBreak="0">
+  <w:abstractNum w:abstractNumId="15" w15:restartNumberingAfterBreak="0">
     <w:nsid w:val="79837B93"/>
     <w:multiLevelType w:val="multilevel"/>
     <w:tmpl w:val="35C41B0C"/>
@@ -3945,49 +4468,49 @@
     </w:lvl>
   </w:abstractNum>
   <w:num w:numId="1" w16cid:durableId="2093813727">
+    <w:abstractNumId w:val="7"/>
+  </w:num>
+  <w:num w:numId="2" w16cid:durableId="249704384">
+    <w:abstractNumId w:val="14"/>
+  </w:num>
+  <w:num w:numId="3" w16cid:durableId="207030029">
+    <w:abstractNumId w:val="11"/>
+  </w:num>
+  <w:num w:numId="4" w16cid:durableId="1891652754">
+    <w:abstractNumId w:val="9"/>
+  </w:num>
+  <w:num w:numId="5" w16cid:durableId="1340699802">
+    <w:abstractNumId w:val="10"/>
+  </w:num>
+  <w:num w:numId="6" w16cid:durableId="16808238">
+    <w:abstractNumId w:val="6"/>
+  </w:num>
+  <w:num w:numId="7" w16cid:durableId="1678187990">
+    <w:abstractNumId w:val="8"/>
+  </w:num>
+  <w:num w:numId="8" w16cid:durableId="692459692">
+    <w:abstractNumId w:val="1"/>
+  </w:num>
+  <w:num w:numId="9" w16cid:durableId="800878049">
+    <w:abstractNumId w:val="13"/>
+  </w:num>
+  <w:num w:numId="10" w16cid:durableId="1416125079">
+    <w:abstractNumId w:val="2"/>
+  </w:num>
+  <w:num w:numId="11" w16cid:durableId="666249586">
+    <w:abstractNumId w:val="3"/>
+  </w:num>
+  <w:num w:numId="12" w16cid:durableId="1755277535">
+    <w:abstractNumId w:val="12"/>
+  </w:num>
+  <w:num w:numId="13" w16cid:durableId="908273923">
     <w:abstractNumId w:val="5"/>
   </w:num>
-  <w:num w:numId="2" w16cid:durableId="249704384">
-    <w:abstractNumId w:val="12"/>
-  </w:num>
-  <w:num w:numId="3" w16cid:durableId="207030029">
-    <w:abstractNumId w:val="9"/>
-  </w:num>
-  <w:num w:numId="4" w16cid:durableId="1891652754">
-    <w:abstractNumId w:val="7"/>
-  </w:num>
-  <w:num w:numId="5" w16cid:durableId="1340699802">
-    <w:abstractNumId w:val="8"/>
-  </w:num>
-  <w:num w:numId="6" w16cid:durableId="16808238">
-    <w:abstractNumId w:val="4"/>
-  </w:num>
-  <w:num w:numId="7" w16cid:durableId="1678187990">
-    <w:abstractNumId w:val="6"/>
-  </w:num>
-  <w:num w:numId="8" w16cid:durableId="692459692">
-    <w:abstractNumId w:val="0"/>
-  </w:num>
-  <w:num w:numId="9" w16cid:durableId="800878049">
-    <w:abstractNumId w:val="11"/>
-  </w:num>
-  <w:num w:numId="10" w16cid:durableId="1416125079">
-    <w:abstractNumId w:val="1"/>
-  </w:num>
-  <w:num w:numId="11" w16cid:durableId="666249586">
-    <w:abstractNumId w:val="2"/>
-  </w:num>
-  <w:num w:numId="12" w16cid:durableId="1755277535">
-    <w:abstractNumId w:val="10"/>
-  </w:num>
-  <w:num w:numId="13" w16cid:durableId="908273923">
-    <w:abstractNumId w:val="3"/>
-  </w:num>
   <w:num w:numId="14" w16cid:durableId="128789831">
-    <w:abstractNumId w:val="13"/>
+    <w:abstractNumId w:val="15"/>
   </w:num>
   <w:num w:numId="15" w16cid:durableId="1587837347">
-    <w:abstractNumId w:val="13"/>
+    <w:abstractNumId w:val="15"/>
     <w:lvlOverride w:ilvl="0">
       <w:lvl w:ilvl="0">
         <w:start w:val="1"/>
@@ -4114,6 +4637,12 @@
         </w:rPr>
       </w:lvl>
     </w:lvlOverride>
+  </w:num>
+  <w:num w:numId="16" w16cid:durableId="466825009">
+    <w:abstractNumId w:val="0"/>
+  </w:num>
+  <w:num w:numId="17" w16cid:durableId="118689921">
+    <w:abstractNumId w:val="4"/>
   </w:num>
 </w:numbering>
 </file>

</xml_diff>

<commit_message>
Updated 2.1 and 2.2
</commit_message>
<xml_diff>
--- a/Software Design Document.docx
+++ b/Software Design Document.docx
@@ -14,12 +14,15 @@
       <w:pPr>
         <w:pStyle w:val="Title"/>
       </w:pPr>
-      <w:r>
-        <w:t>&lt;Project Name&gt;</w:t>
-      </w:r>
-    </w:p>
-    <w:p>
       <w:bookmarkStart w:id="0" w:name="_Hlk144753457"/>
+      <w:r>
+        <w:rPr>
+          <w:i/>
+        </w:rPr>
+        <w:t>NSW Traffic Penalty Data Search</w:t>
+      </w:r>
+    </w:p>
+    <w:p>
       <w:r>
         <w:t>Nikkelas Raines, Taiki Matehe, Kiarna Broomhead</w:t>
       </w:r>
@@ -1158,7 +1161,15 @@
     </w:p>
     <w:p>
       <w:r>
-        <w:t xml:space="preserve">Users will be able to input selected time periods, penalty codes, keywords and phrases, </w:t>
+        <w:t xml:space="preserve">Users will be able to input selected time periods, penalty codes, </w:t>
+      </w:r>
+      <w:proofErr w:type="gramStart"/>
+      <w:r>
+        <w:t>keywords</w:t>
+      </w:r>
+      <w:proofErr w:type="gramEnd"/>
+      <w:r>
+        <w:t xml:space="preserve"> and phrases, </w:t>
       </w:r>
       <w:r>
         <w:t>if the penalty case was detected by cameras to receive and output of information within the given constraints.</w:t>
@@ -1216,7 +1227,13 @@
         <w:t>The system will include browsing functions which will let the user view</w:t>
       </w:r>
       <w:r>
-        <w:t xml:space="preserve"> all information. This browsing function will include features such as the ability to filter information -this can be by date, case codes, words </w:t>
+        <w:t xml:space="preserve"> all information. This browsing function will include features such as the ability to filter information -this can be by date, case codes, </w:t>
+      </w:r>
+      <w:r>
+        <w:t>keywords,</w:t>
+      </w:r>
+      <w:r>
+        <w:t xml:space="preserve"> </w:t>
       </w:r>
       <w:r>
         <w:t>and</w:t>
@@ -1296,64 +1313,72 @@
     </w:p>
     <w:p>
       <w:pPr>
-        <w:rPr>
-          <w:color w:val="FF0000"/>
-        </w:rPr>
-      </w:pPr>
-      <w:r>
-        <w:rPr>
-          <w:color w:val="FF0000"/>
-        </w:rPr>
-        <w:t>In this section you detail how a user is supposed to interact with or use your program</w:t>
-      </w:r>
-      <w:r>
-        <w:rPr>
-          <w:color w:val="FF0000"/>
-        </w:rPr>
-        <w:t xml:space="preserve">. What do they </w:t>
-      </w:r>
-      <w:r>
-        <w:rPr>
-          <w:b/>
-          <w:i/>
-          <w:color w:val="FF0000"/>
-        </w:rPr>
-        <w:t>need</w:t>
-      </w:r>
-      <w:r>
-        <w:rPr>
-          <w:color w:val="FF0000"/>
-        </w:rPr>
-        <w:t xml:space="preserve"> to be able to do? This should all be from the end users perspective. </w:t>
-      </w:r>
-      <w:r>
-        <w:rPr>
-          <w:color w:val="FF0000"/>
-        </w:rPr>
-        <w:t>Can be a combination of narrative text and listing of needs.</w:t>
-      </w:r>
-      <w:r>
-        <w:rPr>
-          <w:color w:val="FF0000"/>
-        </w:rPr>
-        <w:t xml:space="preserve"> </w:t>
-      </w:r>
-    </w:p>
-    <w:p>
-      <w:pPr>
-        <w:rPr>
-          <w:color w:val="FF0000"/>
-        </w:rPr>
-      </w:pPr>
-      <w:r>
-        <w:rPr>
-          <w:b/>
-          <w:color w:val="FF0000"/>
-        </w:rPr>
-        <w:t>Assignment note: You have not been given a client/user, so you can make one up. Who do you think would be using your software?</w:t>
-      </w:r>
-    </w:p>
-    <w:p/>
+        <w:ind w:left="284"/>
+      </w:pPr>
+      <w:r>
+        <w:t>As a user I can search through the data based on a start and end date.</w:t>
+      </w:r>
+      <w:r>
+        <w:br/>
+        <w:t>As a user I can search through the data based on a keyword.</w:t>
+      </w:r>
+      <w:r>
+        <w:br/>
+        <w:t>As a user I can remove data that is not recorded on camera.</w:t>
+      </w:r>
+      <w:r>
+        <w:br/>
+        <w:t>As a user I can search through the data based on a keyword within a start and end date.</w:t>
+      </w:r>
+      <w:r>
+        <w:br/>
+        <w:t>As a user I can toggle if the data is searched though the last data displayed or though the full dataset.</w:t>
+      </w:r>
+      <w:r>
+        <w:br/>
+        <w:t>As a user I can swap tabs between the data table and the graph tab.</w:t>
+      </w:r>
+      <w:r>
+        <w:br/>
+        <w:t>As a user I can display a bar graph of the case distribution in each offense code within a start and end date .</w:t>
+      </w:r>
+      <w:r>
+        <w:br/>
+      </w:r>
+      <w:r>
+        <w:t xml:space="preserve">As a user I can display a bar graph of the </w:t>
+      </w:r>
+      <w:r>
+        <w:t>mobile phone penalty data</w:t>
+      </w:r>
+      <w:r>
+        <w:t xml:space="preserve"> within a start and end date</w:t>
+      </w:r>
+      <w:r>
+        <w:t>.</w:t>
+      </w:r>
+      <w:r>
+        <w:br/>
+      </w:r>
+      <w:r>
+        <w:t xml:space="preserve">As a user I can display a </w:t>
+      </w:r>
+      <w:r>
+        <w:t>line</w:t>
+      </w:r>
+      <w:r>
+        <w:t xml:space="preserve"> graph of </w:t>
+      </w:r>
+      <w:r>
+        <w:t>the average cost of penalty cases</w:t>
+      </w:r>
+      <w:r>
+        <w:t xml:space="preserve"> within a start and end date</w:t>
+      </w:r>
+      <w:r>
+        <w:t>.</w:t>
+      </w:r>
+    </w:p>
     <w:p>
       <w:pPr>
         <w:pStyle w:val="Heading2"/>
@@ -1371,122 +1396,6 @@
     </w:p>
     <w:p>
       <w:pPr>
-        <w:rPr>
-          <w:color w:val="FF0000"/>
-        </w:rPr>
-      </w:pPr>
-      <w:r>
-        <w:rPr>
-          <w:color w:val="FF0000"/>
-        </w:rPr>
-        <w:t xml:space="preserve">In this section you </w:t>
-      </w:r>
-      <w:r>
-        <w:rPr>
-          <w:color w:val="FF0000"/>
-        </w:rPr>
-        <w:t>detail what the</w:t>
-      </w:r>
-      <w:r>
-        <w:rPr>
-          <w:color w:val="FF0000"/>
-        </w:rPr>
-        <w:t xml:space="preserve"> </w:t>
-      </w:r>
-      <w:r>
-        <w:rPr>
-          <w:color w:val="FF0000"/>
-        </w:rPr>
-        <w:t xml:space="preserve">requirements for the software are. What functionality will it provide? </w:t>
-      </w:r>
-      <w:r>
-        <w:rPr>
-          <w:color w:val="FF0000"/>
-        </w:rPr>
-        <w:t>This is usually a formal listing, with requirements often using the word ‘Shall’. IE:</w:t>
-      </w:r>
-    </w:p>
-    <w:p>
-      <w:pPr>
-        <w:ind w:firstLine="284"/>
-        <w:rPr>
-          <w:color w:val="FF0000"/>
-        </w:rPr>
-      </w:pPr>
-      <w:r>
-        <w:rPr>
-          <w:color w:val="FF0000"/>
-        </w:rPr>
-        <w:t>R</w:t>
-      </w:r>
-      <w:r>
-        <w:rPr>
-          <w:color w:val="FF0000"/>
-        </w:rPr>
-        <w:t>1.</w:t>
-      </w:r>
-      <w:r>
-        <w:rPr>
-          <w:color w:val="FF0000"/>
-        </w:rPr>
-        <w:t xml:space="preserve">1 </w:t>
-      </w:r>
-      <w:r>
-        <w:rPr>
-          <w:color w:val="FF0000"/>
-        </w:rPr>
-        <w:t>The program shall accept multiple file names as arguments from the command line.</w:t>
-      </w:r>
-    </w:p>
-    <w:p>
-      <w:pPr>
-        <w:ind w:firstLine="284"/>
-        <w:rPr>
-          <w:color w:val="FF0000"/>
-        </w:rPr>
-      </w:pPr>
-      <w:r>
-        <w:rPr>
-          <w:color w:val="FF0000"/>
-        </w:rPr>
-        <w:t xml:space="preserve">R1.2 </w:t>
-      </w:r>
-      <w:r>
-        <w:rPr>
-          <w:color w:val="FF0000"/>
-        </w:rPr>
-        <w:t>Each file name can be a simple file name or include the full path of the file with one or more levels.</w:t>
-      </w:r>
-    </w:p>
-    <w:p>
-      <w:pPr>
-        <w:ind w:firstLine="284"/>
-        <w:rPr>
-          <w:color w:val="FF0000"/>
-        </w:rPr>
-      </w:pPr>
-      <w:r>
-        <w:rPr>
-          <w:color w:val="FF0000"/>
-        </w:rPr>
-        <w:t>etc …</w:t>
-      </w:r>
-    </w:p>
-    <w:p>
-      <w:pPr>
-        <w:rPr>
-          <w:color w:val="FF0000"/>
-        </w:rPr>
-      </w:pPr>
-      <w:r>
-        <w:rPr>
-          <w:color w:val="FF0000"/>
-        </w:rPr>
-        <w:t>Can be primarily functional requirements, though you may include other types if you think of them.</w:t>
-      </w:r>
-    </w:p>
-    <w:p>
-      <w:pPr>
         <w:pStyle w:val="ListParagraph"/>
         <w:numPr>
           <w:ilvl w:val="1"/>
@@ -1494,7 +1403,7 @@
         </w:numPr>
       </w:pPr>
       <w:r>
-        <w:t>The program shall accept multiple dates as arguments from ______.</w:t>
+        <w:t>The program shall be able to load csv files into the required format.</w:t>
       </w:r>
     </w:p>
     <w:p>
@@ -1506,7 +1415,13 @@
         </w:numPr>
       </w:pPr>
       <w:r>
-        <w:t>Each date must include at least the desired month and year, within the given time period.</w:t>
+        <w:t xml:space="preserve">The program shall accept </w:t>
+      </w:r>
+      <w:r>
+        <w:t>a start and end date as a search parameter</w:t>
+      </w:r>
+      <w:r>
+        <w:t>.</w:t>
       </w:r>
     </w:p>
     <w:p>
@@ -1518,69 +1433,97 @@
         </w:numPr>
       </w:pPr>
       <w:r>
-        <w:t>Information within the user-selected period shall have the option of being shown in a graph.</w:t>
-      </w:r>
-    </w:p>
-    <w:p>
-      <w:pPr>
-        <w:ind w:left="360"/>
-      </w:pPr>
-      <w:r>
-        <w:t>2.1</w:t>
-      </w:r>
-      <w:r>
-        <w:tab/>
-        <w:t>The program shall accept penalty case codes as arguments from ______.</w:t>
-      </w:r>
-    </w:p>
-    <w:p>
-      <w:pPr>
-        <w:spacing w:after="0"/>
-        <w:ind w:left="360"/>
-      </w:pPr>
-      <w:r>
-        <w:t>3</w:t>
-      </w:r>
-      <w:r>
-        <w:t>.1</w:t>
-      </w:r>
-      <w:r>
-        <w:tab/>
-        <w:t>The program shall accept keywords and phrases as arguments from ______.</w:t>
-      </w:r>
-    </w:p>
-    <w:p>
-      <w:pPr>
-        <w:spacing w:after="0"/>
-        <w:ind w:left="360"/>
-      </w:pPr>
-      <w:r>
-        <w:t>3</w:t>
-      </w:r>
-      <w:r>
-        <w:t>.2</w:t>
-      </w:r>
-      <w:r>
-        <w:tab/>
-        <w:t>Information shall then be able to be filtered further with the use of dates.</w:t>
-      </w:r>
-    </w:p>
-    <w:p>
-      <w:pPr>
-        <w:spacing w:after="0"/>
-        <w:ind w:left="360"/>
-      </w:pPr>
-    </w:p>
-    <w:p>
-      <w:pPr>
-        <w:spacing w:after="0"/>
-        <w:ind w:left="360"/>
-      </w:pPr>
-      <w:r>
-        <w:rPr>
-          <w:highlight w:val="green"/>
-        </w:rPr>
-        <w:t>Not sure how the cameras or radar filer would work. That still needs to be added into this.</w:t>
+        <w:t>The program shall accept the start and end date parameter while using other search parameters.</w:t>
+      </w:r>
+    </w:p>
+    <w:p>
+      <w:pPr>
+        <w:pStyle w:val="ListParagraph"/>
+        <w:numPr>
+          <w:ilvl w:val="1"/>
+          <w:numId w:val="14"/>
+        </w:numPr>
+      </w:pPr>
+      <w:r>
+        <w:t xml:space="preserve">The program shall accept a keyword as a search </w:t>
+      </w:r>
+      <w:r>
+        <w:t>parameter.</w:t>
+      </w:r>
+    </w:p>
+    <w:p>
+      <w:pPr>
+        <w:pStyle w:val="ListParagraph"/>
+        <w:numPr>
+          <w:ilvl w:val="1"/>
+          <w:numId w:val="14"/>
+        </w:numPr>
+      </w:pPr>
+      <w:r>
+        <w:t xml:space="preserve">The program shall </w:t>
+      </w:r>
+      <w:r>
+        <w:t>remove all data not recorded on camera if selected.</w:t>
+      </w:r>
+    </w:p>
+    <w:p>
+      <w:pPr>
+        <w:pStyle w:val="ListParagraph"/>
+        <w:numPr>
+          <w:ilvl w:val="1"/>
+          <w:numId w:val="14"/>
+        </w:numPr>
+      </w:pPr>
+      <w:r>
+        <w:t>The program shall have a toggle to search through the previously searched data or the full dataset.</w:t>
+      </w:r>
+    </w:p>
+    <w:p>
+      <w:pPr>
+        <w:pStyle w:val="ListParagraph"/>
+        <w:numPr>
+          <w:ilvl w:val="1"/>
+          <w:numId w:val="14"/>
+        </w:numPr>
+      </w:pPr>
+      <w:r>
+        <w:t>The program shall display a bar graph of the case distribution in each offense code.</w:t>
+      </w:r>
+    </w:p>
+    <w:p>
+      <w:pPr>
+        <w:pStyle w:val="ListParagraph"/>
+        <w:numPr>
+          <w:ilvl w:val="1"/>
+          <w:numId w:val="14"/>
+        </w:numPr>
+      </w:pPr>
+      <w:r>
+        <w:t xml:space="preserve">The program shall display a bar graph of the </w:t>
+      </w:r>
+      <w:r>
+        <w:t>mobile phone penalty data.</w:t>
+      </w:r>
+    </w:p>
+    <w:p>
+      <w:pPr>
+        <w:pStyle w:val="ListParagraph"/>
+        <w:numPr>
+          <w:ilvl w:val="1"/>
+          <w:numId w:val="14"/>
+        </w:numPr>
+      </w:pPr>
+      <w:r>
+        <w:t xml:space="preserve">The program shall display a </w:t>
+      </w:r>
+      <w:r>
+        <w:t>line</w:t>
+      </w:r>
+      <w:r>
+        <w:t xml:space="preserve"> graph of the </w:t>
+      </w:r>
+      <w:r>
+        <w:t>average cost of penalty cases.</w:t>
       </w:r>
     </w:p>
     <w:p>
@@ -1767,8 +1710,16 @@
         <w:rPr>
           <w:color w:val="FF0000"/>
         </w:rPr>
-        <w:t>A block diagram/flowchart of how your software might work</w:t>
-      </w:r>
+        <w:t xml:space="preserve">A block diagram/flowchart of how your software might </w:t>
+      </w:r>
+      <w:proofErr w:type="gramStart"/>
+      <w:r>
+        <w:rPr>
+          <w:color w:val="FF0000"/>
+        </w:rPr>
+        <w:t>work</w:t>
+      </w:r>
+      <w:proofErr w:type="gramEnd"/>
     </w:p>
     <w:p>
       <w:pPr>
@@ -1828,8 +1779,16 @@
         <w:rPr>
           <w:color w:val="FF0000"/>
         </w:rPr>
-        <w:t>a brief description of what it does  (1 or 2 sentences);</w:t>
-      </w:r>
+        <w:t>a brief description of what it does  (1 or 2 sentences</w:t>
+      </w:r>
+      <w:proofErr w:type="gramStart"/>
+      <w:r>
+        <w:rPr>
+          <w:color w:val="FF0000"/>
+        </w:rPr>
+        <w:t>);</w:t>
+      </w:r>
+      <w:proofErr w:type="gramEnd"/>
     </w:p>
     <w:p>
       <w:pPr>
@@ -1846,8 +1805,16 @@
         <w:rPr>
           <w:color w:val="FF0000"/>
         </w:rPr>
-        <w:t>a list of the input parameters, and their data types, and what they are used for;</w:t>
-      </w:r>
+        <w:t xml:space="preserve">a list of the input parameters, and their data types, and what they are used </w:t>
+      </w:r>
+      <w:proofErr w:type="gramStart"/>
+      <w:r>
+        <w:rPr>
+          <w:color w:val="FF0000"/>
+        </w:rPr>
+        <w:t>for;</w:t>
+      </w:r>
+      <w:proofErr w:type="gramEnd"/>
     </w:p>
     <w:p>
       <w:pPr>
@@ -1864,7 +1831,21 @@
         <w:rPr>
           <w:color w:val="FF0000"/>
         </w:rPr>
-        <w:t>a list of any side effects caused by the function (ie change global or member variables, changes data passed by reference from calling function etc)</w:t>
+        <w:t>a list of any side effects caused by the function (</w:t>
+      </w:r>
+      <w:proofErr w:type="gramStart"/>
+      <w:r>
+        <w:rPr>
+          <w:color w:val="FF0000"/>
+        </w:rPr>
+        <w:t>ie</w:t>
+      </w:r>
+      <w:proofErr w:type="gramEnd"/>
+      <w:r>
+        <w:rPr>
+          <w:color w:val="FF0000"/>
+        </w:rPr>
+        <w:t xml:space="preserve"> change global or member variables, changes data passed by reference from calling function etc)</w:t>
       </w:r>
     </w:p>
     <w:p>
@@ -1930,8 +1911,16 @@
         <w:rPr>
           <w:rFonts w:cstheme="minorHAnsi"/>
         </w:rPr>
-        <w:t>Converts data from csv to dataframe</w:t>
-      </w:r>
+        <w:t xml:space="preserve">Converts data from csv to </w:t>
+      </w:r>
+      <w:proofErr w:type="gramStart"/>
+      <w:r>
+        <w:rPr>
+          <w:rFonts w:cstheme="minorHAnsi"/>
+        </w:rPr>
+        <w:t>dataframe</w:t>
+      </w:r>
+      <w:proofErr w:type="gramEnd"/>
     </w:p>
     <w:p>
       <w:pPr>
@@ -2040,8 +2029,16 @@
         <w:rPr>
           <w:rFonts w:cstheme="minorHAnsi"/>
         </w:rPr>
-        <w:t>Used in every other function to select data within a specified period, if left blank this will default to max. Can be searched alone</w:t>
-      </w:r>
+        <w:t xml:space="preserve">Used in every other function to select data within a specified period, if left blank this will default to max. Can be searched </w:t>
+      </w:r>
+      <w:proofErr w:type="gramStart"/>
+      <w:r>
+        <w:rPr>
+          <w:rFonts w:cstheme="minorHAnsi"/>
+        </w:rPr>
+        <w:t>alone</w:t>
+      </w:r>
+      <w:proofErr w:type="gramEnd"/>
     </w:p>
     <w:p>
       <w:pPr>
@@ -2150,8 +2147,16 @@
         <w:rPr>
           <w:rFonts w:cstheme="minorHAnsi"/>
         </w:rPr>
-        <w:t>data and provides the user with data that contains a specific keyword</w:t>
-      </w:r>
+        <w:t xml:space="preserve">data and provides the user with data that contains a specific </w:t>
+      </w:r>
+      <w:proofErr w:type="gramStart"/>
+      <w:r>
+        <w:rPr>
+          <w:rFonts w:cstheme="minorHAnsi"/>
+        </w:rPr>
+        <w:t>keyword</w:t>
+      </w:r>
+      <w:proofErr w:type="gramEnd"/>
     </w:p>
     <w:p>
       <w:pPr>
@@ -2248,14 +2253,16 @@
         <w:rPr>
           <w:rFonts w:cstheme="minorHAnsi"/>
         </w:rPr>
-        <w:t>and provides data that contains the</w:t>
-      </w:r>
-      <w:r>
-        <w:rPr>
-          <w:rFonts w:cstheme="minorHAnsi"/>
-        </w:rPr>
-        <w:t xml:space="preserve"> penalty case code/s</w:t>
-      </w:r>
+        <w:t>and provides data that contains the penalty case code/</w:t>
+      </w:r>
+      <w:proofErr w:type="gramStart"/>
+      <w:r>
+        <w:rPr>
+          <w:rFonts w:cstheme="minorHAnsi"/>
+        </w:rPr>
+        <w:t>s</w:t>
+      </w:r>
+      <w:proofErr w:type="gramEnd"/>
     </w:p>
     <w:p>
       <w:pPr>
@@ -2430,8 +2437,16 @@
         <w:rPr>
           <w:rFonts w:cstheme="minorHAnsi"/>
         </w:rPr>
-        <w:t>Bar graph showing the case distribution</w:t>
-      </w:r>
+        <w:t xml:space="preserve">Bar graph showing the case </w:t>
+      </w:r>
+      <w:proofErr w:type="gramStart"/>
+      <w:r>
+        <w:rPr>
+          <w:rFonts w:cstheme="minorHAnsi"/>
+        </w:rPr>
+        <w:t>distribution</w:t>
+      </w:r>
+      <w:proofErr w:type="gramEnd"/>
     </w:p>
     <w:p>
       <w:pPr>
@@ -2492,25 +2507,7 @@
         <w:rPr>
           <w:rFonts w:cstheme="minorHAnsi"/>
         </w:rPr>
-        <w:t xml:space="preserve"> a </w:t>
-      </w:r>
-      <w:r>
-        <w:rPr>
-          <w:rFonts w:cstheme="minorHAnsi"/>
-        </w:rPr>
-        <w:t>line</w:t>
-      </w:r>
-      <w:r>
-        <w:rPr>
-          <w:rFonts w:cstheme="minorHAnsi"/>
-        </w:rPr>
-        <w:t xml:space="preserve"> graph of the</w:t>
-      </w:r>
-      <w:r>
-        <w:rPr>
-          <w:rFonts w:cstheme="minorHAnsi"/>
-        </w:rPr>
-        <w:t xml:space="preserve"> average penalty case cost </w:t>
+        <w:t xml:space="preserve"> a line graph of the average penalty case cost </w:t>
       </w:r>
       <w:r>
         <w:rPr>
@@ -2552,8 +2549,16 @@
         <w:rPr>
           <w:rFonts w:cstheme="minorHAnsi"/>
         </w:rPr>
-        <w:t>produced from the user selected parameters</w:t>
-      </w:r>
+        <w:t xml:space="preserve">produced from the user selected </w:t>
+      </w:r>
+      <w:proofErr w:type="gramStart"/>
+      <w:r>
+        <w:rPr>
+          <w:rFonts w:cstheme="minorHAnsi"/>
+        </w:rPr>
+        <w:t>parameters</w:t>
+      </w:r>
+      <w:proofErr w:type="gramEnd"/>
     </w:p>
     <w:p>
       <w:pPr>
@@ -2624,8 +2629,16 @@
         <w:rPr>
           <w:rFonts w:cstheme="minorHAnsi"/>
         </w:rPr>
-        <w:t>the average penalty case cost in $AUD</w:t>
-      </w:r>
+        <w:t>the average penalty case cost in $</w:t>
+      </w:r>
+      <w:proofErr w:type="gramStart"/>
+      <w:r>
+        <w:rPr>
+          <w:rFonts w:cstheme="minorHAnsi"/>
+        </w:rPr>
+        <w:t>AUD</w:t>
+      </w:r>
+      <w:proofErr w:type="gramEnd"/>
     </w:p>
     <w:p>
       <w:pPr>
@@ -2824,7 +2837,21 @@
         <w:rPr>
           <w:color w:val="FF0000"/>
         </w:rPr>
-        <w:t>List of all data structures in the software (eg linked lists, trees, arrays etc)</w:t>
+        <w:t>List of all data structures in the software (</w:t>
+      </w:r>
+      <w:proofErr w:type="gramStart"/>
+      <w:r>
+        <w:rPr>
+          <w:color w:val="FF0000"/>
+        </w:rPr>
+        <w:t>eg</w:t>
+      </w:r>
+      <w:proofErr w:type="gramEnd"/>
+      <w:r>
+        <w:rPr>
+          <w:color w:val="FF0000"/>
+        </w:rPr>
+        <w:t xml:space="preserve"> linked lists, trees, arrays etc)</w:t>
       </w:r>
       <w:r>
         <w:rPr>
@@ -2873,8 +2900,16 @@
         <w:rPr>
           <w:color w:val="FF0000"/>
         </w:rPr>
-        <w:t>Description of where and how it is used</w:t>
-      </w:r>
+        <w:t xml:space="preserve">Description of where and how it is </w:t>
+      </w:r>
+      <w:proofErr w:type="gramStart"/>
+      <w:r>
+        <w:rPr>
+          <w:color w:val="FF0000"/>
+        </w:rPr>
+        <w:t>used</w:t>
+      </w:r>
+      <w:proofErr w:type="gramEnd"/>
     </w:p>
     <w:p>
       <w:pPr>
@@ -2891,8 +2926,16 @@
         <w:rPr>
           <w:color w:val="FF0000"/>
         </w:rPr>
-        <w:t>List of data members, and what each one is for do</w:t>
-      </w:r>
+        <w:t xml:space="preserve">List of data members, and what each one is for </w:t>
+      </w:r>
+      <w:proofErr w:type="gramStart"/>
+      <w:r>
+        <w:rPr>
+          <w:color w:val="FF0000"/>
+        </w:rPr>
+        <w:t>do</w:t>
+      </w:r>
+      <w:proofErr w:type="gramEnd"/>
     </w:p>
     <w:p>
       <w:pPr>
@@ -2909,8 +2952,16 @@
         <w:rPr>
           <w:color w:val="FF0000"/>
         </w:rPr>
-        <w:t>List of functions that use it</w:t>
-      </w:r>
+        <w:t xml:space="preserve">List of functions that use </w:t>
+      </w:r>
+      <w:proofErr w:type="gramStart"/>
+      <w:r>
+        <w:rPr>
+          <w:color w:val="FF0000"/>
+        </w:rPr>
+        <w:t>it</w:t>
+      </w:r>
+      <w:proofErr w:type="gramEnd"/>
     </w:p>
     <w:p>
       <w:pPr>
@@ -2956,12 +3007,14 @@
         </w:rPr>
         <w:t xml:space="preserve"> </w:t>
       </w:r>
+      <w:proofErr w:type="gramStart"/>
       <w:r>
         <w:rPr>
           <w:color w:val="FF0000"/>
         </w:rPr>
         <w:t>structures</w:t>
       </w:r>
+      <w:proofErr w:type="gramEnd"/>
     </w:p>
     <w:p>
       <w:pPr>

</xml_diff>

<commit_message>
Updated 3.1, 3.2.1, 3.2.2
</commit_message>
<xml_diff>
--- a/Software Design Document.docx
+++ b/Software Design Document.docx
@@ -23,16 +23,13 @@
       </w:r>
     </w:p>
     <w:p>
-      <w:r>
-        <w:t xml:space="preserve">Nikkelas Raines, Taiki </w:t>
-      </w:r>
       <w:proofErr w:type="spellStart"/>
       <w:r>
-        <w:t>Matehe</w:t>
+        <w:t>Nikkelas</w:t>
       </w:r>
       <w:proofErr w:type="spellEnd"/>
       <w:r>
-        <w:t xml:space="preserve">, </w:t>
+        <w:t xml:space="preserve"> Raines, Taiki Matehe, </w:t>
       </w:r>
       <w:proofErr w:type="spellStart"/>
       <w:r>
@@ -1337,39 +1334,11 @@
       </w:r>
       <w:r>
         <w:br/>
-      </w:r>
-      <w:r>
-        <w:t xml:space="preserve">As a user I can display a bar graph of the </w:t>
-      </w:r>
-      <w:r>
-        <w:t>mobile phone penalty data</w:t>
-      </w:r>
-      <w:r>
-        <w:t xml:space="preserve"> within a start and end date</w:t>
-      </w:r>
-      <w:r>
-        <w:t>.</w:t>
+        <w:t>As a user I can display a bar graph of the mobile phone penalty data within a start and end date.</w:t>
       </w:r>
       <w:r>
         <w:br/>
-      </w:r>
-      <w:r>
-        <w:t xml:space="preserve">As a user I can display a </w:t>
-      </w:r>
-      <w:r>
-        <w:t>line</w:t>
-      </w:r>
-      <w:r>
-        <w:t xml:space="preserve"> graph of </w:t>
-      </w:r>
-      <w:r>
-        <w:t>the average cost of penalty cases</w:t>
-      </w:r>
-      <w:r>
-        <w:t xml:space="preserve"> within a start and end date</w:t>
-      </w:r>
-      <w:r>
-        <w:t>.</w:t>
+        <w:t>As a user I can display a line graph of the average cost of penalty cases within a start and end date.</w:t>
       </w:r>
     </w:p>
     <w:p>
@@ -1492,10 +1461,7 @@
         </w:numPr>
       </w:pPr>
       <w:r>
-        <w:t xml:space="preserve">The program shall display a bar graph of the </w:t>
-      </w:r>
-      <w:r>
-        <w:t>mobile phone penalty data.</w:t>
+        <w:t>The program shall display a bar graph of the mobile phone penalty data.</w:t>
       </w:r>
     </w:p>
     <w:p>
@@ -1507,16 +1473,7 @@
         </w:numPr>
       </w:pPr>
       <w:r>
-        <w:t xml:space="preserve">The program shall display a </w:t>
-      </w:r>
-      <w:r>
-        <w:t>line</w:t>
-      </w:r>
-      <w:r>
-        <w:t xml:space="preserve"> graph of the </w:t>
-      </w:r>
-      <w:r>
-        <w:t>average cost of penalty cases.</w:t>
+        <w:t>The program shall display a line graph of the average cost of penalty cases.</w:t>
       </w:r>
     </w:p>
     <w:p>
@@ -1534,77 +1491,6 @@
       <w:bookmarkEnd w:id="7"/>
       <w:r>
         <w:t xml:space="preserve"> &amp; Use Case Diagrams</w:t>
-      </w:r>
-    </w:p>
-    <w:p>
-      <w:pPr>
-        <w:rPr>
-          <w:color w:val="FF0000"/>
-        </w:rPr>
-      </w:pPr>
-      <w:r>
-        <w:rPr>
-          <w:color w:val="FF0000"/>
-        </w:rPr>
-        <w:t xml:space="preserve">In this section you </w:t>
-      </w:r>
-      <w:r>
-        <w:rPr>
-          <w:color w:val="FF0000"/>
-        </w:rPr>
-        <w:t>provide some use cases showing how people may use your software.</w:t>
-      </w:r>
-    </w:p>
-    <w:p>
-      <w:pPr>
-        <w:spacing w:after="0"/>
-        <w:ind w:left="360"/>
-      </w:pPr>
-      <w:r>
-        <w:rPr>
-          <w:highlight w:val="green"/>
-        </w:rPr>
-        <w:t xml:space="preserve">Look </w:t>
-      </w:r>
-      <w:proofErr w:type="spellStart"/>
-      <w:r>
-        <w:rPr>
-          <w:highlight w:val="green"/>
-        </w:rPr>
-        <w:t>im</w:t>
-      </w:r>
-      <w:proofErr w:type="spellEnd"/>
-      <w:r>
-        <w:rPr>
-          <w:highlight w:val="green"/>
-        </w:rPr>
-        <w:t xml:space="preserve"> </w:t>
-      </w:r>
-      <w:proofErr w:type="spellStart"/>
-      <w:r>
-        <w:rPr>
-          <w:highlight w:val="green"/>
-        </w:rPr>
-        <w:t>gonna</w:t>
-      </w:r>
-      <w:proofErr w:type="spellEnd"/>
-      <w:r>
-        <w:rPr>
-          <w:highlight w:val="green"/>
-        </w:rPr>
-        <w:t xml:space="preserve"> be real. Not too sure what functions we are going to have.</w:t>
-      </w:r>
-    </w:p>
-    <w:p>
-      <w:pPr>
-        <w:spacing w:after="0"/>
-        <w:ind w:left="360"/>
-      </w:pPr>
-      <w:r>
-        <w:rPr>
-          <w:highlight w:val="green"/>
-        </w:rPr>
-        <w:t>Example below.</w:t>
       </w:r>
     </w:p>
     <w:p/>
@@ -1702,6 +1588,7 @@
       </w:pPr>
       <w:bookmarkStart w:id="8" w:name="_Toc46748630"/>
       <w:r>
+        <w:lastRenderedPageBreak/>
         <w:t>Software Design and S</w:t>
       </w:r>
       <w:r>
@@ -1729,9 +1616,98 @@
       </w:pPr>
       <w:r>
         <w:rPr>
+          <w:noProof/>
           <w:color w:val="FF0000"/>
         </w:rPr>
-        <w:t>A block diagram/flowchart of how your software might work</w:t>
+        <w:drawing>
+          <wp:anchor distT="0" distB="0" distL="114300" distR="114300" simplePos="0" relativeHeight="251659264" behindDoc="0" locked="0" layoutInCell="1" allowOverlap="1" wp14:anchorId="1F8F3347" wp14:editId="7F2BA965">
+            <wp:simplePos x="914400" y="1522325"/>
+            <wp:positionH relativeFrom="column">
+              <wp:align>left</wp:align>
+            </wp:positionH>
+            <wp:positionV relativeFrom="paragraph">
+              <wp:align>top</wp:align>
+            </wp:positionV>
+            <wp:extent cx="2562330" cy="5846822"/>
+            <wp:effectExtent l="0" t="0" r="0" b="1905"/>
+            <wp:wrapSquare wrapText="bothSides"/>
+            <wp:docPr id="636504043" name="Picture 3" descr="A diagram of a flowchart&#10;&#10;Description automatically generated"/>
+            <wp:cNvGraphicFramePr>
+              <a:graphicFrameLocks xmlns:a="http://schemas.openxmlformats.org/drawingml/2006/main" noChangeAspect="1"/>
+            </wp:cNvGraphicFramePr>
+            <a:graphic xmlns:a="http://schemas.openxmlformats.org/drawingml/2006/main">
+              <a:graphicData uri="http://schemas.openxmlformats.org/drawingml/2006/picture">
+                <pic:pic xmlns:pic="http://schemas.openxmlformats.org/drawingml/2006/picture">
+                  <pic:nvPicPr>
+                    <pic:cNvPr id="636504043" name="Picture 3" descr="A diagram of a flowchart&#10;&#10;Description automatically generated"/>
+                    <pic:cNvPicPr/>
+                  </pic:nvPicPr>
+                  <pic:blipFill>
+                    <a:blip r:embed="rId7">
+                      <a:extLst>
+                        <a:ext uri="{28A0092B-C50C-407E-A947-70E740481C1C}">
+                          <a14:useLocalDpi xmlns:a14="http://schemas.microsoft.com/office/drawing/2010/main" val="0"/>
+                        </a:ext>
+                      </a:extLst>
+                    </a:blip>
+                    <a:stretch>
+                      <a:fillRect/>
+                    </a:stretch>
+                  </pic:blipFill>
+                  <pic:spPr>
+                    <a:xfrm>
+                      <a:off x="0" y="0"/>
+                      <a:ext cx="2562330" cy="5846822"/>
+                    </a:xfrm>
+                    <a:prstGeom prst="rect">
+                      <a:avLst/>
+                    </a:prstGeom>
+                  </pic:spPr>
+                </pic:pic>
+              </a:graphicData>
+            </a:graphic>
+          </wp:anchor>
+        </w:drawing>
+      </w:r>
+    </w:p>
+    <w:p/>
+    <w:p/>
+    <w:p/>
+    <w:p/>
+    <w:p/>
+    <w:p/>
+    <w:p/>
+    <w:p/>
+    <w:p/>
+    <w:p/>
+    <w:p/>
+    <w:p>
+      <w:pPr>
+        <w:rPr>
+          <w:color w:val="FF0000"/>
+        </w:rPr>
+      </w:pPr>
+    </w:p>
+    <w:p>
+      <w:pPr>
+        <w:tabs>
+          <w:tab w:val="left" w:pos="1535"/>
+        </w:tabs>
+        <w:rPr>
+          <w:color w:val="FF0000"/>
+        </w:rPr>
+      </w:pPr>
+      <w:r>
+        <w:rPr>
+          <w:color w:val="FF0000"/>
+        </w:rPr>
+        <w:tab/>
+      </w:r>
+      <w:r>
+        <w:rPr>
+          <w:color w:val="FF0000"/>
+        </w:rPr>
+        <w:br w:type="textWrapping" w:clear="all"/>
       </w:r>
     </w:p>
     <w:p>
@@ -1760,6 +1736,1005 @@
     </w:p>
     <w:p>
       <w:pPr>
+        <w:spacing w:after="0"/>
+        <w:rPr>
+          <w:rFonts w:cstheme="minorHAnsi"/>
+        </w:rPr>
+      </w:pPr>
+      <w:r>
+        <w:rPr>
+          <w:rFonts w:cstheme="minorHAnsi"/>
+        </w:rPr>
+        <w:t xml:space="preserve">Function Name: </w:t>
+      </w:r>
+      <w:proofErr w:type="spellStart"/>
+      <w:r>
+        <w:rPr>
+          <w:rFonts w:cstheme="minorHAnsi"/>
+        </w:rPr>
+        <w:t>Dataframe</w:t>
+      </w:r>
+      <w:proofErr w:type="spellEnd"/>
+    </w:p>
+    <w:p>
+      <w:pPr>
+        <w:spacing w:after="0"/>
+        <w:rPr>
+          <w:rFonts w:cstheme="minorHAnsi"/>
+        </w:rPr>
+      </w:pPr>
+      <w:r>
+        <w:rPr>
+          <w:rFonts w:cstheme="minorHAnsi"/>
+        </w:rPr>
+        <w:t xml:space="preserve">Function Description: </w:t>
+      </w:r>
+      <w:r>
+        <w:rPr>
+          <w:rFonts w:cstheme="minorHAnsi"/>
+        </w:rPr>
+        <w:t xml:space="preserve">Converts data from csv to </w:t>
+      </w:r>
+      <w:proofErr w:type="spellStart"/>
+      <w:proofErr w:type="gramStart"/>
+      <w:r>
+        <w:rPr>
+          <w:rFonts w:cstheme="minorHAnsi"/>
+        </w:rPr>
+        <w:t>dataframe</w:t>
+      </w:r>
+      <w:proofErr w:type="spellEnd"/>
+      <w:proofErr w:type="gramEnd"/>
+    </w:p>
+    <w:p>
+      <w:pPr>
+        <w:spacing w:after="0"/>
+        <w:rPr>
+          <w:rFonts w:cstheme="minorHAnsi"/>
+        </w:rPr>
+      </w:pPr>
+      <w:r>
+        <w:rPr>
+          <w:rFonts w:cstheme="minorHAnsi"/>
+        </w:rPr>
+        <w:t>Function Inputs: Data</w:t>
+      </w:r>
+      <w:r>
+        <w:rPr>
+          <w:rFonts w:cstheme="minorHAnsi"/>
+        </w:rPr>
+        <w:t xml:space="preserve"> from NSW traffic penalty dataset</w:t>
+      </w:r>
+    </w:p>
+    <w:p>
+      <w:pPr>
+        <w:spacing w:after="0"/>
+        <w:rPr>
+          <w:rFonts w:cstheme="minorHAnsi"/>
+        </w:rPr>
+      </w:pPr>
+      <w:r>
+        <w:rPr>
+          <w:rFonts w:cstheme="minorHAnsi"/>
+        </w:rPr>
+        <w:t>Function Side Effects: N/A</w:t>
+      </w:r>
+    </w:p>
+    <w:p>
+      <w:pPr>
+        <w:spacing w:after="0"/>
+        <w:rPr>
+          <w:rFonts w:cstheme="minorHAnsi"/>
+        </w:rPr>
+      </w:pPr>
+      <w:r>
+        <w:rPr>
+          <w:rFonts w:cstheme="minorHAnsi"/>
+        </w:rPr>
+        <w:t xml:space="preserve">Function Return Value: </w:t>
+      </w:r>
+      <w:r>
+        <w:rPr>
+          <w:rFonts w:cstheme="minorHAnsi"/>
+        </w:rPr>
+        <w:t>Converted data</w:t>
+      </w:r>
+    </w:p>
+    <w:p>
+      <w:pPr>
+        <w:spacing w:after="0"/>
+        <w:rPr>
+          <w:rFonts w:cstheme="minorHAnsi"/>
+        </w:rPr>
+      </w:pPr>
+    </w:p>
+    <w:p>
+      <w:pPr>
+        <w:spacing w:after="0"/>
+        <w:rPr>
+          <w:rFonts w:cstheme="minorHAnsi"/>
+        </w:rPr>
+      </w:pPr>
+    </w:p>
+    <w:p>
+      <w:pPr>
+        <w:spacing w:after="0"/>
+        <w:rPr>
+          <w:rFonts w:cstheme="minorHAnsi"/>
+        </w:rPr>
+      </w:pPr>
+      <w:r>
+        <w:rPr>
+          <w:rFonts w:cstheme="minorHAnsi"/>
+        </w:rPr>
+        <w:lastRenderedPageBreak/>
+        <w:t xml:space="preserve">Function Name: </w:t>
+      </w:r>
+      <w:r>
+        <w:rPr>
+          <w:rFonts w:cstheme="minorHAnsi"/>
+        </w:rPr>
+        <w:t>Date Search</w:t>
+      </w:r>
+    </w:p>
+    <w:p>
+      <w:pPr>
+        <w:spacing w:after="0"/>
+        <w:rPr>
+          <w:rFonts w:cstheme="minorHAnsi"/>
+        </w:rPr>
+      </w:pPr>
+      <w:r>
+        <w:rPr>
+          <w:rFonts w:cstheme="minorHAnsi"/>
+        </w:rPr>
+        <w:t xml:space="preserve">Function Description: </w:t>
+      </w:r>
+      <w:r>
+        <w:rPr>
+          <w:rFonts w:cstheme="minorHAnsi"/>
+        </w:rPr>
+        <w:t xml:space="preserve">Used in every other function to select data within a specified period, if left blank this will default to max. Can be searched </w:t>
+      </w:r>
+      <w:proofErr w:type="gramStart"/>
+      <w:r>
+        <w:rPr>
+          <w:rFonts w:cstheme="minorHAnsi"/>
+        </w:rPr>
+        <w:t>alone</w:t>
+      </w:r>
+      <w:proofErr w:type="gramEnd"/>
+    </w:p>
+    <w:p>
+      <w:pPr>
+        <w:spacing w:after="0"/>
+        <w:rPr>
+          <w:rFonts w:cstheme="minorHAnsi"/>
+        </w:rPr>
+      </w:pPr>
+      <w:r>
+        <w:rPr>
+          <w:rFonts w:cstheme="minorHAnsi"/>
+        </w:rPr>
+        <w:t xml:space="preserve">Function Inputs: Data, Search </w:t>
+      </w:r>
+      <w:r>
+        <w:rPr>
+          <w:rFonts w:cstheme="minorHAnsi"/>
+        </w:rPr>
+        <w:t>Dates (</w:t>
+      </w:r>
+      <w:r>
+        <w:rPr>
+          <w:rFonts w:cstheme="minorHAnsi"/>
+        </w:rPr>
+        <w:t>Must include start and end date</w:t>
+      </w:r>
+      <w:r>
+        <w:rPr>
+          <w:rFonts w:cstheme="minorHAnsi"/>
+        </w:rPr>
+        <w:t>)</w:t>
+      </w:r>
+    </w:p>
+    <w:p>
+      <w:pPr>
+        <w:spacing w:after="0"/>
+        <w:rPr>
+          <w:rFonts w:cstheme="minorHAnsi"/>
+        </w:rPr>
+      </w:pPr>
+      <w:r>
+        <w:rPr>
+          <w:rFonts w:cstheme="minorHAnsi"/>
+        </w:rPr>
+        <w:t>Function Side Effects: N/A</w:t>
+      </w:r>
+    </w:p>
+    <w:p>
+      <w:pPr>
+        <w:spacing w:after="0"/>
+        <w:rPr>
+          <w:rFonts w:cstheme="minorHAnsi"/>
+        </w:rPr>
+      </w:pPr>
+      <w:r>
+        <w:rPr>
+          <w:rFonts w:cstheme="minorHAnsi"/>
+        </w:rPr>
+        <w:t>Function Return Value: Adjusted Data List</w:t>
+      </w:r>
+    </w:p>
+    <w:p>
+      <w:pPr>
+        <w:spacing w:after="0"/>
+        <w:rPr>
+          <w:rFonts w:cstheme="minorHAnsi"/>
+        </w:rPr>
+      </w:pPr>
+    </w:p>
+    <w:p>
+      <w:pPr>
+        <w:spacing w:after="0"/>
+        <w:rPr>
+          <w:rFonts w:cstheme="minorHAnsi"/>
+        </w:rPr>
+      </w:pPr>
+    </w:p>
+    <w:p>
+      <w:pPr>
+        <w:spacing w:after="0"/>
+        <w:rPr>
+          <w:rFonts w:cstheme="minorHAnsi"/>
+        </w:rPr>
+      </w:pPr>
+      <w:r>
+        <w:rPr>
+          <w:rFonts w:cstheme="minorHAnsi"/>
+        </w:rPr>
+        <w:t>Function Name: Keyword Search</w:t>
+      </w:r>
+    </w:p>
+    <w:p>
+      <w:pPr>
+        <w:spacing w:after="0"/>
+        <w:rPr>
+          <w:rFonts w:cstheme="minorHAnsi"/>
+        </w:rPr>
+      </w:pPr>
+      <w:r>
+        <w:rPr>
+          <w:rFonts w:cstheme="minorHAnsi"/>
+        </w:rPr>
+        <w:t xml:space="preserve">Function Description: Filters </w:t>
+      </w:r>
+      <w:r>
+        <w:rPr>
+          <w:rFonts w:cstheme="minorHAnsi"/>
+        </w:rPr>
+        <w:t xml:space="preserve">data and provides the user with data that contains a specific </w:t>
+      </w:r>
+      <w:proofErr w:type="gramStart"/>
+      <w:r>
+        <w:rPr>
+          <w:rFonts w:cstheme="minorHAnsi"/>
+        </w:rPr>
+        <w:t>keyword</w:t>
+      </w:r>
+      <w:proofErr w:type="gramEnd"/>
+    </w:p>
+    <w:p>
+      <w:pPr>
+        <w:spacing w:after="0"/>
+        <w:rPr>
+          <w:rFonts w:cstheme="minorHAnsi"/>
+        </w:rPr>
+      </w:pPr>
+      <w:r>
+        <w:rPr>
+          <w:rFonts w:cstheme="minorHAnsi"/>
+        </w:rPr>
+        <w:t>Function Inputs: Data, Search Keyword, Search Column</w:t>
+      </w:r>
+    </w:p>
+    <w:p>
+      <w:pPr>
+        <w:spacing w:after="0"/>
+        <w:rPr>
+          <w:rFonts w:cstheme="minorHAnsi"/>
+        </w:rPr>
+      </w:pPr>
+      <w:r>
+        <w:rPr>
+          <w:rFonts w:cstheme="minorHAnsi"/>
+        </w:rPr>
+        <w:t>Function Side Effects: N/A</w:t>
+      </w:r>
+    </w:p>
+    <w:p>
+      <w:pPr>
+        <w:spacing w:after="0"/>
+        <w:rPr>
+          <w:rFonts w:cstheme="minorHAnsi"/>
+        </w:rPr>
+      </w:pPr>
+      <w:r>
+        <w:rPr>
+          <w:rFonts w:cstheme="minorHAnsi"/>
+        </w:rPr>
+        <w:t>Function Return Value: Adjusted Data List</w:t>
+      </w:r>
+    </w:p>
+    <w:p>
+      <w:pPr>
+        <w:spacing w:after="0"/>
+        <w:rPr>
+          <w:rFonts w:cstheme="minorHAnsi"/>
+        </w:rPr>
+      </w:pPr>
+    </w:p>
+    <w:p>
+      <w:pPr>
+        <w:spacing w:after="0"/>
+        <w:rPr>
+          <w:rFonts w:cstheme="minorHAnsi"/>
+        </w:rPr>
+      </w:pPr>
+    </w:p>
+    <w:p>
+      <w:pPr>
+        <w:spacing w:after="0"/>
+        <w:rPr>
+          <w:rFonts w:cstheme="minorHAnsi"/>
+        </w:rPr>
+      </w:pPr>
+      <w:r>
+        <w:rPr>
+          <w:rFonts w:cstheme="minorHAnsi"/>
+        </w:rPr>
+        <w:t xml:space="preserve">Function Name: </w:t>
+      </w:r>
+      <w:r>
+        <w:rPr>
+          <w:rFonts w:cstheme="minorHAnsi"/>
+        </w:rPr>
+        <w:t>Bar graph of case distribution</w:t>
+      </w:r>
+    </w:p>
+    <w:p>
+      <w:pPr>
+        <w:spacing w:after="0"/>
+        <w:rPr>
+          <w:rFonts w:cstheme="minorHAnsi"/>
+        </w:rPr>
+      </w:pPr>
+      <w:r>
+        <w:rPr>
+          <w:rFonts w:cstheme="minorHAnsi"/>
+        </w:rPr>
+        <w:t xml:space="preserve">Function Description: </w:t>
+      </w:r>
+      <w:r>
+        <w:rPr>
+          <w:rFonts w:cstheme="minorHAnsi"/>
+        </w:rPr>
+        <w:t>Produces a bar graph of the different case codes within the user selected period.</w:t>
+      </w:r>
+    </w:p>
+    <w:p>
+      <w:pPr>
+        <w:spacing w:after="0"/>
+        <w:rPr>
+          <w:rFonts w:cstheme="minorHAnsi"/>
+        </w:rPr>
+      </w:pPr>
+      <w:r>
+        <w:rPr>
+          <w:rFonts w:cstheme="minorHAnsi"/>
+        </w:rPr>
+        <w:t>Function Inputs: Data</w:t>
+      </w:r>
+      <w:r>
+        <w:rPr>
+          <w:rFonts w:cstheme="minorHAnsi"/>
+        </w:rPr>
+        <w:t xml:space="preserve"> from previous functions</w:t>
+      </w:r>
+    </w:p>
+    <w:p>
+      <w:pPr>
+        <w:spacing w:after="0"/>
+        <w:rPr>
+          <w:rFonts w:cstheme="minorHAnsi"/>
+        </w:rPr>
+      </w:pPr>
+      <w:r>
+        <w:rPr>
+          <w:rFonts w:cstheme="minorHAnsi"/>
+        </w:rPr>
+        <w:t>Function Side Effects: N/A</w:t>
+      </w:r>
+    </w:p>
+    <w:p>
+      <w:pPr>
+        <w:spacing w:after="0"/>
+        <w:rPr>
+          <w:rFonts w:cstheme="minorHAnsi"/>
+        </w:rPr>
+      </w:pPr>
+      <w:r>
+        <w:rPr>
+          <w:rFonts w:cstheme="minorHAnsi"/>
+        </w:rPr>
+        <w:t xml:space="preserve">Function Return Value: </w:t>
+      </w:r>
+      <w:r>
+        <w:rPr>
+          <w:rFonts w:cstheme="minorHAnsi"/>
+        </w:rPr>
+        <w:t xml:space="preserve">Bar graph showing the case </w:t>
+      </w:r>
+      <w:proofErr w:type="gramStart"/>
+      <w:r>
+        <w:rPr>
+          <w:rFonts w:cstheme="minorHAnsi"/>
+        </w:rPr>
+        <w:t>distribution</w:t>
+      </w:r>
+      <w:proofErr w:type="gramEnd"/>
+    </w:p>
+    <w:p>
+      <w:pPr>
+        <w:spacing w:after="0"/>
+        <w:rPr>
+          <w:rFonts w:cstheme="minorHAnsi"/>
+        </w:rPr>
+      </w:pPr>
+    </w:p>
+    <w:p>
+      <w:pPr>
+        <w:spacing w:after="0"/>
+        <w:rPr>
+          <w:rFonts w:cstheme="minorHAnsi"/>
+        </w:rPr>
+      </w:pPr>
+    </w:p>
+    <w:p>
+      <w:pPr>
+        <w:spacing w:after="0"/>
+        <w:rPr>
+          <w:rFonts w:cstheme="minorHAnsi"/>
+        </w:rPr>
+      </w:pPr>
+      <w:r>
+        <w:rPr>
+          <w:rFonts w:cstheme="minorHAnsi"/>
+        </w:rPr>
+        <w:t xml:space="preserve">Function Name: </w:t>
+      </w:r>
+      <w:r>
+        <w:rPr>
+          <w:rFonts w:cstheme="minorHAnsi"/>
+        </w:rPr>
+        <w:t>Line graph of average penalty case cost</w:t>
+      </w:r>
+    </w:p>
+    <w:p>
+      <w:pPr>
+        <w:spacing w:after="0"/>
+        <w:rPr>
+          <w:rFonts w:cstheme="minorHAnsi"/>
+        </w:rPr>
+      </w:pPr>
+      <w:r>
+        <w:rPr>
+          <w:rFonts w:cstheme="minorHAnsi"/>
+        </w:rPr>
+        <w:t xml:space="preserve">Function Description: </w:t>
+      </w:r>
+      <w:r>
+        <w:rPr>
+          <w:rFonts w:cstheme="minorHAnsi"/>
+        </w:rPr>
+        <w:t>Generates</w:t>
+      </w:r>
+      <w:r>
+        <w:rPr>
+          <w:rFonts w:cstheme="minorHAnsi"/>
+        </w:rPr>
+        <w:t xml:space="preserve"> a line graph of the average penalty case cost </w:t>
+      </w:r>
+      <w:r>
+        <w:rPr>
+          <w:rFonts w:cstheme="minorHAnsi"/>
+        </w:rPr>
+        <w:t>(</w:t>
+      </w:r>
+      <w:r>
+        <w:rPr>
+          <w:rFonts w:cstheme="minorHAnsi"/>
+        </w:rPr>
+        <w:t>$AUD</w:t>
+      </w:r>
+      <w:r>
+        <w:rPr>
+          <w:rFonts w:cstheme="minorHAnsi"/>
+        </w:rPr>
+        <w:t>)</w:t>
+      </w:r>
+      <w:r>
+        <w:rPr>
+          <w:rFonts w:cstheme="minorHAnsi"/>
+        </w:rPr>
+        <w:t xml:space="preserve"> </w:t>
+      </w:r>
+      <w:r>
+        <w:rPr>
+          <w:rFonts w:cstheme="minorHAnsi"/>
+        </w:rPr>
+        <w:t>with</w:t>
+      </w:r>
+      <w:r>
+        <w:rPr>
+          <w:rFonts w:cstheme="minorHAnsi"/>
+        </w:rPr>
+        <w:t xml:space="preserve"> data </w:t>
+      </w:r>
+      <w:r>
+        <w:rPr>
+          <w:rFonts w:cstheme="minorHAnsi"/>
+        </w:rPr>
+        <w:t xml:space="preserve">produced from the user selected </w:t>
+      </w:r>
+      <w:proofErr w:type="gramStart"/>
+      <w:r>
+        <w:rPr>
+          <w:rFonts w:cstheme="minorHAnsi"/>
+        </w:rPr>
+        <w:t>parameters</w:t>
+      </w:r>
+      <w:proofErr w:type="gramEnd"/>
+    </w:p>
+    <w:p>
+      <w:pPr>
+        <w:spacing w:after="0"/>
+        <w:rPr>
+          <w:rFonts w:cstheme="minorHAnsi"/>
+        </w:rPr>
+      </w:pPr>
+      <w:r>
+        <w:rPr>
+          <w:rFonts w:cstheme="minorHAnsi"/>
+        </w:rPr>
+        <w:t>Function Inputs: Data</w:t>
+      </w:r>
+      <w:r>
+        <w:rPr>
+          <w:rFonts w:cstheme="minorHAnsi"/>
+        </w:rPr>
+        <w:t xml:space="preserve"> from previous functions</w:t>
+      </w:r>
+      <w:r>
+        <w:rPr>
+          <w:rFonts w:cstheme="minorHAnsi"/>
+        </w:rPr>
+        <w:t xml:space="preserve"> (Requires at least 1 input from another function)</w:t>
+      </w:r>
+    </w:p>
+    <w:p>
+      <w:pPr>
+        <w:spacing w:after="0"/>
+        <w:rPr>
+          <w:rFonts w:cstheme="minorHAnsi"/>
+        </w:rPr>
+      </w:pPr>
+      <w:r>
+        <w:rPr>
+          <w:rFonts w:cstheme="minorHAnsi"/>
+        </w:rPr>
+        <w:t>Function Side Effects: N/A</w:t>
+      </w:r>
+    </w:p>
+    <w:p>
+      <w:pPr>
+        <w:spacing w:after="0"/>
+        <w:rPr>
+          <w:rFonts w:cstheme="minorHAnsi"/>
+        </w:rPr>
+      </w:pPr>
+      <w:r>
+        <w:rPr>
+          <w:rFonts w:cstheme="minorHAnsi"/>
+        </w:rPr>
+        <w:t xml:space="preserve">Function Return Value: </w:t>
+      </w:r>
+      <w:r>
+        <w:rPr>
+          <w:rFonts w:cstheme="minorHAnsi"/>
+        </w:rPr>
+        <w:t>Line</w:t>
+      </w:r>
+      <w:r>
+        <w:rPr>
+          <w:rFonts w:cstheme="minorHAnsi"/>
+        </w:rPr>
+        <w:t xml:space="preserve"> graph showing </w:t>
+      </w:r>
+      <w:r>
+        <w:rPr>
+          <w:rFonts w:cstheme="minorHAnsi"/>
+        </w:rPr>
+        <w:t>the average penalty case cost in $</w:t>
+      </w:r>
+      <w:proofErr w:type="gramStart"/>
+      <w:r>
+        <w:rPr>
+          <w:rFonts w:cstheme="minorHAnsi"/>
+        </w:rPr>
+        <w:t>AUD</w:t>
+      </w:r>
+      <w:proofErr w:type="gramEnd"/>
+    </w:p>
+    <w:p>
+      <w:pPr>
+        <w:spacing w:after="0"/>
+        <w:rPr>
+          <w:rFonts w:cstheme="minorHAnsi"/>
+        </w:rPr>
+      </w:pPr>
+    </w:p>
+    <w:p>
+      <w:pPr>
+        <w:spacing w:after="0"/>
+        <w:rPr>
+          <w:rFonts w:cstheme="minorHAnsi"/>
+        </w:rPr>
+      </w:pPr>
+    </w:p>
+    <w:p>
+      <w:pPr>
+        <w:pStyle w:val="NormalWeb"/>
+        <w:spacing w:before="0" w:beforeAutospacing="0" w:after="0" w:afterAutospacing="0" w:line="276" w:lineRule="auto"/>
+        <w:rPr>
+          <w:rFonts w:asciiTheme="minorHAnsi" w:hAnsiTheme="minorHAnsi" w:cstheme="minorHAnsi"/>
+          <w:sz w:val="22"/>
+          <w:szCs w:val="22"/>
+        </w:rPr>
+      </w:pPr>
+      <w:r>
+        <w:rPr>
+          <w:rFonts w:asciiTheme="minorHAnsi" w:hAnsiTheme="minorHAnsi" w:cstheme="minorHAnsi"/>
+          <w:sz w:val="22"/>
+          <w:szCs w:val="22"/>
+        </w:rPr>
+        <w:t xml:space="preserve">Function Name: Refresh </w:t>
+      </w:r>
+      <w:r>
+        <w:rPr>
+          <w:rFonts w:asciiTheme="minorHAnsi" w:hAnsiTheme="minorHAnsi" w:cstheme="minorHAnsi"/>
+          <w:sz w:val="22"/>
+          <w:szCs w:val="22"/>
+        </w:rPr>
+        <w:t>Toggle</w:t>
+      </w:r>
+    </w:p>
+    <w:p>
+      <w:pPr>
+        <w:pStyle w:val="NormalWeb"/>
+        <w:spacing w:before="0" w:beforeAutospacing="0" w:after="0" w:afterAutospacing="0" w:line="276" w:lineRule="auto"/>
+        <w:rPr>
+          <w:rFonts w:asciiTheme="minorHAnsi" w:hAnsiTheme="minorHAnsi" w:cstheme="minorHAnsi"/>
+          <w:sz w:val="22"/>
+          <w:szCs w:val="22"/>
+        </w:rPr>
+      </w:pPr>
+      <w:r>
+        <w:rPr>
+          <w:rFonts w:asciiTheme="minorHAnsi" w:hAnsiTheme="minorHAnsi" w:cstheme="minorHAnsi"/>
+          <w:sz w:val="22"/>
+          <w:szCs w:val="22"/>
+        </w:rPr>
+        <w:t xml:space="preserve">Function Description: If </w:t>
+      </w:r>
+      <w:r>
+        <w:rPr>
+          <w:rFonts w:asciiTheme="minorHAnsi" w:hAnsiTheme="minorHAnsi" w:cstheme="minorHAnsi"/>
+          <w:sz w:val="22"/>
+          <w:szCs w:val="22"/>
+        </w:rPr>
+        <w:t>on</w:t>
+      </w:r>
+      <w:r>
+        <w:rPr>
+          <w:rFonts w:asciiTheme="minorHAnsi" w:hAnsiTheme="minorHAnsi" w:cstheme="minorHAnsi"/>
+          <w:sz w:val="22"/>
+          <w:szCs w:val="22"/>
+        </w:rPr>
+        <w:t>, refreshes the users search parameters so it includes all data</w:t>
+      </w:r>
+      <w:r>
+        <w:rPr>
+          <w:rFonts w:asciiTheme="minorHAnsi" w:hAnsiTheme="minorHAnsi" w:cstheme="minorHAnsi"/>
+          <w:sz w:val="22"/>
+          <w:szCs w:val="22"/>
+        </w:rPr>
+        <w:t>. If off, keeps the users previous search parameters when searching again.</w:t>
+      </w:r>
+    </w:p>
+    <w:p>
+      <w:pPr>
+        <w:pStyle w:val="NormalWeb"/>
+        <w:spacing w:before="0" w:beforeAutospacing="0" w:after="0" w:afterAutospacing="0" w:line="276" w:lineRule="auto"/>
+        <w:rPr>
+          <w:rFonts w:asciiTheme="minorHAnsi" w:hAnsiTheme="minorHAnsi" w:cstheme="minorHAnsi"/>
+          <w:sz w:val="22"/>
+          <w:szCs w:val="22"/>
+        </w:rPr>
+      </w:pPr>
+      <w:r>
+        <w:rPr>
+          <w:rFonts w:asciiTheme="minorHAnsi" w:hAnsiTheme="minorHAnsi" w:cstheme="minorHAnsi"/>
+          <w:sz w:val="22"/>
+          <w:szCs w:val="22"/>
+        </w:rPr>
+        <w:t xml:space="preserve">Function Inputs: </w:t>
+      </w:r>
+      <w:r>
+        <w:rPr>
+          <w:rFonts w:asciiTheme="minorHAnsi" w:hAnsiTheme="minorHAnsi" w:cstheme="minorHAnsi"/>
+          <w:sz w:val="22"/>
+          <w:szCs w:val="22"/>
+        </w:rPr>
+        <w:t>Toggle on/off</w:t>
+      </w:r>
+    </w:p>
+    <w:p>
+      <w:pPr>
+        <w:pStyle w:val="NormalWeb"/>
+        <w:spacing w:before="0" w:beforeAutospacing="0" w:after="0" w:afterAutospacing="0" w:line="276" w:lineRule="auto"/>
+        <w:rPr>
+          <w:rFonts w:asciiTheme="minorHAnsi" w:hAnsiTheme="minorHAnsi" w:cstheme="minorHAnsi"/>
+          <w:sz w:val="22"/>
+          <w:szCs w:val="22"/>
+        </w:rPr>
+      </w:pPr>
+      <w:r>
+        <w:rPr>
+          <w:rFonts w:asciiTheme="minorHAnsi" w:hAnsiTheme="minorHAnsi" w:cstheme="minorHAnsi"/>
+          <w:sz w:val="22"/>
+          <w:szCs w:val="22"/>
+        </w:rPr>
+        <w:t xml:space="preserve">Function Side Effects: </w:t>
+      </w:r>
+      <w:r>
+        <w:rPr>
+          <w:rFonts w:asciiTheme="minorHAnsi" w:hAnsiTheme="minorHAnsi" w:cstheme="minorHAnsi"/>
+          <w:sz w:val="22"/>
+          <w:szCs w:val="22"/>
+        </w:rPr>
+        <w:t>N/A</w:t>
+      </w:r>
+    </w:p>
+    <w:p>
+      <w:pPr>
+        <w:pStyle w:val="NormalWeb"/>
+        <w:spacing w:before="0" w:beforeAutospacing="0" w:after="0" w:afterAutospacing="0" w:line="276" w:lineRule="auto"/>
+        <w:rPr>
+          <w:rFonts w:asciiTheme="minorHAnsi" w:hAnsiTheme="minorHAnsi" w:cstheme="minorHAnsi"/>
+          <w:sz w:val="22"/>
+          <w:szCs w:val="22"/>
+        </w:rPr>
+      </w:pPr>
+      <w:r>
+        <w:rPr>
+          <w:rFonts w:asciiTheme="minorHAnsi" w:hAnsiTheme="minorHAnsi" w:cstheme="minorHAnsi"/>
+          <w:sz w:val="22"/>
+          <w:szCs w:val="22"/>
+        </w:rPr>
+        <w:t>Function Return Value: Adjusted Data List</w:t>
+      </w:r>
+    </w:p>
+    <w:p>
+      <w:pPr>
+        <w:spacing w:after="0"/>
+        <w:rPr>
+          <w:rFonts w:cstheme="minorHAnsi"/>
+        </w:rPr>
+      </w:pPr>
+    </w:p>
+    <w:p>
+      <w:pPr>
+        <w:spacing w:after="0"/>
+        <w:rPr>
+          <w:rFonts w:cstheme="minorHAnsi"/>
+        </w:rPr>
+      </w:pPr>
+    </w:p>
+    <w:p>
+      <w:pPr>
+        <w:pStyle w:val="NormalWeb"/>
+        <w:spacing w:before="0" w:beforeAutospacing="0" w:after="0" w:afterAutospacing="0" w:line="276" w:lineRule="auto"/>
+        <w:rPr>
+          <w:rFonts w:asciiTheme="minorHAnsi" w:hAnsiTheme="minorHAnsi" w:cstheme="minorHAnsi"/>
+          <w:sz w:val="22"/>
+          <w:szCs w:val="22"/>
+        </w:rPr>
+      </w:pPr>
+      <w:r>
+        <w:rPr>
+          <w:rFonts w:asciiTheme="minorHAnsi" w:hAnsiTheme="minorHAnsi" w:cstheme="minorHAnsi"/>
+          <w:sz w:val="22"/>
+          <w:szCs w:val="22"/>
+        </w:rPr>
+        <w:t xml:space="preserve">Function Name: </w:t>
+      </w:r>
+      <w:r>
+        <w:rPr>
+          <w:rFonts w:asciiTheme="minorHAnsi" w:hAnsiTheme="minorHAnsi" w:cstheme="minorHAnsi"/>
+          <w:sz w:val="22"/>
+          <w:szCs w:val="22"/>
+        </w:rPr>
+        <w:t xml:space="preserve">Detected by camera </w:t>
+      </w:r>
+      <w:proofErr w:type="gramStart"/>
+      <w:r>
+        <w:rPr>
+          <w:rFonts w:asciiTheme="minorHAnsi" w:hAnsiTheme="minorHAnsi" w:cstheme="minorHAnsi"/>
+          <w:sz w:val="22"/>
+          <w:szCs w:val="22"/>
+        </w:rPr>
+        <w:t>button</w:t>
+      </w:r>
+      <w:proofErr w:type="gramEnd"/>
+    </w:p>
+    <w:p>
+      <w:pPr>
+        <w:pStyle w:val="NormalWeb"/>
+        <w:spacing w:before="0" w:beforeAutospacing="0" w:after="0" w:afterAutospacing="0" w:line="276" w:lineRule="auto"/>
+        <w:rPr>
+          <w:rFonts w:asciiTheme="minorHAnsi" w:hAnsiTheme="minorHAnsi" w:cstheme="minorHAnsi"/>
+          <w:sz w:val="22"/>
+          <w:szCs w:val="22"/>
+        </w:rPr>
+      </w:pPr>
+      <w:r>
+        <w:rPr>
+          <w:rFonts w:asciiTheme="minorHAnsi" w:hAnsiTheme="minorHAnsi" w:cstheme="minorHAnsi"/>
+          <w:sz w:val="22"/>
+          <w:szCs w:val="22"/>
+        </w:rPr>
+        <w:t xml:space="preserve">Function Description: </w:t>
+      </w:r>
+      <w:r>
+        <w:rPr>
+          <w:rFonts w:asciiTheme="minorHAnsi" w:hAnsiTheme="minorHAnsi" w:cstheme="minorHAnsi"/>
+          <w:sz w:val="22"/>
+          <w:szCs w:val="22"/>
+        </w:rPr>
+        <w:t>Within the user selected parameters, displays cases which have been detected by a camera or radar</w:t>
+      </w:r>
+      <w:r>
+        <w:rPr>
+          <w:rFonts w:asciiTheme="minorHAnsi" w:hAnsiTheme="minorHAnsi" w:cstheme="minorHAnsi"/>
+          <w:sz w:val="22"/>
+          <w:szCs w:val="22"/>
+        </w:rPr>
+        <w:t xml:space="preserve">. If no parameters are selected, filters from all existing </w:t>
+      </w:r>
+      <w:proofErr w:type="gramStart"/>
+      <w:r>
+        <w:rPr>
+          <w:rFonts w:asciiTheme="minorHAnsi" w:hAnsiTheme="minorHAnsi" w:cstheme="minorHAnsi"/>
+          <w:sz w:val="22"/>
+          <w:szCs w:val="22"/>
+        </w:rPr>
+        <w:t>data</w:t>
+      </w:r>
+      <w:proofErr w:type="gramEnd"/>
+    </w:p>
+    <w:p>
+      <w:pPr>
+        <w:pStyle w:val="NormalWeb"/>
+        <w:spacing w:before="0" w:beforeAutospacing="0" w:after="0" w:afterAutospacing="0" w:line="276" w:lineRule="auto"/>
+        <w:rPr>
+          <w:rFonts w:asciiTheme="minorHAnsi" w:hAnsiTheme="minorHAnsi" w:cstheme="minorHAnsi"/>
+          <w:sz w:val="22"/>
+          <w:szCs w:val="22"/>
+        </w:rPr>
+      </w:pPr>
+      <w:r>
+        <w:rPr>
+          <w:rFonts w:asciiTheme="minorHAnsi" w:hAnsiTheme="minorHAnsi" w:cstheme="minorHAnsi"/>
+          <w:sz w:val="22"/>
+          <w:szCs w:val="22"/>
+        </w:rPr>
+        <w:t xml:space="preserve">Function Inputs: </w:t>
+      </w:r>
+      <w:r>
+        <w:rPr>
+          <w:rFonts w:asciiTheme="minorHAnsi" w:hAnsiTheme="minorHAnsi" w:cstheme="minorHAnsi"/>
+          <w:sz w:val="22"/>
+          <w:szCs w:val="22"/>
+        </w:rPr>
+        <w:t>Button press</w:t>
+      </w:r>
+    </w:p>
+    <w:p>
+      <w:pPr>
+        <w:pStyle w:val="NormalWeb"/>
+        <w:spacing w:before="0" w:beforeAutospacing="0" w:after="0" w:afterAutospacing="0" w:line="276" w:lineRule="auto"/>
+        <w:rPr>
+          <w:rFonts w:asciiTheme="minorHAnsi" w:hAnsiTheme="minorHAnsi" w:cstheme="minorHAnsi"/>
+          <w:sz w:val="22"/>
+          <w:szCs w:val="22"/>
+        </w:rPr>
+      </w:pPr>
+      <w:r>
+        <w:rPr>
+          <w:rFonts w:asciiTheme="minorHAnsi" w:hAnsiTheme="minorHAnsi" w:cstheme="minorHAnsi"/>
+          <w:sz w:val="22"/>
+          <w:szCs w:val="22"/>
+        </w:rPr>
+        <w:t xml:space="preserve">Function Side Effects: </w:t>
+      </w:r>
+      <w:r>
+        <w:rPr>
+          <w:rFonts w:asciiTheme="minorHAnsi" w:hAnsiTheme="minorHAnsi" w:cstheme="minorHAnsi"/>
+          <w:sz w:val="22"/>
+          <w:szCs w:val="22"/>
+        </w:rPr>
+        <w:t>N/A</w:t>
+      </w:r>
+    </w:p>
+    <w:p>
+      <w:pPr>
+        <w:pStyle w:val="NormalWeb"/>
+        <w:spacing w:before="0" w:beforeAutospacing="0" w:after="0" w:afterAutospacing="0" w:line="276" w:lineRule="auto"/>
+        <w:rPr>
+          <w:rFonts w:asciiTheme="minorHAnsi" w:hAnsiTheme="minorHAnsi" w:cstheme="minorHAnsi"/>
+          <w:sz w:val="22"/>
+          <w:szCs w:val="22"/>
+        </w:rPr>
+      </w:pPr>
+      <w:r>
+        <w:rPr>
+          <w:rFonts w:asciiTheme="minorHAnsi" w:hAnsiTheme="minorHAnsi" w:cstheme="minorHAnsi"/>
+          <w:sz w:val="22"/>
+          <w:szCs w:val="22"/>
+        </w:rPr>
+        <w:t>Function Return Value: Adjusted Data List</w:t>
+      </w:r>
+    </w:p>
+    <w:p>
+      <w:pPr>
+        <w:spacing w:after="0"/>
+        <w:rPr>
+          <w:rFonts w:cstheme="minorHAnsi"/>
+        </w:rPr>
+      </w:pPr>
+    </w:p>
+    <w:p>
+      <w:pPr>
+        <w:spacing w:after="0"/>
+      </w:pPr>
+    </w:p>
+    <w:p>
+      <w:pPr>
+        <w:pStyle w:val="Heading3"/>
+        <w:numPr>
+          <w:ilvl w:val="2"/>
+          <w:numId w:val="2"/>
+        </w:numPr>
+      </w:pPr>
+      <w:r>
+        <w:t>Data Structures</w:t>
+      </w:r>
+      <w:r>
+        <w:t xml:space="preserve"> / Data Sources</w:t>
+      </w:r>
+    </w:p>
+    <w:p>
+      <w:pPr>
         <w:rPr>
           <w:color w:val="FF0000"/>
         </w:rPr>
@@ -1768,49 +2743,35 @@
         <w:rPr>
           <w:color w:val="FF0000"/>
         </w:rPr>
-        <w:t>Preliminary list</w:t>
-      </w:r>
+        <w:t>List of all data structures in the software (</w:t>
+      </w:r>
+      <w:proofErr w:type="spellStart"/>
+      <w:proofErr w:type="gramStart"/>
       <w:r>
         <w:rPr>
           <w:color w:val="FF0000"/>
         </w:rPr>
-        <w:t xml:space="preserve"> of all functions in the software. For each function in the list the following information is provided:</w:t>
-      </w:r>
-    </w:p>
-    <w:p>
-      <w:pPr>
-        <w:pStyle w:val="ListParagraph"/>
-        <w:numPr>
-          <w:ilvl w:val="0"/>
-          <w:numId w:val="5"/>
-        </w:numPr>
+        <w:t>eg</w:t>
+      </w:r>
+      <w:proofErr w:type="spellEnd"/>
+      <w:proofErr w:type="gramEnd"/>
+      <w:r>
         <w:rPr>
           <w:color w:val="FF0000"/>
         </w:rPr>
-      </w:pPr>
+        <w:t xml:space="preserve"> linked lists, trees, arrays etc)</w:t>
+      </w:r>
       <w:r>
         <w:rPr>
           <w:color w:val="FF0000"/>
         </w:rPr>
-        <w:t>a brief description of what it does  (1 or 2 sentences);</w:t>
-      </w:r>
-    </w:p>
-    <w:p>
-      <w:pPr>
-        <w:pStyle w:val="ListParagraph"/>
-        <w:numPr>
-          <w:ilvl w:val="0"/>
-          <w:numId w:val="5"/>
-        </w:numPr>
+        <w:t xml:space="preserve"> or eternal data sources</w:t>
+      </w:r>
+      <w:r>
         <w:rPr>
           <w:color w:val="FF0000"/>
         </w:rPr>
-      </w:pPr>
-      <w:r>
-        <w:rPr>
-          <w:color w:val="FF0000"/>
-        </w:rPr>
-        <w:t>a list of the input parameters, and their data types, and what they are used for;</w:t>
+        <w:t>. For each data structure in the list the following information is provided:</w:t>
       </w:r>
     </w:p>
     <w:p>
@@ -1828,21 +2789,7 @@
         <w:rPr>
           <w:color w:val="FF0000"/>
         </w:rPr>
-        <w:t>a list of any side effects caused by the function (</w:t>
-      </w:r>
-      <w:proofErr w:type="spellStart"/>
-      <w:r>
-        <w:rPr>
-          <w:color w:val="FF0000"/>
-        </w:rPr>
-        <w:t>ie</w:t>
-      </w:r>
-      <w:proofErr w:type="spellEnd"/>
-      <w:r>
-        <w:rPr>
-          <w:color w:val="FF0000"/>
-        </w:rPr>
-        <w:t xml:space="preserve"> change global or member variables, changes data passed by reference from calling function etc)</w:t>
+        <w:t xml:space="preserve">Type of structure (tree, list etc), </w:t>
       </w:r>
     </w:p>
     <w:p>
@@ -1860,903 +2807,231 @@
         <w:rPr>
           <w:color w:val="FF0000"/>
         </w:rPr>
-        <w:t>a description of the function’s return value</w:t>
+        <w:t xml:space="preserve">Description of where and how it is </w:t>
+      </w:r>
+      <w:proofErr w:type="gramStart"/>
+      <w:r>
+        <w:rPr>
+          <w:color w:val="FF0000"/>
+        </w:rPr>
+        <w:t>used</w:t>
+      </w:r>
+      <w:proofErr w:type="gramEnd"/>
+    </w:p>
+    <w:p>
+      <w:pPr>
+        <w:pStyle w:val="ListParagraph"/>
+        <w:numPr>
+          <w:ilvl w:val="0"/>
+          <w:numId w:val="4"/>
+        </w:numPr>
+        <w:rPr>
+          <w:color w:val="FF0000"/>
+        </w:rPr>
+      </w:pPr>
+      <w:r>
+        <w:rPr>
+          <w:color w:val="FF0000"/>
+        </w:rPr>
+        <w:t xml:space="preserve">List of data members, and what each one is for </w:t>
+      </w:r>
+      <w:proofErr w:type="gramStart"/>
+      <w:r>
+        <w:rPr>
+          <w:color w:val="FF0000"/>
+        </w:rPr>
+        <w:t>do</w:t>
+      </w:r>
+      <w:proofErr w:type="gramEnd"/>
+    </w:p>
+    <w:p>
+      <w:pPr>
+        <w:pStyle w:val="ListParagraph"/>
+        <w:numPr>
+          <w:ilvl w:val="0"/>
+          <w:numId w:val="4"/>
+        </w:numPr>
+        <w:rPr>
+          <w:color w:val="FF0000"/>
+        </w:rPr>
+      </w:pPr>
+      <w:r>
+        <w:rPr>
+          <w:color w:val="FF0000"/>
+        </w:rPr>
+        <w:t xml:space="preserve">List of functions that use </w:t>
+      </w:r>
+      <w:proofErr w:type="gramStart"/>
+      <w:r>
+        <w:rPr>
+          <w:color w:val="FF0000"/>
+        </w:rPr>
+        <w:t>it</w:t>
+      </w:r>
+      <w:proofErr w:type="gramEnd"/>
+    </w:p>
+    <w:p>
+      <w:pPr>
+        <w:rPr>
+          <w:color w:val="FF0000"/>
+        </w:rPr>
+      </w:pPr>
+    </w:p>
+    <w:p>
+      <w:r>
+        <w:rPr>
+          <w:highlight w:val="green"/>
+        </w:rPr>
+        <w:t>This is what it means correct?</w:t>
       </w:r>
     </w:p>
     <w:p>
       <w:pPr>
         <w:spacing w:after="0"/>
-        <w:rPr>
-          <w:rFonts w:cstheme="minorHAnsi"/>
-        </w:rPr>
-      </w:pPr>
+      </w:pPr>
+      <w:r>
+        <w:t xml:space="preserve">Structure Type: </w:t>
+      </w:r>
+      <w:r>
+        <w:t>Linked list-based s</w:t>
+      </w:r>
+      <w:r>
+        <w:t>tack</w:t>
+      </w:r>
     </w:p>
     <w:p>
       <w:pPr>
         <w:spacing w:after="0"/>
-        <w:rPr>
-          <w:rFonts w:cstheme="minorHAnsi"/>
-        </w:rPr>
-      </w:pPr>
-      <w:r>
-        <w:rPr>
-          <w:rFonts w:cstheme="minorHAnsi"/>
-        </w:rPr>
-        <w:t xml:space="preserve">Function Name: </w:t>
-      </w:r>
-      <w:proofErr w:type="spellStart"/>
-      <w:r>
-        <w:rPr>
-          <w:rFonts w:cstheme="minorHAnsi"/>
-        </w:rPr>
-        <w:t>Dataframe</w:t>
-      </w:r>
-      <w:proofErr w:type="spellEnd"/>
+      </w:pPr>
+      <w:r>
+        <w:t>Structure Description: Each data search will save previous user selected parameters. Each new search with different parameters will provide an output from the previously updated data list.</w:t>
+      </w:r>
     </w:p>
     <w:p>
       <w:pPr>
         <w:spacing w:after="0"/>
-        <w:rPr>
-          <w:rFonts w:cstheme="minorHAnsi"/>
-        </w:rPr>
-      </w:pPr>
-      <w:r>
-        <w:rPr>
-          <w:rFonts w:cstheme="minorHAnsi"/>
-        </w:rPr>
-        <w:t xml:space="preserve">Function Description: </w:t>
-      </w:r>
-      <w:r>
-        <w:rPr>
-          <w:rFonts w:cstheme="minorHAnsi"/>
-        </w:rPr>
-        <w:t xml:space="preserve">Converts data from csv to </w:t>
-      </w:r>
-      <w:proofErr w:type="spellStart"/>
-      <w:r>
-        <w:rPr>
-          <w:rFonts w:cstheme="minorHAnsi"/>
-        </w:rPr>
-        <w:t>dataframe</w:t>
-      </w:r>
-      <w:proofErr w:type="spellEnd"/>
+      </w:pPr>
+      <w:r>
+        <w:t>List of Data Members:</w:t>
+      </w:r>
+      <w:r>
+        <w:t xml:space="preserve"> </w:t>
+      </w:r>
+      <w:r>
+        <w:rPr>
+          <w:highlight w:val="green"/>
+        </w:rPr>
+        <w:t>Does this mean variables like “Saved parameters</w:t>
+      </w:r>
+      <w:r>
+        <w:rPr>
+          <w:highlight w:val="green"/>
+        </w:rPr>
+        <w:t>”</w:t>
+      </w:r>
+      <w:r>
+        <w:rPr>
+          <w:highlight w:val="green"/>
+        </w:rPr>
+        <w:t xml:space="preserve"> that refer to the parameters every time the user searches</w:t>
+      </w:r>
+      <w:r>
+        <w:rPr>
+          <w:highlight w:val="green"/>
+        </w:rPr>
+        <w:t xml:space="preserve">? Or more like </w:t>
+      </w:r>
+      <w:r>
+        <w:rPr>
+          <w:highlight w:val="green"/>
+        </w:rPr>
+        <w:t>“Top index”</w:t>
+      </w:r>
+      <w:r>
+        <w:rPr>
+          <w:highlight w:val="green"/>
+        </w:rPr>
+        <w:t xml:space="preserve"> that refers to the top element in the stack</w:t>
+      </w:r>
+      <w:r>
+        <w:rPr>
+          <w:highlight w:val="green"/>
+        </w:rPr>
+        <w:t>. I haven’t don’t anything like this in a while and even so, haven’t done much in general.</w:t>
+      </w:r>
     </w:p>
     <w:p>
       <w:pPr>
         <w:spacing w:after="0"/>
-        <w:rPr>
-          <w:rFonts w:cstheme="minorHAnsi"/>
-        </w:rPr>
-      </w:pPr>
-      <w:r>
-        <w:rPr>
-          <w:rFonts w:cstheme="minorHAnsi"/>
-        </w:rPr>
-        <w:t>Function Inputs: Data</w:t>
-      </w:r>
-      <w:r>
-        <w:rPr>
-          <w:rFonts w:cstheme="minorHAnsi"/>
-        </w:rPr>
-        <w:t xml:space="preserve"> from NSW traffic penalty dataset</w:t>
+      </w:pPr>
+      <w:r>
+        <w:t>Functions Which Utilize This Structure: Reset Toggle</w:t>
       </w:r>
     </w:p>
     <w:p>
       <w:pPr>
         <w:spacing w:after="0"/>
-        <w:rPr>
-          <w:rFonts w:cstheme="minorHAnsi"/>
-        </w:rPr>
-      </w:pPr>
-      <w:r>
-        <w:rPr>
-          <w:rFonts w:cstheme="minorHAnsi"/>
-        </w:rPr>
-        <w:t>Function Side Effects: N/A</w:t>
-      </w:r>
+      </w:pPr>
     </w:p>
     <w:p>
       <w:pPr>
         <w:spacing w:after="0"/>
-        <w:rPr>
-          <w:rFonts w:cstheme="minorHAnsi"/>
-        </w:rPr>
-      </w:pPr>
-      <w:r>
-        <w:rPr>
-          <w:rFonts w:cstheme="minorHAnsi"/>
-        </w:rPr>
-        <w:t xml:space="preserve">Function Return Value: </w:t>
-      </w:r>
-      <w:r>
-        <w:rPr>
-          <w:rFonts w:cstheme="minorHAnsi"/>
-        </w:rPr>
-        <w:t>Converted data</w:t>
-      </w:r>
-    </w:p>
-    <w:p>
-      <w:pPr>
+      </w:pPr>
+      <w:r>
+        <w:t>Others to add or consider:</w:t>
+      </w:r>
+    </w:p>
+    <w:p>
+      <w:pPr>
+        <w:pStyle w:val="ListParagraph"/>
+        <w:numPr>
+          <w:ilvl w:val="0"/>
+          <w:numId w:val="18"/>
+        </w:numPr>
         <w:spacing w:after="0"/>
-        <w:rPr>
-          <w:rFonts w:cstheme="minorHAnsi"/>
-        </w:rPr>
-      </w:pPr>
-    </w:p>
-    <w:p>
-      <w:pPr>
+      </w:pPr>
+      <w:r>
+        <w:t>Trees</w:t>
+      </w:r>
+    </w:p>
+    <w:p>
+      <w:pPr>
+        <w:pStyle w:val="ListParagraph"/>
+        <w:numPr>
+          <w:ilvl w:val="0"/>
+          <w:numId w:val="18"/>
+        </w:numPr>
         <w:spacing w:after="0"/>
-        <w:rPr>
-          <w:rFonts w:cstheme="minorHAnsi"/>
-        </w:rPr>
-      </w:pPr>
-    </w:p>
-    <w:p>
-      <w:pPr>
+      </w:pPr>
+      <w:r>
+        <w:t>Graphs</w:t>
+      </w:r>
+    </w:p>
+    <w:p>
+      <w:pPr>
+        <w:pStyle w:val="ListParagraph"/>
+        <w:numPr>
+          <w:ilvl w:val="0"/>
+          <w:numId w:val="18"/>
+        </w:numPr>
         <w:spacing w:after="0"/>
-        <w:rPr>
-          <w:rFonts w:cstheme="minorHAnsi"/>
-        </w:rPr>
-      </w:pPr>
-      <w:r>
-        <w:rPr>
-          <w:rFonts w:cstheme="minorHAnsi"/>
-        </w:rPr>
-        <w:t xml:space="preserve">Function Name: </w:t>
-      </w:r>
-      <w:r>
-        <w:rPr>
-          <w:rFonts w:cstheme="minorHAnsi"/>
-        </w:rPr>
-        <w:t>Date Search</w:t>
-      </w:r>
-    </w:p>
-    <w:p>
-      <w:pPr>
+      </w:pPr>
+      <w:r>
+        <w:t>Suffix tree</w:t>
+      </w:r>
+    </w:p>
+    <w:p>
+      <w:pPr>
+        <w:pStyle w:val="ListParagraph"/>
+        <w:numPr>
+          <w:ilvl w:val="0"/>
+          <w:numId w:val="18"/>
+        </w:numPr>
         <w:spacing w:after="0"/>
-        <w:rPr>
-          <w:rFonts w:cstheme="minorHAnsi"/>
-        </w:rPr>
-      </w:pPr>
-      <w:r>
-        <w:rPr>
-          <w:rFonts w:cstheme="minorHAnsi"/>
-        </w:rPr>
-        <w:t xml:space="preserve">Function Description: </w:t>
-      </w:r>
-      <w:r>
-        <w:rPr>
-          <w:rFonts w:cstheme="minorHAnsi"/>
-        </w:rPr>
-        <w:t>Used in every other function to select data within a specified period, if left blank this will default to max. Can be searched alone</w:t>
-      </w:r>
-    </w:p>
-    <w:p>
-      <w:pPr>
-        <w:spacing w:after="0"/>
-        <w:rPr>
-          <w:rFonts w:cstheme="minorHAnsi"/>
-        </w:rPr>
-      </w:pPr>
-      <w:r>
-        <w:rPr>
-          <w:rFonts w:cstheme="minorHAnsi"/>
-        </w:rPr>
-        <w:t xml:space="preserve">Function Inputs: Data, Search </w:t>
-      </w:r>
-      <w:r>
-        <w:rPr>
-          <w:rFonts w:cstheme="minorHAnsi"/>
-        </w:rPr>
-        <w:t>Dates (</w:t>
-      </w:r>
-      <w:r>
-        <w:rPr>
-          <w:rFonts w:cstheme="minorHAnsi"/>
-        </w:rPr>
-        <w:t>Must include start and end date</w:t>
-      </w:r>
-      <w:r>
-        <w:rPr>
-          <w:rFonts w:cstheme="minorHAnsi"/>
-        </w:rPr>
-        <w:t>)</w:t>
-      </w:r>
-    </w:p>
-    <w:p>
-      <w:pPr>
-        <w:spacing w:after="0"/>
-        <w:rPr>
-          <w:rFonts w:cstheme="minorHAnsi"/>
-        </w:rPr>
-      </w:pPr>
-      <w:r>
-        <w:rPr>
-          <w:rFonts w:cstheme="minorHAnsi"/>
-        </w:rPr>
-        <w:t>Function Side Effects: N/A</w:t>
-      </w:r>
-    </w:p>
-    <w:p>
-      <w:pPr>
-        <w:spacing w:after="0"/>
-        <w:rPr>
-          <w:rFonts w:cstheme="minorHAnsi"/>
-        </w:rPr>
-      </w:pPr>
-      <w:r>
-        <w:rPr>
-          <w:rFonts w:cstheme="minorHAnsi"/>
-        </w:rPr>
-        <w:t>Function Return Value: Adjusted Data List</w:t>
-      </w:r>
-    </w:p>
-    <w:p>
-      <w:pPr>
-        <w:spacing w:after="0"/>
-        <w:rPr>
-          <w:rFonts w:cstheme="minorHAnsi"/>
-        </w:rPr>
-      </w:pPr>
-    </w:p>
-    <w:p>
-      <w:pPr>
-        <w:spacing w:after="0"/>
-        <w:rPr>
-          <w:rFonts w:cstheme="minorHAnsi"/>
-        </w:rPr>
-      </w:pPr>
-    </w:p>
-    <w:p>
-      <w:pPr>
-        <w:spacing w:after="0"/>
-        <w:rPr>
-          <w:rFonts w:cstheme="minorHAnsi"/>
-        </w:rPr>
-      </w:pPr>
-      <w:r>
-        <w:rPr>
-          <w:rFonts w:cstheme="minorHAnsi"/>
-        </w:rPr>
-        <w:t>Function Name: Keyword Search</w:t>
-      </w:r>
-    </w:p>
-    <w:p>
-      <w:pPr>
-        <w:spacing w:after="0"/>
-        <w:rPr>
-          <w:rFonts w:cstheme="minorHAnsi"/>
-        </w:rPr>
-      </w:pPr>
-      <w:r>
-        <w:rPr>
-          <w:rFonts w:cstheme="minorHAnsi"/>
-        </w:rPr>
-        <w:t xml:space="preserve">Function Description: Filters </w:t>
-      </w:r>
-      <w:r>
-        <w:rPr>
-          <w:rFonts w:cstheme="minorHAnsi"/>
-        </w:rPr>
-        <w:t>data and provides the user with data that contains a specific keyword</w:t>
-      </w:r>
-    </w:p>
-    <w:p>
-      <w:pPr>
-        <w:spacing w:after="0"/>
-        <w:rPr>
-          <w:rFonts w:cstheme="minorHAnsi"/>
-        </w:rPr>
-      </w:pPr>
-      <w:r>
-        <w:rPr>
-          <w:rFonts w:cstheme="minorHAnsi"/>
-        </w:rPr>
-        <w:t>Function Inputs: Data, Search Keyword, Search Column</w:t>
-      </w:r>
-    </w:p>
-    <w:p>
-      <w:pPr>
-        <w:spacing w:after="0"/>
-        <w:rPr>
-          <w:rFonts w:cstheme="minorHAnsi"/>
-        </w:rPr>
-      </w:pPr>
-      <w:r>
-        <w:rPr>
-          <w:rFonts w:cstheme="minorHAnsi"/>
-        </w:rPr>
-        <w:t>Function Side Effects: N/A</w:t>
-      </w:r>
-    </w:p>
-    <w:p>
-      <w:pPr>
-        <w:spacing w:after="0"/>
-        <w:rPr>
-          <w:rFonts w:cstheme="minorHAnsi"/>
-        </w:rPr>
-      </w:pPr>
-      <w:r>
-        <w:rPr>
-          <w:rFonts w:cstheme="minorHAnsi"/>
-        </w:rPr>
-        <w:t>Function Return Value: Adjusted Data List</w:t>
-      </w:r>
-    </w:p>
-    <w:p>
-      <w:pPr>
-        <w:spacing w:after="0"/>
-        <w:rPr>
-          <w:rFonts w:cstheme="minorHAnsi"/>
-        </w:rPr>
-      </w:pPr>
-    </w:p>
-    <w:p>
-      <w:pPr>
-        <w:spacing w:after="0"/>
-        <w:rPr>
-          <w:rFonts w:cstheme="minorHAnsi"/>
-        </w:rPr>
-      </w:pPr>
-    </w:p>
-    <w:p>
-      <w:pPr>
-        <w:spacing w:after="0"/>
-        <w:rPr>
-          <w:rFonts w:cstheme="minorHAnsi"/>
-        </w:rPr>
-      </w:pPr>
-      <w:r>
-        <w:rPr>
-          <w:rFonts w:cstheme="minorHAnsi"/>
-        </w:rPr>
-        <w:t xml:space="preserve">Function Name: </w:t>
-      </w:r>
-      <w:r>
-        <w:rPr>
-          <w:rFonts w:cstheme="minorHAnsi"/>
-        </w:rPr>
-        <w:t>Penalty Code Search</w:t>
-      </w:r>
-    </w:p>
-    <w:p>
-      <w:pPr>
-        <w:spacing w:after="0"/>
-        <w:rPr>
-          <w:rFonts w:cstheme="minorHAnsi"/>
-        </w:rPr>
-      </w:pPr>
-      <w:r>
-        <w:rPr>
-          <w:rFonts w:cstheme="minorHAnsi"/>
-        </w:rPr>
-        <w:t xml:space="preserve">Function Description: Filters through </w:t>
-      </w:r>
-      <w:r>
-        <w:rPr>
-          <w:rFonts w:cstheme="minorHAnsi"/>
-        </w:rPr>
-        <w:t>and provides data that contains the penalty case code/s</w:t>
-      </w:r>
-    </w:p>
-    <w:p>
-      <w:pPr>
-        <w:spacing w:after="0"/>
-        <w:rPr>
-          <w:rFonts w:cstheme="minorHAnsi"/>
-        </w:rPr>
-      </w:pPr>
-      <w:r>
-        <w:rPr>
-          <w:rFonts w:cstheme="minorHAnsi"/>
-        </w:rPr>
-        <w:t>Function Inputs: Data, Search</w:t>
-      </w:r>
-      <w:r>
-        <w:rPr>
-          <w:rFonts w:cstheme="minorHAnsi"/>
-        </w:rPr>
-        <w:t xml:space="preserve"> Code (Can input multiple values</w:t>
-      </w:r>
-      <w:r>
-        <w:rPr>
-          <w:rFonts w:cstheme="minorHAnsi"/>
-        </w:rPr>
-        <w:t>. W</w:t>
-      </w:r>
-      <w:r>
-        <w:rPr>
-          <w:rFonts w:cstheme="minorHAnsi"/>
-        </w:rPr>
-        <w:t>ill need to be separated with a ‘,’ comma)</w:t>
-      </w:r>
-      <w:r>
-        <w:rPr>
-          <w:rFonts w:cstheme="minorHAnsi"/>
-        </w:rPr>
-        <w:t>, Search Column</w:t>
-      </w:r>
-    </w:p>
-    <w:p>
-      <w:pPr>
-        <w:spacing w:after="0"/>
-        <w:rPr>
-          <w:rFonts w:cstheme="minorHAnsi"/>
-        </w:rPr>
-      </w:pPr>
-      <w:r>
-        <w:rPr>
-          <w:rFonts w:cstheme="minorHAnsi"/>
-        </w:rPr>
-        <w:t>Function Side Effects: N/A</w:t>
-      </w:r>
-    </w:p>
-    <w:p>
-      <w:pPr>
-        <w:spacing w:after="0"/>
-        <w:rPr>
-          <w:rFonts w:cstheme="minorHAnsi"/>
-        </w:rPr>
-      </w:pPr>
-      <w:r>
-        <w:rPr>
-          <w:rFonts w:cstheme="minorHAnsi"/>
-        </w:rPr>
-        <w:t>Function Return Value: Adjusted Data List</w:t>
-      </w:r>
-    </w:p>
-    <w:p>
-      <w:pPr>
-        <w:spacing w:after="0"/>
-        <w:rPr>
-          <w:rFonts w:cstheme="minorHAnsi"/>
-        </w:rPr>
-      </w:pPr>
-    </w:p>
-    <w:p>
-      <w:pPr>
-        <w:spacing w:after="0"/>
-        <w:rPr>
-          <w:rFonts w:cstheme="minorHAnsi"/>
-        </w:rPr>
-      </w:pPr>
-    </w:p>
-    <w:p>
-      <w:pPr>
-        <w:spacing w:after="0"/>
-        <w:rPr>
-          <w:rFonts w:cstheme="minorHAnsi"/>
-        </w:rPr>
-      </w:pPr>
-      <w:r>
-        <w:rPr>
-          <w:rFonts w:cstheme="minorHAnsi"/>
-        </w:rPr>
-        <w:t xml:space="preserve">Function Name: </w:t>
-      </w:r>
-      <w:r>
-        <w:rPr>
-          <w:rFonts w:cstheme="minorHAnsi"/>
-        </w:rPr>
-        <w:t>Bar graph of case distribution</w:t>
-      </w:r>
-    </w:p>
-    <w:p>
-      <w:pPr>
-        <w:spacing w:after="0"/>
-        <w:rPr>
-          <w:rFonts w:cstheme="minorHAnsi"/>
-        </w:rPr>
-      </w:pPr>
-      <w:r>
-        <w:rPr>
-          <w:rFonts w:cstheme="minorHAnsi"/>
-        </w:rPr>
-        <w:t xml:space="preserve">Function Description: </w:t>
-      </w:r>
-      <w:r>
-        <w:rPr>
-          <w:rFonts w:cstheme="minorHAnsi"/>
-        </w:rPr>
-        <w:t>Produces a bar graph of the different case codes within the user selected period.</w:t>
-      </w:r>
-    </w:p>
-    <w:p>
-      <w:pPr>
-        <w:spacing w:after="0"/>
-        <w:rPr>
-          <w:rFonts w:cstheme="minorHAnsi"/>
-        </w:rPr>
-      </w:pPr>
-      <w:r>
-        <w:rPr>
-          <w:rFonts w:cstheme="minorHAnsi"/>
-        </w:rPr>
-        <w:t>Function Inputs: Data</w:t>
-      </w:r>
-      <w:r>
-        <w:rPr>
-          <w:rFonts w:cstheme="minorHAnsi"/>
-        </w:rPr>
-        <w:t xml:space="preserve"> from previous functions</w:t>
-      </w:r>
-    </w:p>
-    <w:p>
-      <w:pPr>
-        <w:spacing w:after="0"/>
-        <w:rPr>
-          <w:rFonts w:cstheme="minorHAnsi"/>
-        </w:rPr>
-      </w:pPr>
-      <w:r>
-        <w:rPr>
-          <w:rFonts w:cstheme="minorHAnsi"/>
-        </w:rPr>
-        <w:t>Function Side Effects: N/A</w:t>
-      </w:r>
-    </w:p>
-    <w:p>
-      <w:pPr>
-        <w:spacing w:after="0"/>
-        <w:rPr>
-          <w:rFonts w:cstheme="minorHAnsi"/>
-        </w:rPr>
-      </w:pPr>
-      <w:r>
-        <w:rPr>
-          <w:rFonts w:cstheme="minorHAnsi"/>
-        </w:rPr>
-        <w:t xml:space="preserve">Function Return Value: </w:t>
-      </w:r>
-      <w:r>
-        <w:rPr>
-          <w:rFonts w:cstheme="minorHAnsi"/>
-        </w:rPr>
-        <w:t>Bar graph showing the case distribution</w:t>
-      </w:r>
-    </w:p>
-    <w:p>
-      <w:pPr>
-        <w:spacing w:after="0"/>
-        <w:rPr>
-          <w:rFonts w:cstheme="minorHAnsi"/>
-        </w:rPr>
-      </w:pPr>
-    </w:p>
-    <w:p>
-      <w:pPr>
-        <w:spacing w:after="0"/>
-        <w:rPr>
-          <w:rFonts w:cstheme="minorHAnsi"/>
-        </w:rPr>
-      </w:pPr>
-    </w:p>
-    <w:p>
-      <w:pPr>
-        <w:spacing w:after="0"/>
-        <w:rPr>
-          <w:rFonts w:cstheme="minorHAnsi"/>
-        </w:rPr>
-      </w:pPr>
-      <w:r>
-        <w:rPr>
-          <w:rFonts w:cstheme="minorHAnsi"/>
-        </w:rPr>
-        <w:t xml:space="preserve">Function Name: </w:t>
-      </w:r>
-      <w:r>
-        <w:rPr>
-          <w:rFonts w:cstheme="minorHAnsi"/>
-        </w:rPr>
-        <w:t>Line graph of average penalty case cost</w:t>
-      </w:r>
-    </w:p>
-    <w:p>
-      <w:pPr>
-        <w:spacing w:after="0"/>
-        <w:rPr>
-          <w:rFonts w:cstheme="minorHAnsi"/>
-        </w:rPr>
-      </w:pPr>
-      <w:r>
-        <w:rPr>
-          <w:rFonts w:cstheme="minorHAnsi"/>
-        </w:rPr>
-        <w:t xml:space="preserve">Function Description: </w:t>
-      </w:r>
-      <w:r>
-        <w:rPr>
-          <w:rFonts w:cstheme="minorHAnsi"/>
-        </w:rPr>
-        <w:t>Generates</w:t>
-      </w:r>
-      <w:r>
-        <w:rPr>
-          <w:rFonts w:cstheme="minorHAnsi"/>
-        </w:rPr>
-        <w:t xml:space="preserve"> a line graph of the average penalty case cost </w:t>
-      </w:r>
-      <w:r>
-        <w:rPr>
-          <w:rFonts w:cstheme="minorHAnsi"/>
-        </w:rPr>
-        <w:t>(</w:t>
-      </w:r>
-      <w:r>
-        <w:rPr>
-          <w:rFonts w:cstheme="minorHAnsi"/>
-        </w:rPr>
-        <w:t>$AUD</w:t>
-      </w:r>
-      <w:r>
-        <w:rPr>
-          <w:rFonts w:cstheme="minorHAnsi"/>
-        </w:rPr>
-        <w:t>)</w:t>
-      </w:r>
-      <w:r>
-        <w:rPr>
-          <w:rFonts w:cstheme="minorHAnsi"/>
-        </w:rPr>
-        <w:t xml:space="preserve"> </w:t>
-      </w:r>
-      <w:r>
-        <w:rPr>
-          <w:rFonts w:cstheme="minorHAnsi"/>
-        </w:rPr>
-        <w:t>with</w:t>
-      </w:r>
-      <w:r>
-        <w:rPr>
-          <w:rFonts w:cstheme="minorHAnsi"/>
-        </w:rPr>
-        <w:t xml:space="preserve"> data </w:t>
-      </w:r>
-      <w:r>
-        <w:rPr>
-          <w:rFonts w:cstheme="minorHAnsi"/>
-        </w:rPr>
-        <w:t>produced from the user selected parameters</w:t>
-      </w:r>
-    </w:p>
-    <w:p>
-      <w:pPr>
-        <w:spacing w:after="0"/>
-        <w:rPr>
-          <w:rFonts w:cstheme="minorHAnsi"/>
-        </w:rPr>
-      </w:pPr>
-      <w:r>
-        <w:rPr>
-          <w:rFonts w:cstheme="minorHAnsi"/>
-        </w:rPr>
-        <w:t>Function Inputs: Data</w:t>
-      </w:r>
-      <w:r>
-        <w:rPr>
-          <w:rFonts w:cstheme="minorHAnsi"/>
-        </w:rPr>
-        <w:t xml:space="preserve"> from previous functions</w:t>
-      </w:r>
-      <w:r>
-        <w:rPr>
-          <w:rFonts w:cstheme="minorHAnsi"/>
-        </w:rPr>
-        <w:t xml:space="preserve"> (Requires at least 1 input from another function)</w:t>
-      </w:r>
-    </w:p>
-    <w:p>
-      <w:pPr>
-        <w:spacing w:after="0"/>
-        <w:rPr>
-          <w:rFonts w:cstheme="minorHAnsi"/>
-        </w:rPr>
-      </w:pPr>
-      <w:r>
-        <w:rPr>
-          <w:rFonts w:cstheme="minorHAnsi"/>
-        </w:rPr>
-        <w:t>Function Side Effects: N/A</w:t>
-      </w:r>
-    </w:p>
-    <w:p>
-      <w:pPr>
-        <w:spacing w:after="0"/>
-        <w:rPr>
-          <w:rFonts w:cstheme="minorHAnsi"/>
-        </w:rPr>
-      </w:pPr>
-      <w:r>
-        <w:rPr>
-          <w:rFonts w:cstheme="minorHAnsi"/>
-        </w:rPr>
-        <w:t xml:space="preserve">Function Return Value: </w:t>
-      </w:r>
-      <w:r>
-        <w:rPr>
-          <w:rFonts w:cstheme="minorHAnsi"/>
-        </w:rPr>
-        <w:t>Line</w:t>
-      </w:r>
-      <w:r>
-        <w:rPr>
-          <w:rFonts w:cstheme="minorHAnsi"/>
-        </w:rPr>
-        <w:t xml:space="preserve"> graph showing </w:t>
-      </w:r>
-      <w:r>
-        <w:rPr>
-          <w:rFonts w:cstheme="minorHAnsi"/>
-        </w:rPr>
-        <w:t>the average penalty case cost in $AUD</w:t>
-      </w:r>
-    </w:p>
-    <w:p>
-      <w:pPr>
-        <w:spacing w:after="0"/>
-        <w:rPr>
-          <w:rFonts w:cstheme="minorHAnsi"/>
-        </w:rPr>
-      </w:pPr>
-    </w:p>
-    <w:p>
-      <w:pPr>
-        <w:spacing w:after="0"/>
-        <w:rPr>
-          <w:rFonts w:cstheme="minorHAnsi"/>
-        </w:rPr>
-      </w:pPr>
-    </w:p>
-    <w:p>
-      <w:pPr>
-        <w:pStyle w:val="NormalWeb"/>
-        <w:spacing w:before="0" w:beforeAutospacing="0" w:after="0" w:afterAutospacing="0" w:line="276" w:lineRule="auto"/>
-        <w:rPr>
-          <w:rFonts w:asciiTheme="minorHAnsi" w:hAnsiTheme="minorHAnsi" w:cstheme="minorHAnsi"/>
-          <w:sz w:val="22"/>
-          <w:szCs w:val="22"/>
-        </w:rPr>
-      </w:pPr>
-      <w:r>
-        <w:rPr>
-          <w:rFonts w:asciiTheme="minorHAnsi" w:hAnsiTheme="minorHAnsi" w:cstheme="minorHAnsi"/>
-          <w:sz w:val="22"/>
-          <w:szCs w:val="22"/>
-        </w:rPr>
-        <w:t xml:space="preserve">Function Name: Refresh </w:t>
-      </w:r>
-      <w:r>
-        <w:rPr>
-          <w:rFonts w:asciiTheme="minorHAnsi" w:hAnsiTheme="minorHAnsi" w:cstheme="minorHAnsi"/>
-          <w:sz w:val="22"/>
-          <w:szCs w:val="22"/>
-        </w:rPr>
-        <w:t>Toggle</w:t>
-      </w:r>
-    </w:p>
-    <w:p>
-      <w:pPr>
-        <w:pStyle w:val="NormalWeb"/>
-        <w:spacing w:before="0" w:beforeAutospacing="0" w:after="0" w:afterAutospacing="0" w:line="276" w:lineRule="auto"/>
-        <w:rPr>
-          <w:rFonts w:asciiTheme="minorHAnsi" w:hAnsiTheme="minorHAnsi" w:cstheme="minorHAnsi"/>
-          <w:sz w:val="22"/>
-          <w:szCs w:val="22"/>
-        </w:rPr>
-      </w:pPr>
-      <w:r>
-        <w:rPr>
-          <w:rFonts w:asciiTheme="minorHAnsi" w:hAnsiTheme="minorHAnsi" w:cstheme="minorHAnsi"/>
-          <w:sz w:val="22"/>
-          <w:szCs w:val="22"/>
-        </w:rPr>
-        <w:t xml:space="preserve">Function Description: If </w:t>
-      </w:r>
-      <w:r>
-        <w:rPr>
-          <w:rFonts w:asciiTheme="minorHAnsi" w:hAnsiTheme="minorHAnsi" w:cstheme="minorHAnsi"/>
-          <w:sz w:val="22"/>
-          <w:szCs w:val="22"/>
-        </w:rPr>
-        <w:t>on</w:t>
-      </w:r>
-      <w:r>
-        <w:rPr>
-          <w:rFonts w:asciiTheme="minorHAnsi" w:hAnsiTheme="minorHAnsi" w:cstheme="minorHAnsi"/>
-          <w:sz w:val="22"/>
-          <w:szCs w:val="22"/>
-        </w:rPr>
-        <w:t>, refreshes the users search parameters so it includes all data</w:t>
-      </w:r>
-      <w:r>
-        <w:rPr>
-          <w:rFonts w:asciiTheme="minorHAnsi" w:hAnsiTheme="minorHAnsi" w:cstheme="minorHAnsi"/>
-          <w:sz w:val="22"/>
-          <w:szCs w:val="22"/>
-        </w:rPr>
-        <w:t>. If off, keeps the users previous search parameters when searching again.</w:t>
-      </w:r>
-    </w:p>
-    <w:p>
-      <w:pPr>
-        <w:pStyle w:val="NormalWeb"/>
-        <w:spacing w:before="0" w:beforeAutospacing="0" w:after="0" w:afterAutospacing="0" w:line="276" w:lineRule="auto"/>
-        <w:rPr>
-          <w:rFonts w:asciiTheme="minorHAnsi" w:hAnsiTheme="minorHAnsi" w:cstheme="minorHAnsi"/>
-          <w:sz w:val="22"/>
-          <w:szCs w:val="22"/>
-        </w:rPr>
-      </w:pPr>
-      <w:r>
-        <w:rPr>
-          <w:rFonts w:asciiTheme="minorHAnsi" w:hAnsiTheme="minorHAnsi" w:cstheme="minorHAnsi"/>
-          <w:sz w:val="22"/>
-          <w:szCs w:val="22"/>
-        </w:rPr>
-        <w:t xml:space="preserve">Function Inputs: </w:t>
-      </w:r>
-      <w:r>
-        <w:rPr>
-          <w:rFonts w:asciiTheme="minorHAnsi" w:hAnsiTheme="minorHAnsi" w:cstheme="minorHAnsi"/>
-          <w:sz w:val="22"/>
-          <w:szCs w:val="22"/>
-        </w:rPr>
-        <w:t>Toggle on/off</w:t>
-      </w:r>
-    </w:p>
-    <w:p>
-      <w:pPr>
-        <w:pStyle w:val="NormalWeb"/>
-        <w:spacing w:before="0" w:beforeAutospacing="0" w:after="0" w:afterAutospacing="0" w:line="276" w:lineRule="auto"/>
-        <w:rPr>
-          <w:rFonts w:asciiTheme="minorHAnsi" w:hAnsiTheme="minorHAnsi" w:cstheme="minorHAnsi"/>
-          <w:sz w:val="22"/>
-          <w:szCs w:val="22"/>
-        </w:rPr>
-      </w:pPr>
-      <w:r>
-        <w:rPr>
-          <w:rFonts w:asciiTheme="minorHAnsi" w:hAnsiTheme="minorHAnsi" w:cstheme="minorHAnsi"/>
-          <w:sz w:val="22"/>
-          <w:szCs w:val="22"/>
-        </w:rPr>
-        <w:t xml:space="preserve">Function Side Effects: </w:t>
-      </w:r>
-      <w:r>
-        <w:rPr>
-          <w:rFonts w:asciiTheme="minorHAnsi" w:hAnsiTheme="minorHAnsi" w:cstheme="minorHAnsi"/>
-          <w:sz w:val="22"/>
-          <w:szCs w:val="22"/>
-        </w:rPr>
-        <w:t>N/A</w:t>
-      </w:r>
-    </w:p>
-    <w:p>
-      <w:pPr>
-        <w:pStyle w:val="NormalWeb"/>
-        <w:spacing w:before="0" w:beforeAutospacing="0" w:after="0" w:afterAutospacing="0" w:line="276" w:lineRule="auto"/>
-        <w:rPr>
-          <w:rFonts w:asciiTheme="minorHAnsi" w:hAnsiTheme="minorHAnsi" w:cstheme="minorHAnsi"/>
-          <w:sz w:val="22"/>
-          <w:szCs w:val="22"/>
-        </w:rPr>
-      </w:pPr>
-      <w:r>
-        <w:rPr>
-          <w:rFonts w:asciiTheme="minorHAnsi" w:hAnsiTheme="minorHAnsi" w:cstheme="minorHAnsi"/>
-          <w:sz w:val="22"/>
-          <w:szCs w:val="22"/>
-        </w:rPr>
-        <w:t>Function Return Value: Adjusted Data List</w:t>
-      </w:r>
-    </w:p>
-    <w:p>
-      <w:pPr>
-        <w:spacing w:after="0"/>
-        <w:rPr>
-          <w:rFonts w:cstheme="minorHAnsi"/>
-        </w:rPr>
-      </w:pPr>
+      </w:pPr>
+      <w:r>
+        <w:t>Skip list</w:t>
+      </w:r>
     </w:p>
     <w:p>
       <w:pPr>
@@ -2772,10 +3047,7 @@
         </w:numPr>
       </w:pPr>
       <w:r>
-        <w:t>Data Structures</w:t>
-      </w:r>
-      <w:r>
-        <w:t xml:space="preserve"> / Data Sources</w:t>
+        <w:t>Detailed Design</w:t>
       </w:r>
     </w:p>
     <w:p>
@@ -2788,158 +3060,28 @@
         <w:rPr>
           <w:color w:val="FF0000"/>
         </w:rPr>
-        <w:t>List of all data structures in the software (</w:t>
-      </w:r>
-      <w:proofErr w:type="spellStart"/>
+        <w:t xml:space="preserve">Pseudocode for all non-standard / </w:t>
+      </w:r>
       <w:r>
         <w:rPr>
           <w:color w:val="FF0000"/>
         </w:rPr>
-        <w:t>eg</w:t>
-      </w:r>
-      <w:proofErr w:type="spellEnd"/>
+        <w:t>non-trivial algorithms that operate on data</w:t>
+      </w:r>
       <w:r>
         <w:rPr>
           <w:color w:val="FF0000"/>
         </w:rPr>
-        <w:t xml:space="preserve"> linked lists, trees, arrays etc)</w:t>
-      </w:r>
+        <w:t xml:space="preserve"> </w:t>
+      </w:r>
+      <w:proofErr w:type="gramStart"/>
       <w:r>
         <w:rPr>
           <w:color w:val="FF0000"/>
         </w:rPr>
-        <w:t xml:space="preserve"> or eternal data sources</w:t>
-      </w:r>
-      <w:r>
-        <w:rPr>
-          <w:color w:val="FF0000"/>
-        </w:rPr>
-        <w:t>. For each data structure in the list the following information is provided:</w:t>
-      </w:r>
-    </w:p>
-    <w:p>
-      <w:pPr>
-        <w:pStyle w:val="ListParagraph"/>
-        <w:numPr>
-          <w:ilvl w:val="0"/>
-          <w:numId w:val="4"/>
-        </w:numPr>
-        <w:rPr>
-          <w:color w:val="FF0000"/>
-        </w:rPr>
-      </w:pPr>
-      <w:r>
-        <w:rPr>
-          <w:color w:val="FF0000"/>
-        </w:rPr>
-        <w:lastRenderedPageBreak/>
-        <w:t xml:space="preserve">Type of structure (tree, list etc), </w:t>
-      </w:r>
-    </w:p>
-    <w:p>
-      <w:pPr>
-        <w:pStyle w:val="ListParagraph"/>
-        <w:numPr>
-          <w:ilvl w:val="0"/>
-          <w:numId w:val="4"/>
-        </w:numPr>
-        <w:rPr>
-          <w:color w:val="FF0000"/>
-        </w:rPr>
-      </w:pPr>
-      <w:r>
-        <w:rPr>
-          <w:color w:val="FF0000"/>
-        </w:rPr>
-        <w:t>Description of where and how it is used</w:t>
-      </w:r>
-    </w:p>
-    <w:p>
-      <w:pPr>
-        <w:pStyle w:val="ListParagraph"/>
-        <w:numPr>
-          <w:ilvl w:val="0"/>
-          <w:numId w:val="4"/>
-        </w:numPr>
-        <w:rPr>
-          <w:color w:val="FF0000"/>
-        </w:rPr>
-      </w:pPr>
-      <w:r>
-        <w:rPr>
-          <w:color w:val="FF0000"/>
-        </w:rPr>
-        <w:t>List of data members, and what each one is for do</w:t>
-      </w:r>
-    </w:p>
-    <w:p>
-      <w:pPr>
-        <w:pStyle w:val="ListParagraph"/>
-        <w:numPr>
-          <w:ilvl w:val="0"/>
-          <w:numId w:val="4"/>
-        </w:numPr>
-        <w:rPr>
-          <w:color w:val="FF0000"/>
-        </w:rPr>
-      </w:pPr>
-      <w:r>
-        <w:rPr>
-          <w:color w:val="FF0000"/>
-        </w:rPr>
-        <w:t>List of functions that use it</w:t>
-      </w:r>
-    </w:p>
-    <w:p>
-      <w:pPr>
-        <w:ind w:left="360"/>
-        <w:rPr>
-          <w:color w:val="FF0000"/>
-        </w:rPr>
-      </w:pPr>
-    </w:p>
-    <w:p>
-      <w:pPr>
-        <w:pStyle w:val="Heading3"/>
-        <w:numPr>
-          <w:ilvl w:val="2"/>
-          <w:numId w:val="2"/>
-        </w:numPr>
-      </w:pPr>
-      <w:r>
-        <w:t>Detailed Design</w:t>
-      </w:r>
-    </w:p>
-    <w:p>
-      <w:pPr>
-        <w:rPr>
-          <w:color w:val="FF0000"/>
-        </w:rPr>
-      </w:pPr>
-      <w:r>
-        <w:rPr>
-          <w:color w:val="FF0000"/>
-        </w:rPr>
-        <w:t xml:space="preserve">Pseudocode for all non-standard / </w:t>
-      </w:r>
-      <w:r>
-        <w:rPr>
-          <w:color w:val="FF0000"/>
-        </w:rPr>
-        <w:t>non-trivial algorithms that operate on data</w:t>
-      </w:r>
-      <w:r>
-        <w:rPr>
-          <w:color w:val="FF0000"/>
-        </w:rPr>
-        <w:t xml:space="preserve"> </w:t>
-      </w:r>
-      <w:r>
-        <w:rPr>
-          <w:color w:val="FF0000"/>
-        </w:rPr>
         <w:t>structures</w:t>
       </w:r>
+      <w:proofErr w:type="gramEnd"/>
     </w:p>
     <w:p>
       <w:pPr>
@@ -3034,7 +3176,7 @@
                     <pic:cNvPicPr/>
                   </pic:nvPicPr>
                   <pic:blipFill>
-                    <a:blip r:embed="rId7"/>
+                    <a:blip r:embed="rId8"/>
                     <a:stretch>
                       <a:fillRect/>
                     </a:stretch>
@@ -3057,10 +3199,7 @@
     </w:p>
     <w:p>
       <w:r>
-        <w:t>The program will be split into 3 different pages, the Dataset, Graph and User manual. Th</w:t>
-      </w:r>
-      <w:r>
-        <w:t>e data was grouped based on how the data will be displayed</w:t>
+        <w:t>The program will be split into 3 different pages, the Dataset, Graph and User manual. The data was grouped based on how the data will be displayed</w:t>
       </w:r>
       <w:r>
         <w:t xml:space="preserve"> and to allow the data to not be cluttered with different functions.</w:t>
@@ -3082,13 +3221,21 @@
         <w:br/>
       </w:r>
       <w:r>
-        <w:t>The User Manual page</w:t>
+        <w:t xml:space="preserve">The User Manual </w:t>
+      </w:r>
+      <w:proofErr w:type="gramStart"/>
+      <w:r>
+        <w:t>page</w:t>
       </w:r>
       <w:r>
         <w:t xml:space="preserve"> </w:t>
       </w:r>
       <w:r>
-        <w:t xml:space="preserve"> is </w:t>
+        <w:t xml:space="preserve"> is</w:t>
+      </w:r>
+      <w:proofErr w:type="gramEnd"/>
+      <w:r>
+        <w:t xml:space="preserve"> </w:t>
       </w:r>
       <w:r>
         <w:t>on its own page to allow for easy understanding of the program without confusion of some functional aspects on this page</w:t>
@@ -3146,7 +3293,7 @@
                     <pic:cNvPicPr/>
                   </pic:nvPicPr>
                   <pic:blipFill>
-                    <a:blip r:embed="rId8"/>
+                    <a:blip r:embed="rId9"/>
                     <a:stretch>
                       <a:fillRect/>
                     </a:stretch>
@@ -3197,7 +3344,7 @@
                     <pic:cNvPicPr/>
                   </pic:nvPicPr>
                   <pic:blipFill>
-                    <a:blip r:embed="rId9"/>
+                    <a:blip r:embed="rId10"/>
                     <a:stretch>
                       <a:fillRect/>
                     </a:stretch>
@@ -3248,7 +3395,7 @@
                     <pic:cNvPicPr/>
                   </pic:nvPicPr>
                   <pic:blipFill>
-                    <a:blip r:embed="rId10"/>
+                    <a:blip r:embed="rId11"/>
                     <a:stretch>
                       <a:fillRect/>
                     </a:stretch>
@@ -4384,6 +4531,118 @@
     </w:lvl>
   </w:abstractNum>
   <w:abstractNum w:abstractNumId="10" w15:restartNumberingAfterBreak="0">
+    <w:nsid w:val="5C03237A"/>
+    <w:multiLevelType w:val="hybridMultilevel"/>
+    <w:tmpl w:val="19E0E97C"/>
+    <w:lvl w:ilvl="0" w:tplc="981869C4">
+      <w:numFmt w:val="bullet"/>
+      <w:lvlText w:val="-"/>
+      <w:lvlJc w:val="left"/>
+      <w:pPr>
+        <w:ind w:left="720" w:hanging="360"/>
+      </w:pPr>
+      <w:rPr>
+        <w:rFonts w:ascii="Calibri" w:eastAsiaTheme="minorEastAsia" w:hAnsi="Calibri" w:cs="Calibri" w:hint="default"/>
+      </w:rPr>
+    </w:lvl>
+    <w:lvl w:ilvl="1" w:tplc="0C090003" w:tentative="1">
+      <w:start w:val="1"/>
+      <w:numFmt w:val="bullet"/>
+      <w:lvlText w:val="o"/>
+      <w:lvlJc w:val="left"/>
+      <w:pPr>
+        <w:ind w:left="1440" w:hanging="360"/>
+      </w:pPr>
+      <w:rPr>
+        <w:rFonts w:ascii="Courier New" w:hAnsi="Courier New" w:cs="Courier New" w:hint="default"/>
+      </w:rPr>
+    </w:lvl>
+    <w:lvl w:ilvl="2" w:tplc="0C090005" w:tentative="1">
+      <w:start w:val="1"/>
+      <w:numFmt w:val="bullet"/>
+      <w:lvlText w:val=""/>
+      <w:lvlJc w:val="left"/>
+      <w:pPr>
+        <w:ind w:left="2160" w:hanging="360"/>
+      </w:pPr>
+      <w:rPr>
+        <w:rFonts w:ascii="Wingdings" w:hAnsi="Wingdings" w:hint="default"/>
+      </w:rPr>
+    </w:lvl>
+    <w:lvl w:ilvl="3" w:tplc="0C090001" w:tentative="1">
+      <w:start w:val="1"/>
+      <w:numFmt w:val="bullet"/>
+      <w:lvlText w:val=""/>
+      <w:lvlJc w:val="left"/>
+      <w:pPr>
+        <w:ind w:left="2880" w:hanging="360"/>
+      </w:pPr>
+      <w:rPr>
+        <w:rFonts w:ascii="Symbol" w:hAnsi="Symbol" w:hint="default"/>
+      </w:rPr>
+    </w:lvl>
+    <w:lvl w:ilvl="4" w:tplc="0C090003" w:tentative="1">
+      <w:start w:val="1"/>
+      <w:numFmt w:val="bullet"/>
+      <w:lvlText w:val="o"/>
+      <w:lvlJc w:val="left"/>
+      <w:pPr>
+        <w:ind w:left="3600" w:hanging="360"/>
+      </w:pPr>
+      <w:rPr>
+        <w:rFonts w:ascii="Courier New" w:hAnsi="Courier New" w:cs="Courier New" w:hint="default"/>
+      </w:rPr>
+    </w:lvl>
+    <w:lvl w:ilvl="5" w:tplc="0C090005" w:tentative="1">
+      <w:start w:val="1"/>
+      <w:numFmt w:val="bullet"/>
+      <w:lvlText w:val=""/>
+      <w:lvlJc w:val="left"/>
+      <w:pPr>
+        <w:ind w:left="4320" w:hanging="360"/>
+      </w:pPr>
+      <w:rPr>
+        <w:rFonts w:ascii="Wingdings" w:hAnsi="Wingdings" w:hint="default"/>
+      </w:rPr>
+    </w:lvl>
+    <w:lvl w:ilvl="6" w:tplc="0C090001" w:tentative="1">
+      <w:start w:val="1"/>
+      <w:numFmt w:val="bullet"/>
+      <w:lvlText w:val=""/>
+      <w:lvlJc w:val="left"/>
+      <w:pPr>
+        <w:ind w:left="5040" w:hanging="360"/>
+      </w:pPr>
+      <w:rPr>
+        <w:rFonts w:ascii="Symbol" w:hAnsi="Symbol" w:hint="default"/>
+      </w:rPr>
+    </w:lvl>
+    <w:lvl w:ilvl="7" w:tplc="0C090003" w:tentative="1">
+      <w:start w:val="1"/>
+      <w:numFmt w:val="bullet"/>
+      <w:lvlText w:val="o"/>
+      <w:lvlJc w:val="left"/>
+      <w:pPr>
+        <w:ind w:left="5760" w:hanging="360"/>
+      </w:pPr>
+      <w:rPr>
+        <w:rFonts w:ascii="Courier New" w:hAnsi="Courier New" w:cs="Courier New" w:hint="default"/>
+      </w:rPr>
+    </w:lvl>
+    <w:lvl w:ilvl="8" w:tplc="0C090005" w:tentative="1">
+      <w:start w:val="1"/>
+      <w:numFmt w:val="bullet"/>
+      <w:lvlText w:val=""/>
+      <w:lvlJc w:val="left"/>
+      <w:pPr>
+        <w:ind w:left="6480" w:hanging="360"/>
+      </w:pPr>
+      <w:rPr>
+        <w:rFonts w:ascii="Wingdings" w:hAnsi="Wingdings" w:hint="default"/>
+      </w:rPr>
+    </w:lvl>
+  </w:abstractNum>
+  <w:abstractNum w:abstractNumId="11" w15:restartNumberingAfterBreak="0">
     <w:nsid w:val="63D23837"/>
     <w:multiLevelType w:val="hybridMultilevel"/>
     <w:tmpl w:val="9BD61186"/>
@@ -4495,7 +4754,7 @@
       </w:rPr>
     </w:lvl>
   </w:abstractNum>
-  <w:abstractNum w:abstractNumId="11" w15:restartNumberingAfterBreak="0">
+  <w:abstractNum w:abstractNumId="12" w15:restartNumberingAfterBreak="0">
     <w:nsid w:val="66162F7D"/>
     <w:multiLevelType w:val="hybridMultilevel"/>
     <w:tmpl w:val="38A2F066"/>
@@ -4608,7 +4867,7 @@
       </w:rPr>
     </w:lvl>
   </w:abstractNum>
-  <w:abstractNum w:abstractNumId="12" w15:restartNumberingAfterBreak="0">
+  <w:abstractNum w:abstractNumId="13" w15:restartNumberingAfterBreak="0">
     <w:nsid w:val="67934989"/>
     <w:multiLevelType w:val="multilevel"/>
     <w:tmpl w:val="9BB03AD0"/>
@@ -4721,7 +4980,7 @@
       </w:rPr>
     </w:lvl>
   </w:abstractNum>
-  <w:abstractNum w:abstractNumId="13" w15:restartNumberingAfterBreak="0">
+  <w:abstractNum w:abstractNumId="14" w15:restartNumberingAfterBreak="0">
     <w:nsid w:val="728C3C4B"/>
     <w:multiLevelType w:val="multilevel"/>
     <w:tmpl w:val="8BE68F84"/>
@@ -4834,7 +5093,7 @@
       </w:rPr>
     </w:lvl>
   </w:abstractNum>
-  <w:abstractNum w:abstractNumId="14" w15:restartNumberingAfterBreak="0">
+  <w:abstractNum w:abstractNumId="15" w15:restartNumberingAfterBreak="0">
     <w:nsid w:val="765D23A3"/>
     <w:multiLevelType w:val="multilevel"/>
     <w:tmpl w:val="D2A25216"/>
@@ -4947,7 +5206,7 @@
       </w:rPr>
     </w:lvl>
   </w:abstractNum>
-  <w:abstractNum w:abstractNumId="15" w15:restartNumberingAfterBreak="0">
+  <w:abstractNum w:abstractNumId="16" w15:restartNumberingAfterBreak="0">
     <w:nsid w:val="79837B93"/>
     <w:multiLevelType w:val="multilevel"/>
     <w:tmpl w:val="35C41B0C"/>
@@ -5064,16 +5323,16 @@
     <w:abstractNumId w:val="7"/>
   </w:num>
   <w:num w:numId="2" w16cid:durableId="249704384">
-    <w:abstractNumId w:val="14"/>
+    <w:abstractNumId w:val="15"/>
   </w:num>
   <w:num w:numId="3" w16cid:durableId="207030029">
-    <w:abstractNumId w:val="11"/>
+    <w:abstractNumId w:val="12"/>
   </w:num>
   <w:num w:numId="4" w16cid:durableId="1891652754">
     <w:abstractNumId w:val="9"/>
   </w:num>
   <w:num w:numId="5" w16cid:durableId="1340699802">
-    <w:abstractNumId w:val="10"/>
+    <w:abstractNumId w:val="11"/>
   </w:num>
   <w:num w:numId="6" w16cid:durableId="16808238">
     <w:abstractNumId w:val="6"/>
@@ -5085,7 +5344,7 @@
     <w:abstractNumId w:val="1"/>
   </w:num>
   <w:num w:numId="9" w16cid:durableId="800878049">
-    <w:abstractNumId w:val="13"/>
+    <w:abstractNumId w:val="14"/>
   </w:num>
   <w:num w:numId="10" w16cid:durableId="1416125079">
     <w:abstractNumId w:val="2"/>
@@ -5094,16 +5353,16 @@
     <w:abstractNumId w:val="3"/>
   </w:num>
   <w:num w:numId="12" w16cid:durableId="1755277535">
-    <w:abstractNumId w:val="12"/>
+    <w:abstractNumId w:val="13"/>
   </w:num>
   <w:num w:numId="13" w16cid:durableId="908273923">
     <w:abstractNumId w:val="5"/>
   </w:num>
   <w:num w:numId="14" w16cid:durableId="128789831">
-    <w:abstractNumId w:val="15"/>
+    <w:abstractNumId w:val="16"/>
   </w:num>
   <w:num w:numId="15" w16cid:durableId="1587837347">
-    <w:abstractNumId w:val="15"/>
+    <w:abstractNumId w:val="16"/>
     <w:lvlOverride w:ilvl="0">
       <w:lvl w:ilvl="0">
         <w:start w:val="1"/>
@@ -5236,6 +5495,9 @@
   </w:num>
   <w:num w:numId="17" w16cid:durableId="118689921">
     <w:abstractNumId w:val="4"/>
+  </w:num>
+  <w:num w:numId="18" w16cid:durableId="15666948">
+    <w:abstractNumId w:val="10"/>
   </w:num>
 </w:numbering>
 </file>

</xml_diff>